<commit_message>
Add some questions to the Script
</commit_message>
<xml_diff>
--- a/deliverables/D6.2-group-14.docx
+++ b/deliverables/D6.2-group-14.docx
@@ -1,6 +1,6 @@
 
 <file path=word/document.xml><?xml version="1.0" encoding="utf-8"?>
-<w:document xmlns:ve="http://schemas.openxmlformats.org/markup-compatibility/2006" xmlns:o="urn:schemas-microsoft-com:office:office" xmlns:r="http://schemas.openxmlformats.org/officeDocument/2006/relationships" xmlns:m="http://schemas.openxmlformats.org/officeDocument/2006/math" xmlns:v="urn:schemas-microsoft-com:vml" xmlns:wp="http://schemas.openxmlformats.org/drawingml/2006/wordprocessingDrawing" xmlns:w10="urn:schemas-microsoft-com:office:word" xmlns:w="http://schemas.openxmlformats.org/wordprocessingml/2006/main" xmlns:wne="http://schemas.microsoft.com/office/word/2006/wordml">
+<w:document xmlns:wpc="http://schemas.microsoft.com/office/word/2010/wordprocessingCanvas" xmlns:cx="http://schemas.microsoft.com/office/drawing/2014/chartex" xmlns:cx1="http://schemas.microsoft.com/office/drawing/2015/9/8/chartex" xmlns:cx2="http://schemas.microsoft.com/office/drawing/2015/10/21/chartex" xmlns:cx3="http://schemas.microsoft.com/office/drawing/2016/5/9/chartex" xmlns:cx4="http://schemas.microsoft.com/office/drawing/2016/5/10/chartex" xmlns:cx5="http://schemas.microsoft.com/office/drawing/2016/5/11/chartex" xmlns:mc="http://schemas.openxmlformats.org/markup-compatibility/2006" xmlns:o="urn:schemas-microsoft-com:office:office" xmlns:r="http://schemas.openxmlformats.org/officeDocument/2006/relationships" xmlns:m="http://schemas.openxmlformats.org/officeDocument/2006/math" xmlns:v="urn:schemas-microsoft-com:vml" xmlns:wp14="http://schemas.microsoft.com/office/word/2010/wordprocessingDrawing" xmlns:wp="http://schemas.openxmlformats.org/drawingml/2006/wordprocessingDrawing" xmlns:w10="urn:schemas-microsoft-com:office:word" xmlns:w="http://schemas.openxmlformats.org/wordprocessingml/2006/main" xmlns:w14="http://schemas.microsoft.com/office/word/2010/wordml" xmlns:w15="http://schemas.microsoft.com/office/word/2012/wordml" xmlns:w16se="http://schemas.microsoft.com/office/word/2015/wordml/symex" xmlns:wpg="http://schemas.microsoft.com/office/word/2010/wordprocessingGroup" xmlns:wpi="http://schemas.microsoft.com/office/word/2010/wordprocessingInk" xmlns:wne="http://schemas.microsoft.com/office/word/2006/wordml" xmlns:wps="http://schemas.microsoft.com/office/word/2010/wordprocessingShape" mc:Ignorable="w14 w15 w16se wp14">
   <w:body>
     <w:p>
       <w:pPr>
@@ -298,7 +298,7 @@
       <w:tblPr>
         <w:tblStyle w:val="TableGrid"/>
         <w:tblW w:w="0" w:type="auto"/>
-        <w:tblLook w:val="04A0"/>
+        <w:tblLook w:val="04A0" w:firstRow="1" w:lastRow="0" w:firstColumn="1" w:lastColumn="0" w:noHBand="0" w:noVBand="1"/>
       </w:tblPr>
       <w:tblGrid>
         <w:gridCol w:w="1908"/>
@@ -875,6 +875,27 @@
                 <w:sz w:val="24"/>
                 <w:szCs w:val="24"/>
               </w:rPr>
+              <w:t>How can the product affect you personally?</w:t>
+            </w:r>
+          </w:p>
+          <w:p>
+            <w:pPr>
+              <w:pStyle w:val="Normal1"/>
+              <w:spacing w:after="120"/>
+              <w:rPr>
+                <w:rFonts w:ascii="Times New Roman" w:eastAsia="Times New Roman" w:hAnsi="Times New Roman" w:cs="Times New Roman"/>
+                <w:color w:val="auto"/>
+                <w:sz w:val="24"/>
+                <w:szCs w:val="24"/>
+              </w:rPr>
+            </w:pPr>
+            <w:r>
+              <w:rPr>
+                <w:rFonts w:ascii="Times New Roman" w:eastAsia="Times New Roman" w:hAnsi="Times New Roman" w:cs="Times New Roman"/>
+                <w:color w:val="auto"/>
+                <w:sz w:val="24"/>
+                <w:szCs w:val="24"/>
+              </w:rPr>
               <w:t>How difficult did you find it to complete the task?</w:t>
             </w:r>
           </w:p>
@@ -896,6 +917,27 @@
                 <w:sz w:val="24"/>
                 <w:szCs w:val="24"/>
               </w:rPr>
+              <w:t>What were the difficult tasks that you had or maybe what were tasks that might have been too easy?</w:t>
+            </w:r>
+          </w:p>
+          <w:p>
+            <w:pPr>
+              <w:pStyle w:val="Normal1"/>
+              <w:spacing w:after="120"/>
+              <w:rPr>
+                <w:rFonts w:ascii="Times New Roman" w:eastAsia="Times New Roman" w:hAnsi="Times New Roman" w:cs="Times New Roman"/>
+                <w:color w:val="auto"/>
+                <w:sz w:val="24"/>
+                <w:szCs w:val="24"/>
+              </w:rPr>
+            </w:pPr>
+            <w:r>
+              <w:rPr>
+                <w:rFonts w:ascii="Times New Roman" w:eastAsia="Times New Roman" w:hAnsi="Times New Roman" w:cs="Times New Roman"/>
+                <w:color w:val="auto"/>
+                <w:sz w:val="24"/>
+                <w:szCs w:val="24"/>
+              </w:rPr>
               <w:t>How would you compare this difficulty to other similar tasks in similar programs?</w:t>
             </w:r>
           </w:p>
@@ -917,6 +959,89 @@
                 <w:sz w:val="24"/>
                 <w:szCs w:val="24"/>
               </w:rPr>
+              <w:t>How could the product be fixed or improved?</w:t>
+            </w:r>
+          </w:p>
+          <w:p>
+            <w:pPr>
+              <w:pStyle w:val="Normal1"/>
+              <w:spacing w:after="120"/>
+              <w:rPr>
+                <w:rFonts w:ascii="Times New Roman" w:eastAsia="Times New Roman" w:hAnsi="Times New Roman" w:cs="Times New Roman"/>
+                <w:color w:val="auto"/>
+                <w:sz w:val="24"/>
+                <w:szCs w:val="24"/>
+              </w:rPr>
+            </w:pPr>
+            <w:r>
+              <w:rPr>
+                <w:rFonts w:ascii="Times New Roman" w:eastAsia="Times New Roman" w:hAnsi="Times New Roman" w:cs="Times New Roman"/>
+                <w:color w:val="auto"/>
+                <w:sz w:val="24"/>
+                <w:szCs w:val="24"/>
+              </w:rPr>
+              <w:t>Would this product affect a lot of people that you know?</w:t>
+            </w:r>
+          </w:p>
+          <w:p>
+            <w:pPr>
+              <w:pStyle w:val="Normal1"/>
+              <w:spacing w:after="120"/>
+              <w:rPr>
+                <w:rFonts w:ascii="Times New Roman" w:eastAsia="Times New Roman" w:hAnsi="Times New Roman" w:cs="Times New Roman"/>
+                <w:color w:val="auto"/>
+                <w:sz w:val="24"/>
+                <w:szCs w:val="24"/>
+              </w:rPr>
+            </w:pPr>
+            <w:r>
+              <w:rPr>
+                <w:rFonts w:ascii="Times New Roman" w:eastAsia="Times New Roman" w:hAnsi="Times New Roman" w:cs="Times New Roman"/>
+                <w:color w:val="auto"/>
+                <w:sz w:val="24"/>
+                <w:szCs w:val="24"/>
+              </w:rPr>
+              <w:t xml:space="preserve">In general what </w:t>
+            </w:r>
+            <w:proofErr w:type="gramStart"/>
+            <w:r>
+              <w:rPr>
+                <w:rFonts w:ascii="Times New Roman" w:eastAsia="Times New Roman" w:hAnsi="Times New Roman" w:cs="Times New Roman"/>
+                <w:color w:val="auto"/>
+                <w:sz w:val="24"/>
+                <w:szCs w:val="24"/>
+              </w:rPr>
+              <w:t>improvement</w:t>
+            </w:r>
+            <w:proofErr w:type="gramEnd"/>
+            <w:r>
+              <w:rPr>
+                <w:rFonts w:ascii="Times New Roman" w:eastAsia="Times New Roman" w:hAnsi="Times New Roman" w:cs="Times New Roman"/>
+                <w:color w:val="auto"/>
+                <w:sz w:val="24"/>
+                <w:szCs w:val="24"/>
+              </w:rPr>
+              <w:t xml:space="preserve"> could affect the product as a whole?</w:t>
+            </w:r>
+          </w:p>
+          <w:p>
+            <w:pPr>
+              <w:pStyle w:val="Normal1"/>
+              <w:spacing w:after="120"/>
+              <w:rPr>
+                <w:rFonts w:ascii="Times New Roman" w:eastAsia="Times New Roman" w:hAnsi="Times New Roman" w:cs="Times New Roman"/>
+                <w:color w:val="auto"/>
+                <w:sz w:val="24"/>
+                <w:szCs w:val="24"/>
+              </w:rPr>
+            </w:pPr>
+            <w:r>
+              <w:rPr>
+                <w:rFonts w:ascii="Times New Roman" w:eastAsia="Times New Roman" w:hAnsi="Times New Roman" w:cs="Times New Roman"/>
+                <w:color w:val="auto"/>
+                <w:sz w:val="24"/>
+                <w:szCs w:val="24"/>
+              </w:rPr>
               <w:t>[INSERT MORE QUESTIONS HERE]</w:t>
             </w:r>
           </w:p>
@@ -938,6 +1063,7 @@
                 <w:sz w:val="24"/>
                 <w:szCs w:val="24"/>
               </w:rPr>
+              <w:lastRenderedPageBreak/>
               <w:t>(Ask any other questions that you feel are relevant)</w:t>
             </w:r>
           </w:p>
@@ -966,6 +1092,7 @@
                 <w:sz w:val="24"/>
                 <w:szCs w:val="24"/>
               </w:rPr>
+              <w:lastRenderedPageBreak/>
               <w:t>Satisfaction Survey</w:t>
             </w:r>
           </w:p>
@@ -1135,7 +1262,6 @@
                 <w:sz w:val="24"/>
                 <w:szCs w:val="24"/>
               </w:rPr>
-              <w:lastRenderedPageBreak/>
               <w:t>(If the evaluation is in person, escort out the user)</w:t>
             </w:r>
           </w:p>
@@ -1331,6 +1457,20 @@
         </w:rPr>
         <w:t>Garrison – Created the template for the document</w:t>
       </w:r>
+      <w:r>
+        <w:rPr>
+          <w:rFonts w:ascii="Times New Roman" w:eastAsia="Times New Roman" w:hAnsi="Times New Roman" w:cs="Times New Roman"/>
+          <w:sz w:val="24"/>
+        </w:rPr>
+        <w:t>.</w:t>
+      </w:r>
+      <w:r>
+        <w:rPr>
+          <w:rFonts w:ascii="Times New Roman" w:eastAsia="Times New Roman" w:hAnsi="Times New Roman" w:cs="Times New Roman"/>
+          <w:sz w:val="24"/>
+        </w:rPr>
+        <w:t xml:space="preserve"> Added some questions</w:t>
+      </w:r>
       <w:bookmarkStart w:id="0" w:name="_GoBack"/>
       <w:bookmarkEnd w:id="0"/>
       <w:r>
@@ -1338,7 +1478,7 @@
           <w:rFonts w:ascii="Times New Roman" w:eastAsia="Times New Roman" w:hAnsi="Times New Roman" w:cs="Times New Roman"/>
           <w:sz w:val="24"/>
         </w:rPr>
-        <w:t>.</w:t>
+        <w:t xml:space="preserve"> </w:t>
       </w:r>
     </w:p>
     <w:p>
@@ -1379,8 +1519,8 @@
 </file>
 
 <file path=word/numbering.xml><?xml version="1.0" encoding="utf-8"?>
-<w:numbering xmlns:ve="http://schemas.openxmlformats.org/markup-compatibility/2006" xmlns:o="urn:schemas-microsoft-com:office:office" xmlns:r="http://schemas.openxmlformats.org/officeDocument/2006/relationships" xmlns:m="http://schemas.openxmlformats.org/officeDocument/2006/math" xmlns:v="urn:schemas-microsoft-com:vml" xmlns:wp="http://schemas.openxmlformats.org/drawingml/2006/wordprocessingDrawing" xmlns:w10="urn:schemas-microsoft-com:office:word" xmlns:w="http://schemas.openxmlformats.org/wordprocessingml/2006/main" xmlns:wne="http://schemas.microsoft.com/office/word/2006/wordml">
-  <w:abstractNum w:abstractNumId="0">
+<w:numbering xmlns:wpc="http://schemas.microsoft.com/office/word/2010/wordprocessingCanvas" xmlns:cx="http://schemas.microsoft.com/office/drawing/2014/chartex" xmlns:cx1="http://schemas.microsoft.com/office/drawing/2015/9/8/chartex" xmlns:cx2="http://schemas.microsoft.com/office/drawing/2015/10/21/chartex" xmlns:cx3="http://schemas.microsoft.com/office/drawing/2016/5/9/chartex" xmlns:cx4="http://schemas.microsoft.com/office/drawing/2016/5/10/chartex" xmlns:cx5="http://schemas.microsoft.com/office/drawing/2016/5/11/chartex" xmlns:mc="http://schemas.openxmlformats.org/markup-compatibility/2006" xmlns:o="urn:schemas-microsoft-com:office:office" xmlns:r="http://schemas.openxmlformats.org/officeDocument/2006/relationships" xmlns:m="http://schemas.openxmlformats.org/officeDocument/2006/math" xmlns:v="urn:schemas-microsoft-com:vml" xmlns:wp14="http://schemas.microsoft.com/office/word/2010/wordprocessingDrawing" xmlns:wp="http://schemas.openxmlformats.org/drawingml/2006/wordprocessingDrawing" xmlns:w10="urn:schemas-microsoft-com:office:word" xmlns:w="http://schemas.openxmlformats.org/wordprocessingml/2006/main" xmlns:w14="http://schemas.microsoft.com/office/word/2010/wordml" xmlns:w15="http://schemas.microsoft.com/office/word/2012/wordml" xmlns:w16se="http://schemas.microsoft.com/office/word/2015/wordml/symex" xmlns:wpg="http://schemas.microsoft.com/office/word/2010/wordprocessingGroup" xmlns:wpi="http://schemas.microsoft.com/office/word/2010/wordprocessingInk" xmlns:wne="http://schemas.microsoft.com/office/word/2006/wordml" xmlns:wps="http://schemas.microsoft.com/office/word/2010/wordprocessingShape" mc:Ignorable="w14 w15 w16se wp14">
+  <w:abstractNum w:abstractNumId="0" w15:restartNumberingAfterBreak="0">
     <w:nsid w:val="226828D1"/>
     <w:multiLevelType w:val="hybridMultilevel"/>
     <w:tmpl w:val="4A864F54"/>
@@ -1493,7 +1633,7 @@
       </w:rPr>
     </w:lvl>
   </w:abstractNum>
-  <w:abstractNum w:abstractNumId="1">
+  <w:abstractNum w:abstractNumId="1" w15:restartNumberingAfterBreak="0">
     <w:nsid w:val="6D2A4151"/>
     <w:multiLevelType w:val="hybridMultilevel"/>
     <w:tmpl w:val="15CEF7F2"/>
@@ -1589,7 +1729,7 @@
 </file>
 
 <file path=word/styles.xml><?xml version="1.0" encoding="utf-8"?>
-<w:styles xmlns:r="http://schemas.openxmlformats.org/officeDocument/2006/relationships" xmlns:w="http://schemas.openxmlformats.org/wordprocessingml/2006/main">
+<w:styles xmlns:mc="http://schemas.openxmlformats.org/markup-compatibility/2006" xmlns:r="http://schemas.openxmlformats.org/officeDocument/2006/relationships" xmlns:w="http://schemas.openxmlformats.org/wordprocessingml/2006/main" xmlns:w14="http://schemas.microsoft.com/office/word/2010/wordml" xmlns:w15="http://schemas.microsoft.com/office/word/2012/wordml" xmlns:w16se="http://schemas.microsoft.com/office/word/2015/wordml/symex" mc:Ignorable="w14 w15 w16se">
   <w:docDefaults>
     <w:rPrDefault>
       <w:rPr>
@@ -1605,146 +1745,381 @@
       </w:pPr>
     </w:pPrDefault>
   </w:docDefaults>
-  <w:latentStyles w:defLockedState="0" w:defUIPriority="99" w:defSemiHidden="1" w:defUnhideWhenUsed="1" w:defQFormat="0" w:count="267">
-    <w:lsdException w:name="Normal" w:semiHidden="0" w:uiPriority="0" w:unhideWhenUsed="0" w:qFormat="1"/>
-    <w:lsdException w:name="heading 1" w:semiHidden="0" w:uiPriority="9" w:unhideWhenUsed="0" w:qFormat="1"/>
-    <w:lsdException w:name="heading 2" w:uiPriority="9" w:qFormat="1"/>
-    <w:lsdException w:name="heading 3" w:uiPriority="9" w:qFormat="1"/>
-    <w:lsdException w:name="heading 4" w:uiPriority="9" w:qFormat="1"/>
-    <w:lsdException w:name="heading 5" w:uiPriority="9" w:qFormat="1"/>
-    <w:lsdException w:name="heading 6" w:uiPriority="9" w:qFormat="1"/>
-    <w:lsdException w:name="heading 7" w:uiPriority="9" w:qFormat="1"/>
-    <w:lsdException w:name="heading 8" w:uiPriority="9" w:qFormat="1"/>
-    <w:lsdException w:name="heading 9" w:uiPriority="9" w:qFormat="1"/>
-    <w:lsdException w:name="toc 1" w:uiPriority="39"/>
-    <w:lsdException w:name="toc 2" w:uiPriority="39"/>
-    <w:lsdException w:name="toc 3" w:uiPriority="39"/>
-    <w:lsdException w:name="toc 4" w:uiPriority="39"/>
-    <w:lsdException w:name="toc 5" w:uiPriority="39"/>
-    <w:lsdException w:name="toc 6" w:uiPriority="39"/>
-    <w:lsdException w:name="toc 7" w:uiPriority="39"/>
-    <w:lsdException w:name="toc 8" w:uiPriority="39"/>
-    <w:lsdException w:name="toc 9" w:uiPriority="39"/>
-    <w:lsdException w:name="caption" w:uiPriority="35" w:qFormat="1"/>
-    <w:lsdException w:name="Title" w:semiHidden="0" w:uiPriority="10" w:unhideWhenUsed="0" w:qFormat="1"/>
-    <w:lsdException w:name="Default Paragraph Font" w:uiPriority="1"/>
-    <w:lsdException w:name="Subtitle" w:semiHidden="0" w:uiPriority="11" w:unhideWhenUsed="0" w:qFormat="1"/>
-    <w:lsdException w:name="Strong" w:semiHidden="0" w:uiPriority="22" w:unhideWhenUsed="0" w:qFormat="1"/>
-    <w:lsdException w:name="Emphasis" w:semiHidden="0" w:uiPriority="20" w:unhideWhenUsed="0" w:qFormat="1"/>
-    <w:lsdException w:name="Normal Table" w:semiHidden="0" w:unhideWhenUsed="0"/>
-    <w:lsdException w:name="Table Web 1" w:semiHidden="0" w:unhideWhenUsed="0"/>
-    <w:lsdException w:name="Table Grid" w:semiHidden="0" w:uiPriority="39" w:unhideWhenUsed="0"/>
-    <w:lsdException w:name="Placeholder Text" w:unhideWhenUsed="0"/>
-    <w:lsdException w:name="No Spacing" w:semiHidden="0" w:uiPriority="1" w:unhideWhenUsed="0" w:qFormat="1"/>
-    <w:lsdException w:name="Light Shading" w:semiHidden="0" w:uiPriority="60" w:unhideWhenUsed="0"/>
-    <w:lsdException w:name="Light List" w:semiHidden="0" w:uiPriority="61" w:unhideWhenUsed="0"/>
-    <w:lsdException w:name="Light Grid" w:semiHidden="0" w:uiPriority="62" w:unhideWhenUsed="0"/>
-    <w:lsdException w:name="Medium Shading 1" w:semiHidden="0" w:uiPriority="63" w:unhideWhenUsed="0"/>
-    <w:lsdException w:name="Medium Shading 2" w:semiHidden="0" w:uiPriority="64" w:unhideWhenUsed="0"/>
-    <w:lsdException w:name="Medium List 1" w:semiHidden="0" w:uiPriority="65" w:unhideWhenUsed="0"/>
-    <w:lsdException w:name="Medium List 2" w:semiHidden="0" w:uiPriority="66" w:unhideWhenUsed="0"/>
-    <w:lsdException w:name="Medium Grid 1" w:semiHidden="0" w:uiPriority="67" w:unhideWhenUsed="0"/>
-    <w:lsdException w:name="Medium Grid 2" w:semiHidden="0" w:uiPriority="68" w:unhideWhenUsed="0"/>
-    <w:lsdException w:name="Medium Grid 3" w:semiHidden="0" w:uiPriority="69" w:unhideWhenUsed="0"/>
-    <w:lsdException w:name="Dark List" w:semiHidden="0" w:uiPriority="70" w:unhideWhenUsed="0"/>
-    <w:lsdException w:name="Colorful Shading" w:semiHidden="0" w:uiPriority="71" w:unhideWhenUsed="0"/>
-    <w:lsdException w:name="Colorful List" w:semiHidden="0" w:uiPriority="72" w:unhideWhenUsed="0"/>
-    <w:lsdException w:name="Colorful Grid" w:semiHidden="0" w:uiPriority="73" w:unhideWhenUsed="0"/>
-    <w:lsdException w:name="Light Shading Accent 1" w:semiHidden="0" w:uiPriority="60" w:unhideWhenUsed="0"/>
-    <w:lsdException w:name="Light List Accent 1" w:semiHidden="0" w:uiPriority="61" w:unhideWhenUsed="0"/>
-    <w:lsdException w:name="Light Grid Accent 1" w:semiHidden="0" w:uiPriority="62" w:unhideWhenUsed="0"/>
-    <w:lsdException w:name="Medium Shading 1 Accent 1" w:semiHidden="0" w:uiPriority="63" w:unhideWhenUsed="0"/>
-    <w:lsdException w:name="Medium Shading 2 Accent 1" w:semiHidden="0" w:uiPriority="64" w:unhideWhenUsed="0"/>
-    <w:lsdException w:name="Medium List 1 Accent 1" w:semiHidden="0" w:uiPriority="65" w:unhideWhenUsed="0"/>
-    <w:lsdException w:name="Revision" w:unhideWhenUsed="0"/>
-    <w:lsdException w:name="List Paragraph" w:semiHidden="0" w:uiPriority="34" w:unhideWhenUsed="0" w:qFormat="1"/>
-    <w:lsdException w:name="Quote" w:semiHidden="0" w:uiPriority="29" w:unhideWhenUsed="0" w:qFormat="1"/>
-    <w:lsdException w:name="Intense Quote" w:semiHidden="0" w:uiPriority="30" w:unhideWhenUsed="0" w:qFormat="1"/>
-    <w:lsdException w:name="Medium List 2 Accent 1" w:semiHidden="0" w:uiPriority="66" w:unhideWhenUsed="0"/>
-    <w:lsdException w:name="Medium Grid 1 Accent 1" w:semiHidden="0" w:uiPriority="67" w:unhideWhenUsed="0"/>
-    <w:lsdException w:name="Medium Grid 2 Accent 1" w:semiHidden="0" w:uiPriority="68" w:unhideWhenUsed="0"/>
-    <w:lsdException w:name="Medium Grid 3 Accent 1" w:semiHidden="0" w:uiPriority="69" w:unhideWhenUsed="0"/>
-    <w:lsdException w:name="Dark List Accent 1" w:semiHidden="0" w:uiPriority="70" w:unhideWhenUsed="0"/>
-    <w:lsdException w:name="Colorful Shading Accent 1" w:semiHidden="0" w:uiPriority="71" w:unhideWhenUsed="0"/>
-    <w:lsdException w:name="Colorful List Accent 1" w:semiHidden="0" w:uiPriority="72" w:unhideWhenUsed="0"/>
-    <w:lsdException w:name="Colorful Grid Accent 1" w:semiHidden="0" w:uiPriority="73" w:unhideWhenUsed="0"/>
-    <w:lsdException w:name="Light Shading Accent 2" w:semiHidden="0" w:uiPriority="60" w:unhideWhenUsed="0"/>
-    <w:lsdException w:name="Light List Accent 2" w:semiHidden="0" w:uiPriority="61" w:unhideWhenUsed="0"/>
-    <w:lsdException w:name="Light Grid Accent 2" w:semiHidden="0" w:uiPriority="62" w:unhideWhenUsed="0"/>
-    <w:lsdException w:name="Medium Shading 1 Accent 2" w:semiHidden="0" w:uiPriority="63" w:unhideWhenUsed="0"/>
-    <w:lsdException w:name="Medium Shading 2 Accent 2" w:semiHidden="0" w:uiPriority="64" w:unhideWhenUsed="0"/>
-    <w:lsdException w:name="Medium List 1 Accent 2" w:semiHidden="0" w:uiPriority="65" w:unhideWhenUsed="0"/>
-    <w:lsdException w:name="Medium List 2 Accent 2" w:semiHidden="0" w:uiPriority="66" w:unhideWhenUsed="0"/>
-    <w:lsdException w:name="Medium Grid 1 Accent 2" w:semiHidden="0" w:uiPriority="67" w:unhideWhenUsed="0"/>
-    <w:lsdException w:name="Medium Grid 2 Accent 2" w:semiHidden="0" w:uiPriority="68" w:unhideWhenUsed="0"/>
-    <w:lsdException w:name="Medium Grid 3 Accent 2" w:semiHidden="0" w:uiPriority="69" w:unhideWhenUsed="0"/>
-    <w:lsdException w:name="Dark List Accent 2" w:semiHidden="0" w:uiPriority="70" w:unhideWhenUsed="0"/>
-    <w:lsdException w:name="Colorful Shading Accent 2" w:semiHidden="0" w:uiPriority="71" w:unhideWhenUsed="0"/>
-    <w:lsdException w:name="Colorful List Accent 2" w:semiHidden="0" w:uiPriority="72" w:unhideWhenUsed="0"/>
-    <w:lsdException w:name="Colorful Grid Accent 2" w:semiHidden="0" w:uiPriority="73" w:unhideWhenUsed="0"/>
-    <w:lsdException w:name="Light Shading Accent 3" w:semiHidden="0" w:uiPriority="60" w:unhideWhenUsed="0"/>
-    <w:lsdException w:name="Light List Accent 3" w:semiHidden="0" w:uiPriority="61" w:unhideWhenUsed="0"/>
-    <w:lsdException w:name="Light Grid Accent 3" w:semiHidden="0" w:uiPriority="62" w:unhideWhenUsed="0"/>
-    <w:lsdException w:name="Medium Shading 1 Accent 3" w:semiHidden="0" w:uiPriority="63" w:unhideWhenUsed="0"/>
-    <w:lsdException w:name="Medium Shading 2 Accent 3" w:semiHidden="0" w:uiPriority="64" w:unhideWhenUsed="0"/>
-    <w:lsdException w:name="Medium List 1 Accent 3" w:semiHidden="0" w:uiPriority="65" w:unhideWhenUsed="0"/>
-    <w:lsdException w:name="Medium List 2 Accent 3" w:semiHidden="0" w:uiPriority="66" w:unhideWhenUsed="0"/>
-    <w:lsdException w:name="Medium Grid 1 Accent 3" w:semiHidden="0" w:uiPriority="67" w:unhideWhenUsed="0"/>
-    <w:lsdException w:name="Medium Grid 2 Accent 3" w:semiHidden="0" w:uiPriority="68" w:unhideWhenUsed="0"/>
-    <w:lsdException w:name="Medium Grid 3 Accent 3" w:semiHidden="0" w:uiPriority="69" w:unhideWhenUsed="0"/>
-    <w:lsdException w:name="Dark List Accent 3" w:semiHidden="0" w:uiPriority="70" w:unhideWhenUsed="0"/>
-    <w:lsdException w:name="Colorful Shading Accent 3" w:semiHidden="0" w:uiPriority="71" w:unhideWhenUsed="0"/>
-    <w:lsdException w:name="Colorful List Accent 3" w:semiHidden="0" w:uiPriority="72" w:unhideWhenUsed="0"/>
-    <w:lsdException w:name="Colorful Grid Accent 3" w:semiHidden="0" w:uiPriority="73" w:unhideWhenUsed="0"/>
-    <w:lsdException w:name="Light Shading Accent 4" w:semiHidden="0" w:uiPriority="60" w:unhideWhenUsed="0"/>
-    <w:lsdException w:name="Light List Accent 4" w:semiHidden="0" w:uiPriority="61" w:unhideWhenUsed="0"/>
-    <w:lsdException w:name="Light Grid Accent 4" w:semiHidden="0" w:uiPriority="62" w:unhideWhenUsed="0"/>
-    <w:lsdException w:name="Medium Shading 1 Accent 4" w:semiHidden="0" w:uiPriority="63" w:unhideWhenUsed="0"/>
-    <w:lsdException w:name="Medium Shading 2 Accent 4" w:semiHidden="0" w:uiPriority="64" w:unhideWhenUsed="0"/>
-    <w:lsdException w:name="Medium List 1 Accent 4" w:semiHidden="0" w:uiPriority="65" w:unhideWhenUsed="0"/>
-    <w:lsdException w:name="Medium List 2 Accent 4" w:semiHidden="0" w:uiPriority="66" w:unhideWhenUsed="0"/>
-    <w:lsdException w:name="Medium Grid 1 Accent 4" w:semiHidden="0" w:uiPriority="67" w:unhideWhenUsed="0"/>
-    <w:lsdException w:name="Medium Grid 2 Accent 4" w:semiHidden="0" w:uiPriority="68" w:unhideWhenUsed="0"/>
-    <w:lsdException w:name="Medium Grid 3 Accent 4" w:semiHidden="0" w:uiPriority="69" w:unhideWhenUsed="0"/>
-    <w:lsdException w:name="Dark List Accent 4" w:semiHidden="0" w:uiPriority="70" w:unhideWhenUsed="0"/>
-    <w:lsdException w:name="Colorful Shading Accent 4" w:semiHidden="0" w:uiPriority="71" w:unhideWhenUsed="0"/>
-    <w:lsdException w:name="Colorful List Accent 4" w:semiHidden="0" w:uiPriority="72" w:unhideWhenUsed="0"/>
-    <w:lsdException w:name="Colorful Grid Accent 4" w:semiHidden="0" w:uiPriority="73" w:unhideWhenUsed="0"/>
-    <w:lsdException w:name="Light Shading Accent 5" w:semiHidden="0" w:uiPriority="60" w:unhideWhenUsed="0"/>
-    <w:lsdException w:name="Light List Accent 5" w:semiHidden="0" w:uiPriority="61" w:unhideWhenUsed="0"/>
-    <w:lsdException w:name="Light Grid Accent 5" w:semiHidden="0" w:uiPriority="62" w:unhideWhenUsed="0"/>
-    <w:lsdException w:name="Medium Shading 1 Accent 5" w:semiHidden="0" w:uiPriority="63" w:unhideWhenUsed="0"/>
-    <w:lsdException w:name="Medium Shading 2 Accent 5" w:semiHidden="0" w:uiPriority="64" w:unhideWhenUsed="0"/>
-    <w:lsdException w:name="Medium List 1 Accent 5" w:semiHidden="0" w:uiPriority="65" w:unhideWhenUsed="0"/>
-    <w:lsdException w:name="Medium List 2 Accent 5" w:semiHidden="0" w:uiPriority="66" w:unhideWhenUsed="0"/>
-    <w:lsdException w:name="Medium Grid 1 Accent 5" w:semiHidden="0" w:uiPriority="67" w:unhideWhenUsed="0"/>
-    <w:lsdException w:name="Medium Grid 2 Accent 5" w:semiHidden="0" w:uiPriority="68" w:unhideWhenUsed="0"/>
-    <w:lsdException w:name="Medium Grid 3 Accent 5" w:semiHidden="0" w:uiPriority="69" w:unhideWhenUsed="0"/>
-    <w:lsdException w:name="Dark List Accent 5" w:semiHidden="0" w:uiPriority="70" w:unhideWhenUsed="0"/>
-    <w:lsdException w:name="Colorful Shading Accent 5" w:semiHidden="0" w:uiPriority="71" w:unhideWhenUsed="0"/>
-    <w:lsdException w:name="Colorful List Accent 5" w:semiHidden="0" w:uiPriority="72" w:unhideWhenUsed="0"/>
-    <w:lsdException w:name="Colorful Grid Accent 5" w:semiHidden="0" w:uiPriority="73" w:unhideWhenUsed="0"/>
-    <w:lsdException w:name="Light Shading Accent 6" w:semiHidden="0" w:uiPriority="60" w:unhideWhenUsed="0"/>
-    <w:lsdException w:name="Light List Accent 6" w:semiHidden="0" w:uiPriority="61" w:unhideWhenUsed="0"/>
-    <w:lsdException w:name="Light Grid Accent 6" w:semiHidden="0" w:uiPriority="62" w:unhideWhenUsed="0"/>
-    <w:lsdException w:name="Medium Shading 1 Accent 6" w:semiHidden="0" w:uiPriority="63" w:unhideWhenUsed="0"/>
-    <w:lsdException w:name="Medium Shading 2 Accent 6" w:semiHidden="0" w:uiPriority="64" w:unhideWhenUsed="0"/>
-    <w:lsdException w:name="Medium List 1 Accent 6" w:semiHidden="0" w:uiPriority="65" w:unhideWhenUsed="0"/>
-    <w:lsdException w:name="Medium List 2 Accent 6" w:semiHidden="0" w:uiPriority="66" w:unhideWhenUsed="0"/>
-    <w:lsdException w:name="Medium Grid 1 Accent 6" w:semiHidden="0" w:uiPriority="67" w:unhideWhenUsed="0"/>
-    <w:lsdException w:name="Medium Grid 2 Accent 6" w:semiHidden="0" w:uiPriority="68" w:unhideWhenUsed="0"/>
-    <w:lsdException w:name="Medium Grid 3 Accent 6" w:semiHidden="0" w:uiPriority="69" w:unhideWhenUsed="0"/>
-    <w:lsdException w:name="Dark List Accent 6" w:semiHidden="0" w:uiPriority="70" w:unhideWhenUsed="0"/>
-    <w:lsdException w:name="Colorful Shading Accent 6" w:semiHidden="0" w:uiPriority="71" w:unhideWhenUsed="0"/>
-    <w:lsdException w:name="Colorful List Accent 6" w:semiHidden="0" w:uiPriority="72" w:unhideWhenUsed="0"/>
-    <w:lsdException w:name="Colorful Grid Accent 6" w:semiHidden="0" w:uiPriority="73" w:unhideWhenUsed="0"/>
-    <w:lsdException w:name="Subtle Emphasis" w:semiHidden="0" w:uiPriority="19" w:unhideWhenUsed="0" w:qFormat="1"/>
-    <w:lsdException w:name="Intense Emphasis" w:semiHidden="0" w:uiPriority="21" w:unhideWhenUsed="0" w:qFormat="1"/>
-    <w:lsdException w:name="Subtle Reference" w:semiHidden="0" w:uiPriority="31" w:unhideWhenUsed="0" w:qFormat="1"/>
-    <w:lsdException w:name="Intense Reference" w:semiHidden="0" w:uiPriority="32" w:unhideWhenUsed="0" w:qFormat="1"/>
-    <w:lsdException w:name="Book Title" w:semiHidden="0" w:uiPriority="33" w:unhideWhenUsed="0" w:qFormat="1"/>
-    <w:lsdException w:name="Bibliography" w:uiPriority="37"/>
-    <w:lsdException w:name="TOC Heading" w:uiPriority="39" w:qFormat="1"/>
+  <w:latentStyles w:defLockedState="0" w:defUIPriority="99" w:defSemiHidden="0" w:defUnhideWhenUsed="0" w:defQFormat="0" w:count="374">
+    <w:lsdException w:name="Normal" w:uiPriority="0" w:qFormat="1"/>
+    <w:lsdException w:name="heading 1" w:uiPriority="9" w:qFormat="1"/>
+    <w:lsdException w:name="heading 2" w:semiHidden="1" w:uiPriority="9" w:unhideWhenUsed="1" w:qFormat="1"/>
+    <w:lsdException w:name="heading 3" w:semiHidden="1" w:uiPriority="9" w:unhideWhenUsed="1" w:qFormat="1"/>
+    <w:lsdException w:name="heading 4" w:semiHidden="1" w:uiPriority="9" w:unhideWhenUsed="1" w:qFormat="1"/>
+    <w:lsdException w:name="heading 5" w:semiHidden="1" w:uiPriority="9" w:unhideWhenUsed="1" w:qFormat="1"/>
+    <w:lsdException w:name="heading 6" w:semiHidden="1" w:uiPriority="9" w:unhideWhenUsed="1" w:qFormat="1"/>
+    <w:lsdException w:name="heading 7" w:semiHidden="1" w:uiPriority="9" w:unhideWhenUsed="1" w:qFormat="1"/>
+    <w:lsdException w:name="heading 8" w:semiHidden="1" w:uiPriority="9" w:unhideWhenUsed="1" w:qFormat="1"/>
+    <w:lsdException w:name="heading 9" w:semiHidden="1" w:uiPriority="9" w:unhideWhenUsed="1" w:qFormat="1"/>
+    <w:lsdException w:name="index 1" w:semiHidden="1" w:unhideWhenUsed="1"/>
+    <w:lsdException w:name="index 2" w:semiHidden="1" w:unhideWhenUsed="1"/>
+    <w:lsdException w:name="index 3" w:semiHidden="1" w:unhideWhenUsed="1"/>
+    <w:lsdException w:name="index 4" w:semiHidden="1" w:unhideWhenUsed="1"/>
+    <w:lsdException w:name="index 5" w:semiHidden="1" w:unhideWhenUsed="1"/>
+    <w:lsdException w:name="index 6" w:semiHidden="1" w:unhideWhenUsed="1"/>
+    <w:lsdException w:name="index 7" w:semiHidden="1" w:unhideWhenUsed="1"/>
+    <w:lsdException w:name="index 8" w:semiHidden="1" w:unhideWhenUsed="1"/>
+    <w:lsdException w:name="index 9" w:semiHidden="1" w:unhideWhenUsed="1"/>
+    <w:lsdException w:name="toc 1" w:semiHidden="1" w:uiPriority="39" w:unhideWhenUsed="1"/>
+    <w:lsdException w:name="toc 2" w:semiHidden="1" w:uiPriority="39" w:unhideWhenUsed="1"/>
+    <w:lsdException w:name="toc 3" w:semiHidden="1" w:uiPriority="39" w:unhideWhenUsed="1"/>
+    <w:lsdException w:name="toc 4" w:semiHidden="1" w:uiPriority="39" w:unhideWhenUsed="1"/>
+    <w:lsdException w:name="toc 5" w:semiHidden="1" w:uiPriority="39" w:unhideWhenUsed="1"/>
+    <w:lsdException w:name="toc 6" w:semiHidden="1" w:uiPriority="39" w:unhideWhenUsed="1"/>
+    <w:lsdException w:name="toc 7" w:semiHidden="1" w:uiPriority="39" w:unhideWhenUsed="1"/>
+    <w:lsdException w:name="toc 8" w:semiHidden="1" w:uiPriority="39" w:unhideWhenUsed="1"/>
+    <w:lsdException w:name="toc 9" w:semiHidden="1" w:uiPriority="39" w:unhideWhenUsed="1"/>
+    <w:lsdException w:name="Normal Indent" w:semiHidden="1" w:unhideWhenUsed="1"/>
+    <w:lsdException w:name="footnote text" w:semiHidden="1" w:unhideWhenUsed="1"/>
+    <w:lsdException w:name="annotation text" w:semiHidden="1" w:unhideWhenUsed="1"/>
+    <w:lsdException w:name="header" w:semiHidden="1" w:unhideWhenUsed="1"/>
+    <w:lsdException w:name="footer" w:semiHidden="1" w:unhideWhenUsed="1"/>
+    <w:lsdException w:name="index heading" w:semiHidden="1" w:unhideWhenUsed="1"/>
+    <w:lsdException w:name="caption" w:semiHidden="1" w:uiPriority="35" w:unhideWhenUsed="1" w:qFormat="1"/>
+    <w:lsdException w:name="table of figures" w:semiHidden="1" w:unhideWhenUsed="1"/>
+    <w:lsdException w:name="envelope address" w:semiHidden="1" w:unhideWhenUsed="1"/>
+    <w:lsdException w:name="envelope return" w:semiHidden="1" w:unhideWhenUsed="1"/>
+    <w:lsdException w:name="footnote reference" w:semiHidden="1" w:unhideWhenUsed="1"/>
+    <w:lsdException w:name="annotation reference" w:semiHidden="1" w:unhideWhenUsed="1"/>
+    <w:lsdException w:name="line number" w:semiHidden="1" w:unhideWhenUsed="1"/>
+    <w:lsdException w:name="page number" w:semiHidden="1" w:unhideWhenUsed="1"/>
+    <w:lsdException w:name="endnote reference" w:semiHidden="1" w:unhideWhenUsed="1"/>
+    <w:lsdException w:name="endnote text" w:semiHidden="1" w:unhideWhenUsed="1"/>
+    <w:lsdException w:name="table of authorities" w:semiHidden="1" w:unhideWhenUsed="1"/>
+    <w:lsdException w:name="macro" w:semiHidden="1" w:unhideWhenUsed="1"/>
+    <w:lsdException w:name="toa heading" w:semiHidden="1" w:unhideWhenUsed="1"/>
+    <w:lsdException w:name="List" w:semiHidden="1" w:unhideWhenUsed="1"/>
+    <w:lsdException w:name="List Bullet" w:semiHidden="1" w:unhideWhenUsed="1"/>
+    <w:lsdException w:name="List Number" w:semiHidden="1" w:unhideWhenUsed="1"/>
+    <w:lsdException w:name="List 2" w:semiHidden="1" w:unhideWhenUsed="1"/>
+    <w:lsdException w:name="List 3" w:semiHidden="1" w:unhideWhenUsed="1"/>
+    <w:lsdException w:name="List 4" w:semiHidden="1" w:unhideWhenUsed="1"/>
+    <w:lsdException w:name="List 5" w:semiHidden="1" w:unhideWhenUsed="1"/>
+    <w:lsdException w:name="List Bullet 2" w:semiHidden="1" w:unhideWhenUsed="1"/>
+    <w:lsdException w:name="List Bullet 3" w:semiHidden="1" w:unhideWhenUsed="1"/>
+    <w:lsdException w:name="List Bullet 4" w:semiHidden="1" w:unhideWhenUsed="1"/>
+    <w:lsdException w:name="List Bullet 5" w:semiHidden="1" w:unhideWhenUsed="1"/>
+    <w:lsdException w:name="List Number 2" w:semiHidden="1" w:unhideWhenUsed="1"/>
+    <w:lsdException w:name="List Number 3" w:semiHidden="1" w:unhideWhenUsed="1"/>
+    <w:lsdException w:name="List Number 4" w:semiHidden="1" w:unhideWhenUsed="1"/>
+    <w:lsdException w:name="List Number 5" w:semiHidden="1" w:unhideWhenUsed="1"/>
+    <w:lsdException w:name="Title" w:uiPriority="10" w:qFormat="1"/>
+    <w:lsdException w:name="Closing" w:semiHidden="1" w:unhideWhenUsed="1"/>
+    <w:lsdException w:name="Signature" w:semiHidden="1" w:unhideWhenUsed="1"/>
+    <w:lsdException w:name="Default Paragraph Font" w:semiHidden="1" w:uiPriority="1" w:unhideWhenUsed="1"/>
+    <w:lsdException w:name="Body Text" w:semiHidden="1" w:unhideWhenUsed="1"/>
+    <w:lsdException w:name="Body Text Indent" w:semiHidden="1" w:unhideWhenUsed="1"/>
+    <w:lsdException w:name="List Continue" w:semiHidden="1" w:unhideWhenUsed="1"/>
+    <w:lsdException w:name="List Continue 2" w:semiHidden="1" w:unhideWhenUsed="1"/>
+    <w:lsdException w:name="List Continue 3" w:semiHidden="1" w:unhideWhenUsed="1"/>
+    <w:lsdException w:name="List Continue 4" w:semiHidden="1" w:unhideWhenUsed="1"/>
+    <w:lsdException w:name="List Continue 5" w:semiHidden="1" w:unhideWhenUsed="1"/>
+    <w:lsdException w:name="Message Header" w:semiHidden="1" w:unhideWhenUsed="1"/>
+    <w:lsdException w:name="Subtitle" w:uiPriority="11" w:qFormat="1"/>
+    <w:lsdException w:name="Salutation" w:semiHidden="1" w:unhideWhenUsed="1"/>
+    <w:lsdException w:name="Date" w:semiHidden="1" w:unhideWhenUsed="1"/>
+    <w:lsdException w:name="Body Text First Indent" w:semiHidden="1" w:unhideWhenUsed="1"/>
+    <w:lsdException w:name="Body Text First Indent 2" w:semiHidden="1" w:unhideWhenUsed="1"/>
+    <w:lsdException w:name="Note Heading" w:semiHidden="1" w:unhideWhenUsed="1"/>
+    <w:lsdException w:name="Body Text 2" w:semiHidden="1" w:unhideWhenUsed="1"/>
+    <w:lsdException w:name="Body Text 3" w:semiHidden="1" w:unhideWhenUsed="1"/>
+    <w:lsdException w:name="Body Text Indent 2" w:semiHidden="1" w:unhideWhenUsed="1"/>
+    <w:lsdException w:name="Body Text Indent 3" w:semiHidden="1" w:unhideWhenUsed="1"/>
+    <w:lsdException w:name="Block Text" w:semiHidden="1" w:unhideWhenUsed="1"/>
+    <w:lsdException w:name="Hyperlink" w:semiHidden="1" w:unhideWhenUsed="1"/>
+    <w:lsdException w:name="FollowedHyperlink" w:semiHidden="1" w:unhideWhenUsed="1"/>
+    <w:lsdException w:name="Strong" w:uiPriority="22" w:qFormat="1"/>
+    <w:lsdException w:name="Emphasis" w:uiPriority="20" w:qFormat="1"/>
+    <w:lsdException w:name="Document Map" w:semiHidden="1" w:unhideWhenUsed="1"/>
+    <w:lsdException w:name="Plain Text" w:semiHidden="1" w:unhideWhenUsed="1"/>
+    <w:lsdException w:name="E-mail Signature" w:semiHidden="1" w:unhideWhenUsed="1"/>
+    <w:lsdException w:name="HTML Top of Form" w:semiHidden="1" w:unhideWhenUsed="1"/>
+    <w:lsdException w:name="HTML Bottom of Form" w:semiHidden="1" w:unhideWhenUsed="1"/>
+    <w:lsdException w:name="Normal (Web)" w:semiHidden="1" w:unhideWhenUsed="1"/>
+    <w:lsdException w:name="HTML Acronym" w:semiHidden="1" w:unhideWhenUsed="1"/>
+    <w:lsdException w:name="HTML Address" w:semiHidden="1" w:unhideWhenUsed="1"/>
+    <w:lsdException w:name="HTML Cite" w:semiHidden="1" w:unhideWhenUsed="1"/>
+    <w:lsdException w:name="HTML Code" w:semiHidden="1" w:unhideWhenUsed="1"/>
+    <w:lsdException w:name="HTML Definition" w:semiHidden="1" w:unhideWhenUsed="1"/>
+    <w:lsdException w:name="HTML Keyboard" w:semiHidden="1" w:unhideWhenUsed="1"/>
+    <w:lsdException w:name="HTML Preformatted" w:semiHidden="1" w:unhideWhenUsed="1"/>
+    <w:lsdException w:name="HTML Sample" w:semiHidden="1" w:unhideWhenUsed="1"/>
+    <w:lsdException w:name="HTML Typewriter" w:semiHidden="1" w:unhideWhenUsed="1"/>
+    <w:lsdException w:name="HTML Variable" w:semiHidden="1" w:unhideWhenUsed="1"/>
+    <w:lsdException w:name="Normal Table" w:semiHidden="1" w:unhideWhenUsed="1"/>
+    <w:lsdException w:name="annotation subject" w:semiHidden="1" w:unhideWhenUsed="1"/>
+    <w:lsdException w:name="No List" w:semiHidden="1" w:unhideWhenUsed="1"/>
+    <w:lsdException w:name="Outline List 1" w:semiHidden="1" w:unhideWhenUsed="1"/>
+    <w:lsdException w:name="Outline List 2" w:semiHidden="1" w:unhideWhenUsed="1"/>
+    <w:lsdException w:name="Outline List 3" w:semiHidden="1" w:unhideWhenUsed="1"/>
+    <w:lsdException w:name="Table Simple 1" w:semiHidden="1" w:unhideWhenUsed="1"/>
+    <w:lsdException w:name="Table Simple 2" w:semiHidden="1" w:unhideWhenUsed="1"/>
+    <w:lsdException w:name="Table Simple 3" w:semiHidden="1" w:unhideWhenUsed="1"/>
+    <w:lsdException w:name="Table Classic 1" w:semiHidden="1" w:unhideWhenUsed="1"/>
+    <w:lsdException w:name="Table Classic 2" w:semiHidden="1" w:unhideWhenUsed="1"/>
+    <w:lsdException w:name="Table Classic 3" w:semiHidden="1" w:unhideWhenUsed="1"/>
+    <w:lsdException w:name="Table Classic 4" w:semiHidden="1" w:unhideWhenUsed="1"/>
+    <w:lsdException w:name="Table Colorful 1" w:semiHidden="1" w:unhideWhenUsed="1"/>
+    <w:lsdException w:name="Table Colorful 2" w:semiHidden="1" w:unhideWhenUsed="1"/>
+    <w:lsdException w:name="Table Colorful 3" w:semiHidden="1" w:unhideWhenUsed="1"/>
+    <w:lsdException w:name="Table Columns 1" w:semiHidden="1" w:unhideWhenUsed="1"/>
+    <w:lsdException w:name="Table Columns 2" w:semiHidden="1" w:unhideWhenUsed="1"/>
+    <w:lsdException w:name="Table Columns 3" w:semiHidden="1" w:unhideWhenUsed="1"/>
+    <w:lsdException w:name="Table Columns 4" w:semiHidden="1" w:unhideWhenUsed="1"/>
+    <w:lsdException w:name="Table Columns 5" w:semiHidden="1" w:unhideWhenUsed="1"/>
+    <w:lsdException w:name="Table Grid 1" w:semiHidden="1" w:unhideWhenUsed="1"/>
+    <w:lsdException w:name="Table Grid 2" w:semiHidden="1" w:unhideWhenUsed="1"/>
+    <w:lsdException w:name="Table Grid 3" w:semiHidden="1" w:unhideWhenUsed="1"/>
+    <w:lsdException w:name="Table Grid 4" w:semiHidden="1" w:unhideWhenUsed="1"/>
+    <w:lsdException w:name="Table Grid 5" w:semiHidden="1" w:unhideWhenUsed="1"/>
+    <w:lsdException w:name="Table Grid 6" w:semiHidden="1" w:unhideWhenUsed="1"/>
+    <w:lsdException w:name="Table Grid 7" w:semiHidden="1" w:unhideWhenUsed="1"/>
+    <w:lsdException w:name="Table Grid 8" w:semiHidden="1" w:unhideWhenUsed="1"/>
+    <w:lsdException w:name="Table List 1" w:semiHidden="1" w:unhideWhenUsed="1"/>
+    <w:lsdException w:name="Table List 2" w:semiHidden="1" w:unhideWhenUsed="1"/>
+    <w:lsdException w:name="Table List 3" w:semiHidden="1" w:unhideWhenUsed="1"/>
+    <w:lsdException w:name="Table List 4" w:semiHidden="1" w:unhideWhenUsed="1"/>
+    <w:lsdException w:name="Table List 5" w:semiHidden="1" w:unhideWhenUsed="1"/>
+    <w:lsdException w:name="Table List 6" w:semiHidden="1" w:unhideWhenUsed="1"/>
+    <w:lsdException w:name="Table List 7" w:semiHidden="1" w:unhideWhenUsed="1"/>
+    <w:lsdException w:name="Table List 8" w:semiHidden="1" w:unhideWhenUsed="1"/>
+    <w:lsdException w:name="Table 3D effects 1" w:semiHidden="1" w:unhideWhenUsed="1"/>
+    <w:lsdException w:name="Table 3D effects 2" w:semiHidden="1" w:unhideWhenUsed="1"/>
+    <w:lsdException w:name="Table 3D effects 3" w:semiHidden="1" w:unhideWhenUsed="1"/>
+    <w:lsdException w:name="Table Contemporary" w:semiHidden="1" w:unhideWhenUsed="1"/>
+    <w:lsdException w:name="Table Elegant" w:semiHidden="1" w:unhideWhenUsed="1"/>
+    <w:lsdException w:name="Table Professional" w:semiHidden="1" w:unhideWhenUsed="1"/>
+    <w:lsdException w:name="Table Subtle 1" w:semiHidden="1" w:unhideWhenUsed="1"/>
+    <w:lsdException w:name="Table Subtle 2" w:semiHidden="1" w:unhideWhenUsed="1"/>
+    <w:lsdException w:name="Table Web 1" w:semiHidden="1" w:unhideWhenUsed="1"/>
+    <w:lsdException w:name="Table Web 2" w:semiHidden="1" w:unhideWhenUsed="1"/>
+    <w:lsdException w:name="Table Web 3" w:semiHidden="1" w:unhideWhenUsed="1"/>
+    <w:lsdException w:name="Balloon Text" w:semiHidden="1" w:unhideWhenUsed="1"/>
+    <w:lsdException w:name="Table Grid" w:semiHidden="1" w:uiPriority="39" w:unhideWhenUsed="1"/>
+    <w:lsdException w:name="Table Theme" w:semiHidden="1" w:unhideWhenUsed="1"/>
+    <w:lsdException w:name="Placeholder Text" w:semiHidden="1"/>
+    <w:lsdException w:name="No Spacing" w:uiPriority="1" w:qFormat="1"/>
+    <w:lsdException w:name="Light Shading" w:uiPriority="60"/>
+    <w:lsdException w:name="Light List" w:uiPriority="61"/>
+    <w:lsdException w:name="Light Grid" w:uiPriority="62"/>
+    <w:lsdException w:name="Medium Shading 1" w:uiPriority="63"/>
+    <w:lsdException w:name="Medium Shading 2" w:uiPriority="64"/>
+    <w:lsdException w:name="Medium List 1" w:uiPriority="65"/>
+    <w:lsdException w:name="Medium List 2" w:uiPriority="66"/>
+    <w:lsdException w:name="Medium Grid 1" w:uiPriority="67"/>
+    <w:lsdException w:name="Medium Grid 2" w:uiPriority="68"/>
+    <w:lsdException w:name="Medium Grid 3" w:uiPriority="69"/>
+    <w:lsdException w:name="Dark List" w:uiPriority="70"/>
+    <w:lsdException w:name="Colorful Shading" w:uiPriority="71"/>
+    <w:lsdException w:name="Colorful List" w:uiPriority="72"/>
+    <w:lsdException w:name="Colorful Grid" w:uiPriority="73"/>
+    <w:lsdException w:name="Light Shading Accent 1" w:uiPriority="60"/>
+    <w:lsdException w:name="Light List Accent 1" w:uiPriority="61"/>
+    <w:lsdException w:name="Light Grid Accent 1" w:uiPriority="62"/>
+    <w:lsdException w:name="Medium Shading 1 Accent 1" w:uiPriority="63"/>
+    <w:lsdException w:name="Medium Shading 2 Accent 1" w:uiPriority="64"/>
+    <w:lsdException w:name="Medium List 1 Accent 1" w:uiPriority="65"/>
+    <w:lsdException w:name="Revision" w:semiHidden="1"/>
+    <w:lsdException w:name="List Paragraph" w:uiPriority="34" w:qFormat="1"/>
+    <w:lsdException w:name="Quote" w:uiPriority="29" w:qFormat="1"/>
+    <w:lsdException w:name="Intense Quote" w:uiPriority="30" w:qFormat="1"/>
+    <w:lsdException w:name="Medium List 2 Accent 1" w:uiPriority="66"/>
+    <w:lsdException w:name="Medium Grid 1 Accent 1" w:uiPriority="67"/>
+    <w:lsdException w:name="Medium Grid 2 Accent 1" w:uiPriority="68"/>
+    <w:lsdException w:name="Medium Grid 3 Accent 1" w:uiPriority="69"/>
+    <w:lsdException w:name="Dark List Accent 1" w:uiPriority="70"/>
+    <w:lsdException w:name="Colorful Shading Accent 1" w:uiPriority="71"/>
+    <w:lsdException w:name="Colorful List Accent 1" w:uiPriority="72"/>
+    <w:lsdException w:name="Colorful Grid Accent 1" w:uiPriority="73"/>
+    <w:lsdException w:name="Light Shading Accent 2" w:uiPriority="60"/>
+    <w:lsdException w:name="Light List Accent 2" w:uiPriority="61"/>
+    <w:lsdException w:name="Light Grid Accent 2" w:uiPriority="62"/>
+    <w:lsdException w:name="Medium Shading 1 Accent 2" w:uiPriority="63"/>
+    <w:lsdException w:name="Medium Shading 2 Accent 2" w:uiPriority="64"/>
+    <w:lsdException w:name="Medium List 1 Accent 2" w:uiPriority="65"/>
+    <w:lsdException w:name="Medium List 2 Accent 2" w:uiPriority="66"/>
+    <w:lsdException w:name="Medium Grid 1 Accent 2" w:uiPriority="67"/>
+    <w:lsdException w:name="Medium Grid 2 Accent 2" w:uiPriority="68"/>
+    <w:lsdException w:name="Medium Grid 3 Accent 2" w:uiPriority="69"/>
+    <w:lsdException w:name="Dark List Accent 2" w:uiPriority="70"/>
+    <w:lsdException w:name="Colorful Shading Accent 2" w:uiPriority="71"/>
+    <w:lsdException w:name="Colorful List Accent 2" w:uiPriority="72"/>
+    <w:lsdException w:name="Colorful Grid Accent 2" w:uiPriority="73"/>
+    <w:lsdException w:name="Light Shading Accent 3" w:uiPriority="60"/>
+    <w:lsdException w:name="Light List Accent 3" w:uiPriority="61"/>
+    <w:lsdException w:name="Light Grid Accent 3" w:uiPriority="62"/>
+    <w:lsdException w:name="Medium Shading 1 Accent 3" w:uiPriority="63"/>
+    <w:lsdException w:name="Medium Shading 2 Accent 3" w:uiPriority="64"/>
+    <w:lsdException w:name="Medium List 1 Accent 3" w:uiPriority="65"/>
+    <w:lsdException w:name="Medium List 2 Accent 3" w:uiPriority="66"/>
+    <w:lsdException w:name="Medium Grid 1 Accent 3" w:uiPriority="67"/>
+    <w:lsdException w:name="Medium Grid 2 Accent 3" w:uiPriority="68"/>
+    <w:lsdException w:name="Medium Grid 3 Accent 3" w:uiPriority="69"/>
+    <w:lsdException w:name="Dark List Accent 3" w:uiPriority="70"/>
+    <w:lsdException w:name="Colorful Shading Accent 3" w:uiPriority="71"/>
+    <w:lsdException w:name="Colorful List Accent 3" w:uiPriority="72"/>
+    <w:lsdException w:name="Colorful Grid Accent 3" w:uiPriority="73"/>
+    <w:lsdException w:name="Light Shading Accent 4" w:uiPriority="60"/>
+    <w:lsdException w:name="Light List Accent 4" w:uiPriority="61"/>
+    <w:lsdException w:name="Light Grid Accent 4" w:uiPriority="62"/>
+    <w:lsdException w:name="Medium Shading 1 Accent 4" w:uiPriority="63"/>
+    <w:lsdException w:name="Medium Shading 2 Accent 4" w:uiPriority="64"/>
+    <w:lsdException w:name="Medium List 1 Accent 4" w:uiPriority="65"/>
+    <w:lsdException w:name="Medium List 2 Accent 4" w:uiPriority="66"/>
+    <w:lsdException w:name="Medium Grid 1 Accent 4" w:uiPriority="67"/>
+    <w:lsdException w:name="Medium Grid 2 Accent 4" w:uiPriority="68"/>
+    <w:lsdException w:name="Medium Grid 3 Accent 4" w:uiPriority="69"/>
+    <w:lsdException w:name="Dark List Accent 4" w:uiPriority="70"/>
+    <w:lsdException w:name="Colorful Shading Accent 4" w:uiPriority="71"/>
+    <w:lsdException w:name="Colorful List Accent 4" w:uiPriority="72"/>
+    <w:lsdException w:name="Colorful Grid Accent 4" w:uiPriority="73"/>
+    <w:lsdException w:name="Light Shading Accent 5" w:uiPriority="60"/>
+    <w:lsdException w:name="Light List Accent 5" w:uiPriority="61"/>
+    <w:lsdException w:name="Light Grid Accent 5" w:uiPriority="62"/>
+    <w:lsdException w:name="Medium Shading 1 Accent 5" w:uiPriority="63"/>
+    <w:lsdException w:name="Medium Shading 2 Accent 5" w:uiPriority="64"/>
+    <w:lsdException w:name="Medium List 1 Accent 5" w:uiPriority="65"/>
+    <w:lsdException w:name="Medium List 2 Accent 5" w:uiPriority="66"/>
+    <w:lsdException w:name="Medium Grid 1 Accent 5" w:uiPriority="67"/>
+    <w:lsdException w:name="Medium Grid 2 Accent 5" w:uiPriority="68"/>
+    <w:lsdException w:name="Medium Grid 3 Accent 5" w:uiPriority="69"/>
+    <w:lsdException w:name="Dark List Accent 5" w:uiPriority="70"/>
+    <w:lsdException w:name="Colorful Shading Accent 5" w:uiPriority="71"/>
+    <w:lsdException w:name="Colorful List Accent 5" w:uiPriority="72"/>
+    <w:lsdException w:name="Colorful Grid Accent 5" w:uiPriority="73"/>
+    <w:lsdException w:name="Light Shading Accent 6" w:uiPriority="60"/>
+    <w:lsdException w:name="Light List Accent 6" w:uiPriority="61"/>
+    <w:lsdException w:name="Light Grid Accent 6" w:uiPriority="62"/>
+    <w:lsdException w:name="Medium Shading 1 Accent 6" w:uiPriority="63"/>
+    <w:lsdException w:name="Medium Shading 2 Accent 6" w:uiPriority="64"/>
+    <w:lsdException w:name="Medium List 1 Accent 6" w:uiPriority="65"/>
+    <w:lsdException w:name="Medium List 2 Accent 6" w:uiPriority="66"/>
+    <w:lsdException w:name="Medium Grid 1 Accent 6" w:uiPriority="67"/>
+    <w:lsdException w:name="Medium Grid 2 Accent 6" w:uiPriority="68"/>
+    <w:lsdException w:name="Medium Grid 3 Accent 6" w:uiPriority="69"/>
+    <w:lsdException w:name="Dark List Accent 6" w:uiPriority="70"/>
+    <w:lsdException w:name="Colorful Shading Accent 6" w:uiPriority="71"/>
+    <w:lsdException w:name="Colorful List Accent 6" w:uiPriority="72"/>
+    <w:lsdException w:name="Colorful Grid Accent 6" w:uiPriority="73"/>
+    <w:lsdException w:name="Subtle Emphasis" w:uiPriority="19" w:qFormat="1"/>
+    <w:lsdException w:name="Intense Emphasis" w:uiPriority="21" w:qFormat="1"/>
+    <w:lsdException w:name="Subtle Reference" w:uiPriority="31" w:qFormat="1"/>
+    <w:lsdException w:name="Intense Reference" w:uiPriority="32" w:qFormat="1"/>
+    <w:lsdException w:name="Book Title" w:uiPriority="33" w:qFormat="1"/>
+    <w:lsdException w:name="Bibliography" w:semiHidden="1" w:uiPriority="37" w:unhideWhenUsed="1"/>
+    <w:lsdException w:name="TOC Heading" w:semiHidden="1" w:uiPriority="39" w:unhideWhenUsed="1" w:qFormat="1"/>
+    <w:lsdException w:name="Plain Table 1" w:uiPriority="41"/>
+    <w:lsdException w:name="Plain Table 2" w:uiPriority="42"/>
+    <w:lsdException w:name="Plain Table 3" w:uiPriority="43"/>
+    <w:lsdException w:name="Plain Table 4" w:uiPriority="44"/>
+    <w:lsdException w:name="Plain Table 5" w:uiPriority="45"/>
+    <w:lsdException w:name="Grid Table Light" w:uiPriority="40"/>
+    <w:lsdException w:name="Grid Table 1 Light" w:uiPriority="46"/>
+    <w:lsdException w:name="Grid Table 2" w:uiPriority="47"/>
+    <w:lsdException w:name="Grid Table 3" w:uiPriority="48"/>
+    <w:lsdException w:name="Grid Table 4" w:uiPriority="49"/>
+    <w:lsdException w:name="Grid Table 5 Dark" w:uiPriority="50"/>
+    <w:lsdException w:name="Grid Table 6 Colorful" w:uiPriority="51"/>
+    <w:lsdException w:name="Grid Table 7 Colorful" w:uiPriority="52"/>
+    <w:lsdException w:name="Grid Table 1 Light Accent 1" w:uiPriority="46"/>
+    <w:lsdException w:name="Grid Table 2 Accent 1" w:uiPriority="47"/>
+    <w:lsdException w:name="Grid Table 3 Accent 1" w:uiPriority="48"/>
+    <w:lsdException w:name="Grid Table 4 Accent 1" w:uiPriority="49"/>
+    <w:lsdException w:name="Grid Table 5 Dark Accent 1" w:uiPriority="50"/>
+    <w:lsdException w:name="Grid Table 6 Colorful Accent 1" w:uiPriority="51"/>
+    <w:lsdException w:name="Grid Table 7 Colorful Accent 1" w:uiPriority="52"/>
+    <w:lsdException w:name="Grid Table 1 Light Accent 2" w:uiPriority="46"/>
+    <w:lsdException w:name="Grid Table 2 Accent 2" w:uiPriority="47"/>
+    <w:lsdException w:name="Grid Table 3 Accent 2" w:uiPriority="48"/>
+    <w:lsdException w:name="Grid Table 4 Accent 2" w:uiPriority="49"/>
+    <w:lsdException w:name="Grid Table 5 Dark Accent 2" w:uiPriority="50"/>
+    <w:lsdException w:name="Grid Table 6 Colorful Accent 2" w:uiPriority="51"/>
+    <w:lsdException w:name="Grid Table 7 Colorful Accent 2" w:uiPriority="52"/>
+    <w:lsdException w:name="Grid Table 1 Light Accent 3" w:uiPriority="46"/>
+    <w:lsdException w:name="Grid Table 2 Accent 3" w:uiPriority="47"/>
+    <w:lsdException w:name="Grid Table 3 Accent 3" w:uiPriority="48"/>
+    <w:lsdException w:name="Grid Table 4 Accent 3" w:uiPriority="49"/>
+    <w:lsdException w:name="Grid Table 5 Dark Accent 3" w:uiPriority="50"/>
+    <w:lsdException w:name="Grid Table 6 Colorful Accent 3" w:uiPriority="51"/>
+    <w:lsdException w:name="Grid Table 7 Colorful Accent 3" w:uiPriority="52"/>
+    <w:lsdException w:name="Grid Table 1 Light Accent 4" w:uiPriority="46"/>
+    <w:lsdException w:name="Grid Table 2 Accent 4" w:uiPriority="47"/>
+    <w:lsdException w:name="Grid Table 3 Accent 4" w:uiPriority="48"/>
+    <w:lsdException w:name="Grid Table 4 Accent 4" w:uiPriority="49"/>
+    <w:lsdException w:name="Grid Table 5 Dark Accent 4" w:uiPriority="50"/>
+    <w:lsdException w:name="Grid Table 6 Colorful Accent 4" w:uiPriority="51"/>
+    <w:lsdException w:name="Grid Table 7 Colorful Accent 4" w:uiPriority="52"/>
+    <w:lsdException w:name="Grid Table 1 Light Accent 5" w:uiPriority="46"/>
+    <w:lsdException w:name="Grid Table 2 Accent 5" w:uiPriority="47"/>
+    <w:lsdException w:name="Grid Table 3 Accent 5" w:uiPriority="48"/>
+    <w:lsdException w:name="Grid Table 4 Accent 5" w:uiPriority="49"/>
+    <w:lsdException w:name="Grid Table 5 Dark Accent 5" w:uiPriority="50"/>
+    <w:lsdException w:name="Grid Table 6 Colorful Accent 5" w:uiPriority="51"/>
+    <w:lsdException w:name="Grid Table 7 Colorful Accent 5" w:uiPriority="52"/>
+    <w:lsdException w:name="Grid Table 1 Light Accent 6" w:uiPriority="46"/>
+    <w:lsdException w:name="Grid Table 2 Accent 6" w:uiPriority="47"/>
+    <w:lsdException w:name="Grid Table 3 Accent 6" w:uiPriority="48"/>
+    <w:lsdException w:name="Grid Table 4 Accent 6" w:uiPriority="49"/>
+    <w:lsdException w:name="Grid Table 5 Dark Accent 6" w:uiPriority="50"/>
+    <w:lsdException w:name="Grid Table 6 Colorful Accent 6" w:uiPriority="51"/>
+    <w:lsdException w:name="Grid Table 7 Colorful Accent 6" w:uiPriority="52"/>
+    <w:lsdException w:name="List Table 1 Light" w:uiPriority="46"/>
+    <w:lsdException w:name="List Table 2" w:uiPriority="47"/>
+    <w:lsdException w:name="List Table 3" w:uiPriority="48"/>
+    <w:lsdException w:name="List Table 4" w:uiPriority="49"/>
+    <w:lsdException w:name="List Table 5 Dark" w:uiPriority="50"/>
+    <w:lsdException w:name="List Table 6 Colorful" w:uiPriority="51"/>
+    <w:lsdException w:name="List Table 7 Colorful" w:uiPriority="52"/>
+    <w:lsdException w:name="List Table 1 Light Accent 1" w:uiPriority="46"/>
+    <w:lsdException w:name="List Table 2 Accent 1" w:uiPriority="47"/>
+    <w:lsdException w:name="List Table 3 Accent 1" w:uiPriority="48"/>
+    <w:lsdException w:name="List Table 4 Accent 1" w:uiPriority="49"/>
+    <w:lsdException w:name="List Table 5 Dark Accent 1" w:uiPriority="50"/>
+    <w:lsdException w:name="List Table 6 Colorful Accent 1" w:uiPriority="51"/>
+    <w:lsdException w:name="List Table 7 Colorful Accent 1" w:uiPriority="52"/>
+    <w:lsdException w:name="List Table 1 Light Accent 2" w:uiPriority="46"/>
+    <w:lsdException w:name="List Table 2 Accent 2" w:uiPriority="47"/>
+    <w:lsdException w:name="List Table 3 Accent 2" w:uiPriority="48"/>
+    <w:lsdException w:name="List Table 4 Accent 2" w:uiPriority="49"/>
+    <w:lsdException w:name="List Table 5 Dark Accent 2" w:uiPriority="50"/>
+    <w:lsdException w:name="List Table 6 Colorful Accent 2" w:uiPriority="51"/>
+    <w:lsdException w:name="List Table 7 Colorful Accent 2" w:uiPriority="52"/>
+    <w:lsdException w:name="List Table 1 Light Accent 3" w:uiPriority="46"/>
+    <w:lsdException w:name="List Table 2 Accent 3" w:uiPriority="47"/>
+    <w:lsdException w:name="List Table 3 Accent 3" w:uiPriority="48"/>
+    <w:lsdException w:name="List Table 4 Accent 3" w:uiPriority="49"/>
+    <w:lsdException w:name="List Table 5 Dark Accent 3" w:uiPriority="50"/>
+    <w:lsdException w:name="List Table 6 Colorful Accent 3" w:uiPriority="51"/>
+    <w:lsdException w:name="List Table 7 Colorful Accent 3" w:uiPriority="52"/>
+    <w:lsdException w:name="List Table 1 Light Accent 4" w:uiPriority="46"/>
+    <w:lsdException w:name="List Table 2 Accent 4" w:uiPriority="47"/>
+    <w:lsdException w:name="List Table 3 Accent 4" w:uiPriority="48"/>
+    <w:lsdException w:name="List Table 4 Accent 4" w:uiPriority="49"/>
+    <w:lsdException w:name="List Table 5 Dark Accent 4" w:uiPriority="50"/>
+    <w:lsdException w:name="List Table 6 Colorful Accent 4" w:uiPriority="51"/>
+    <w:lsdException w:name="List Table 7 Colorful Accent 4" w:uiPriority="52"/>
+    <w:lsdException w:name="List Table 1 Light Accent 5" w:uiPriority="46"/>
+    <w:lsdException w:name="List Table 2 Accent 5" w:uiPriority="47"/>
+    <w:lsdException w:name="List Table 3 Accent 5" w:uiPriority="48"/>
+    <w:lsdException w:name="List Table 4 Accent 5" w:uiPriority="49"/>
+    <w:lsdException w:name="List Table 5 Dark Accent 5" w:uiPriority="50"/>
+    <w:lsdException w:name="List Table 6 Colorful Accent 5" w:uiPriority="51"/>
+    <w:lsdException w:name="List Table 7 Colorful Accent 5" w:uiPriority="52"/>
+    <w:lsdException w:name="List Table 1 Light Accent 6" w:uiPriority="46"/>
+    <w:lsdException w:name="List Table 2 Accent 6" w:uiPriority="47"/>
+    <w:lsdException w:name="List Table 3 Accent 6" w:uiPriority="48"/>
+    <w:lsdException w:name="List Table 4 Accent 6" w:uiPriority="49"/>
+    <w:lsdException w:name="List Table 5 Dark Accent 6" w:uiPriority="50"/>
+    <w:lsdException w:name="List Table 6 Colorful Accent 6" w:uiPriority="51"/>
+    <w:lsdException w:name="List Table 7 Colorful Accent 6" w:uiPriority="52"/>
+    <w:lsdException w:name="Mention" w:semiHidden="1" w:unhideWhenUsed="1"/>
+    <w:lsdException w:name="Smart Hyperlink" w:semiHidden="1" w:unhideWhenUsed="1"/>
+    <w:lsdException w:name="Hashtag" w:semiHidden="1" w:unhideWhenUsed="1"/>
   </w:latentStyles>
   <w:style w:type="paragraph" w:default="1" w:styleId="Normal">
     <w:name w:val="Normal"/>
@@ -1762,7 +2137,6 @@
     <w:uiPriority w:val="99"/>
     <w:semiHidden/>
     <w:unhideWhenUsed/>
-    <w:qFormat/>
     <w:tblPr>
       <w:tblInd w:w="0" w:type="dxa"/>
       <w:tblCellMar>
@@ -1829,7 +2203,6 @@
       <w:spacing w:after="0" w:line="240" w:lineRule="auto"/>
     </w:pPr>
     <w:tblPr>
-      <w:tblInd w:w="0" w:type="dxa"/>
       <w:tblBorders>
         <w:top w:val="single" w:sz="4" w:space="0" w:color="auto"/>
         <w:left w:val="single" w:sz="4" w:space="0" w:color="auto"/>
@@ -1838,12 +2211,6 @@
         <w:insideH w:val="single" w:sz="4" w:space="0" w:color="auto"/>
         <w:insideV w:val="single" w:sz="4" w:space="0" w:color="auto"/>
       </w:tblBorders>
-      <w:tblCellMar>
-        <w:top w:w="0" w:type="dxa"/>
-        <w:left w:w="108" w:type="dxa"/>
-        <w:bottom w:w="0" w:type="dxa"/>
-        <w:right w:w="108" w:type="dxa"/>
-      </w:tblCellMar>
     </w:tblPr>
   </w:style>
   <w:style w:type="character" w:styleId="Hyperlink">
@@ -2115,7 +2482,7 @@
   <a:extraClrSchemeLst/>
   <a:extLst>
     <a:ext uri="{05A4C25C-085E-4340-85A3-A5531E510DB2}">
-      <thm15:themeFamily xmlns="" xmlns:thm15="http://schemas.microsoft.com/office/thememl/2012/main" name="Office Theme" id="{62F939B6-93AF-4DB8-9C6B-D6C7DFDC589F}" vid="{4A3C46E8-61CC-4603-A589-7422A47A8E4A}"/>
+      <thm15:themeFamily xmlns:thm15="http://schemas.microsoft.com/office/thememl/2012/main" name="Office Theme" id="{62F939B6-93AF-4DB8-9C6B-D6C7DFDC589F}" vid="{4A3C46E8-61CC-4603-A589-7422A47A8E4A}"/>
     </a:ext>
   </a:extLst>
 </a:theme>

</xml_diff>

<commit_message>
Fixed questions on D6.2
</commit_message>
<xml_diff>
--- a/deliverables/D6.2-group-14.docx
+++ b/deliverables/D6.2-group-14.docx
@@ -898,27 +898,8 @@
               </w:rPr>
               <w:t>How difficult did you find it to complete the task?</w:t>
             </w:r>
-          </w:p>
-          <w:p>
-            <w:pPr>
-              <w:pStyle w:val="Normal1"/>
-              <w:spacing w:after="120"/>
-              <w:rPr>
-                <w:rFonts w:ascii="Times New Roman" w:eastAsia="Times New Roman" w:hAnsi="Times New Roman" w:cs="Times New Roman"/>
-                <w:color w:val="auto"/>
-                <w:sz w:val="24"/>
-                <w:szCs w:val="24"/>
-              </w:rPr>
-            </w:pPr>
-            <w:r>
-              <w:rPr>
-                <w:rFonts w:ascii="Times New Roman" w:eastAsia="Times New Roman" w:hAnsi="Times New Roman" w:cs="Times New Roman"/>
-                <w:color w:val="auto"/>
-                <w:sz w:val="24"/>
-                <w:szCs w:val="24"/>
-              </w:rPr>
-              <w:t>What were the difficult tasks that you had or maybe what were tasks that might have been too easy?</w:t>
-            </w:r>
+            <w:bookmarkStart w:id="0" w:name="_GoBack"/>
+            <w:bookmarkEnd w:id="0"/>
           </w:p>
           <w:p>
             <w:pPr>
@@ -959,89 +940,6 @@
                 <w:sz w:val="24"/>
                 <w:szCs w:val="24"/>
               </w:rPr>
-              <w:t>How could the product be fixed or improved?</w:t>
-            </w:r>
-          </w:p>
-          <w:p>
-            <w:pPr>
-              <w:pStyle w:val="Normal1"/>
-              <w:spacing w:after="120"/>
-              <w:rPr>
-                <w:rFonts w:ascii="Times New Roman" w:eastAsia="Times New Roman" w:hAnsi="Times New Roman" w:cs="Times New Roman"/>
-                <w:color w:val="auto"/>
-                <w:sz w:val="24"/>
-                <w:szCs w:val="24"/>
-              </w:rPr>
-            </w:pPr>
-            <w:r>
-              <w:rPr>
-                <w:rFonts w:ascii="Times New Roman" w:eastAsia="Times New Roman" w:hAnsi="Times New Roman" w:cs="Times New Roman"/>
-                <w:color w:val="auto"/>
-                <w:sz w:val="24"/>
-                <w:szCs w:val="24"/>
-              </w:rPr>
-              <w:t>Would this product affect a lot of people that you know?</w:t>
-            </w:r>
-          </w:p>
-          <w:p>
-            <w:pPr>
-              <w:pStyle w:val="Normal1"/>
-              <w:spacing w:after="120"/>
-              <w:rPr>
-                <w:rFonts w:ascii="Times New Roman" w:eastAsia="Times New Roman" w:hAnsi="Times New Roman" w:cs="Times New Roman"/>
-                <w:color w:val="auto"/>
-                <w:sz w:val="24"/>
-                <w:szCs w:val="24"/>
-              </w:rPr>
-            </w:pPr>
-            <w:r>
-              <w:rPr>
-                <w:rFonts w:ascii="Times New Roman" w:eastAsia="Times New Roman" w:hAnsi="Times New Roman" w:cs="Times New Roman"/>
-                <w:color w:val="auto"/>
-                <w:sz w:val="24"/>
-                <w:szCs w:val="24"/>
-              </w:rPr>
-              <w:t xml:space="preserve">In general what </w:t>
-            </w:r>
-            <w:proofErr w:type="gramStart"/>
-            <w:r>
-              <w:rPr>
-                <w:rFonts w:ascii="Times New Roman" w:eastAsia="Times New Roman" w:hAnsi="Times New Roman" w:cs="Times New Roman"/>
-                <w:color w:val="auto"/>
-                <w:sz w:val="24"/>
-                <w:szCs w:val="24"/>
-              </w:rPr>
-              <w:t>improvement</w:t>
-            </w:r>
-            <w:proofErr w:type="gramEnd"/>
-            <w:r>
-              <w:rPr>
-                <w:rFonts w:ascii="Times New Roman" w:eastAsia="Times New Roman" w:hAnsi="Times New Roman" w:cs="Times New Roman"/>
-                <w:color w:val="auto"/>
-                <w:sz w:val="24"/>
-                <w:szCs w:val="24"/>
-              </w:rPr>
-              <w:t xml:space="preserve"> could affect the product as a whole?</w:t>
-            </w:r>
-          </w:p>
-          <w:p>
-            <w:pPr>
-              <w:pStyle w:val="Normal1"/>
-              <w:spacing w:after="120"/>
-              <w:rPr>
-                <w:rFonts w:ascii="Times New Roman" w:eastAsia="Times New Roman" w:hAnsi="Times New Roman" w:cs="Times New Roman"/>
-                <w:color w:val="auto"/>
-                <w:sz w:val="24"/>
-                <w:szCs w:val="24"/>
-              </w:rPr>
-            </w:pPr>
-            <w:r>
-              <w:rPr>
-                <w:rFonts w:ascii="Times New Roman" w:eastAsia="Times New Roman" w:hAnsi="Times New Roman" w:cs="Times New Roman"/>
-                <w:color w:val="auto"/>
-                <w:sz w:val="24"/>
-                <w:szCs w:val="24"/>
-              </w:rPr>
               <w:t>[INSERT MORE QUESTIONS HERE]</w:t>
             </w:r>
           </w:p>
@@ -1063,7 +961,6 @@
                 <w:sz w:val="24"/>
                 <w:szCs w:val="24"/>
               </w:rPr>
-              <w:lastRenderedPageBreak/>
               <w:t>(Ask any other questions that you feel are relevant)</w:t>
             </w:r>
           </w:p>
@@ -1092,7 +989,6 @@
                 <w:sz w:val="24"/>
                 <w:szCs w:val="24"/>
               </w:rPr>
-              <w:lastRenderedPageBreak/>
               <w:t>Satisfaction Survey</w:t>
             </w:r>
           </w:p>
@@ -1196,7 +1092,17 @@
                 <w:sz w:val="24"/>
                 <w:szCs w:val="24"/>
               </w:rPr>
-              <w:t>Closing statement</w:t>
+              <w:t xml:space="preserve">Closing </w:t>
+            </w:r>
+            <w:r>
+              <w:rPr>
+                <w:rFonts w:ascii="Times New Roman" w:eastAsia="Times New Roman" w:hAnsi="Times New Roman" w:cs="Times New Roman"/>
+                <w:b/>
+                <w:sz w:val="24"/>
+                <w:szCs w:val="24"/>
+              </w:rPr>
+              <w:lastRenderedPageBreak/>
+              <w:t>statement</w:t>
             </w:r>
           </w:p>
         </w:tc>
@@ -1223,6 +1129,7 @@
                 <w:sz w:val="24"/>
                 <w:szCs w:val="24"/>
               </w:rPr>
+              <w:lastRenderedPageBreak/>
               <w:t>“</w:t>
             </w:r>
             <w:r>
@@ -1241,7 +1148,17 @@
                 <w:sz w:val="24"/>
                 <w:szCs w:val="24"/>
               </w:rPr>
-              <w:t>ike to thank you for your time.”</w:t>
+              <w:t xml:space="preserve">ike to </w:t>
+            </w:r>
+            <w:r>
+              <w:rPr>
+                <w:rFonts w:ascii="Times New Roman" w:eastAsia="Times New Roman" w:hAnsi="Times New Roman" w:cs="Times New Roman"/>
+                <w:color w:val="auto"/>
+                <w:sz w:val="24"/>
+                <w:szCs w:val="24"/>
+              </w:rPr>
+              <w:lastRenderedPageBreak/>
+              <w:t>thank you for your time.”</w:t>
             </w:r>
           </w:p>
           <w:p>
@@ -1463,22 +1380,6 @@
           <w:sz w:val="24"/>
         </w:rPr>
         <w:t>.</w:t>
-      </w:r>
-      <w:r>
-        <w:rPr>
-          <w:rFonts w:ascii="Times New Roman" w:eastAsia="Times New Roman" w:hAnsi="Times New Roman" w:cs="Times New Roman"/>
-          <w:sz w:val="24"/>
-        </w:rPr>
-        <w:t xml:space="preserve"> Added some questions</w:t>
-      </w:r>
-      <w:bookmarkStart w:id="0" w:name="_GoBack"/>
-      <w:bookmarkEnd w:id="0"/>
-      <w:r>
-        <w:rPr>
-          <w:rFonts w:ascii="Times New Roman" w:eastAsia="Times New Roman" w:hAnsi="Times New Roman" w:cs="Times New Roman"/>
-          <w:sz w:val="24"/>
-        </w:rPr>
-        <w:t xml:space="preserve"> </w:t>
       </w:r>
     </w:p>
     <w:p>

</xml_diff>

<commit_message>
Added user result for difficulty navigation
</commit_message>
<xml_diff>
--- a/deliverables/D6.2-group-14.docx
+++ b/deliverables/D6.2-group-14.docx
@@ -1,6 +1,6 @@
 
 <file path=word/document.xml><?xml version="1.0" encoding="utf-8"?>
-<w:document xmlns:wpc="http://schemas.microsoft.com/office/word/2010/wordprocessingCanvas" xmlns:cx="http://schemas.microsoft.com/office/drawing/2014/chartex" xmlns:cx1="http://schemas.microsoft.com/office/drawing/2015/9/8/chartex" xmlns:cx2="http://schemas.microsoft.com/office/drawing/2015/10/21/chartex" xmlns:cx3="http://schemas.microsoft.com/office/drawing/2016/5/9/chartex" xmlns:cx4="http://schemas.microsoft.com/office/drawing/2016/5/10/chartex" xmlns:cx5="http://schemas.microsoft.com/office/drawing/2016/5/11/chartex" xmlns:mc="http://schemas.openxmlformats.org/markup-compatibility/2006" xmlns:o="urn:schemas-microsoft-com:office:office" xmlns:r="http://schemas.openxmlformats.org/officeDocument/2006/relationships" xmlns:m="http://schemas.openxmlformats.org/officeDocument/2006/math" xmlns:v="urn:schemas-microsoft-com:vml" xmlns:wp14="http://schemas.microsoft.com/office/word/2010/wordprocessingDrawing" xmlns:wp="http://schemas.openxmlformats.org/drawingml/2006/wordprocessingDrawing" xmlns:w10="urn:schemas-microsoft-com:office:word" xmlns:w="http://schemas.openxmlformats.org/wordprocessingml/2006/main" xmlns:w14="http://schemas.microsoft.com/office/word/2010/wordml" xmlns:w15="http://schemas.microsoft.com/office/word/2012/wordml" xmlns:w16se="http://schemas.microsoft.com/office/word/2015/wordml/symex" xmlns:wpg="http://schemas.microsoft.com/office/word/2010/wordprocessingGroup" xmlns:wpi="http://schemas.microsoft.com/office/word/2010/wordprocessingInk" xmlns:wne="http://schemas.microsoft.com/office/word/2006/wordml" xmlns:wps="http://schemas.microsoft.com/office/word/2010/wordprocessingShape" mc:Ignorable="w14 w15 w16se wp14">
+<w:document xmlns:wpc="http://schemas.microsoft.com/office/word/2010/wordprocessingCanvas" xmlns:mo="http://schemas.microsoft.com/office/mac/office/2008/main" xmlns:mc="http://schemas.openxmlformats.org/markup-compatibility/2006" xmlns:mv="urn:schemas-microsoft-com:mac:vml" xmlns:o="urn:schemas-microsoft-com:office:office" xmlns:r="http://schemas.openxmlformats.org/officeDocument/2006/relationships" xmlns:m="http://schemas.openxmlformats.org/officeDocument/2006/math" xmlns:v="urn:schemas-microsoft-com:vml" xmlns:wp14="http://schemas.microsoft.com/office/word/2010/wordprocessingDrawing" xmlns:wp="http://schemas.openxmlformats.org/drawingml/2006/wordprocessingDrawing" xmlns:w10="urn:schemas-microsoft-com:office:word" xmlns:w="http://schemas.openxmlformats.org/wordprocessingml/2006/main" xmlns:w14="http://schemas.microsoft.com/office/word/2010/wordml" xmlns:wpg="http://schemas.microsoft.com/office/word/2010/wordprocessingGroup" xmlns:wpi="http://schemas.microsoft.com/office/word/2010/wordprocessingInk" xmlns:wne="http://schemas.microsoft.com/office/word/2006/wordml" xmlns:wps="http://schemas.microsoft.com/office/word/2010/wordprocessingShape" mc:Ignorable="w14 wp14">
   <w:background w:color="FFFFFF"/>
   <w:body>
     <w:p>
@@ -14,7 +14,7 @@
           <w:noProof/>
         </w:rPr>
         <w:drawing>
-          <wp:inline distT="0" distB="0" distL="114300" distR="114300">
+          <wp:inline distT="0" distB="0" distL="114300" distR="114300" wp14:anchorId="21D6DCD2" wp14:editId="4AE227E0">
             <wp:extent cx="5534025" cy="466725"/>
             <wp:effectExtent l="0" t="0" r="0" b="0"/>
             <wp:docPr id="9" name="image2.png"/>
@@ -27,7 +27,7 @@
                     <pic:cNvPicPr preferRelativeResize="0"/>
                   </pic:nvPicPr>
                   <pic:blipFill>
-                    <a:blip r:embed="rId4" cstate="print"/>
+                    <a:blip r:embed="rId5" cstate="print"/>
                     <a:srcRect/>
                     <a:stretch>
                       <a:fillRect/>
@@ -65,7 +65,25 @@
           <w:sz w:val="24"/>
           <w:szCs w:val="24"/>
         </w:rPr>
-        <w:t>Hayden Aupperle, Gage Cottrell, Peter Huettl, Garrison Smith</w:t>
+        <w:t xml:space="preserve">Hayden Aupperle, Gage Cottrell, Peter </w:t>
+      </w:r>
+      <w:proofErr w:type="spellStart"/>
+      <w:r>
+        <w:rPr>
+          <w:rFonts w:ascii="Times New Roman" w:eastAsia="Times New Roman" w:hAnsi="Times New Roman" w:cs="Times New Roman"/>
+          <w:sz w:val="24"/>
+          <w:szCs w:val="24"/>
+        </w:rPr>
+        <w:t>Huettl</w:t>
+      </w:r>
+      <w:proofErr w:type="spellEnd"/>
+      <w:r>
+        <w:rPr>
+          <w:rFonts w:ascii="Times New Roman" w:eastAsia="Times New Roman" w:hAnsi="Times New Roman" w:cs="Times New Roman"/>
+          <w:sz w:val="24"/>
+          <w:szCs w:val="24"/>
+        </w:rPr>
+        <w:t>, Garrison Smith</w:t>
       </w:r>
     </w:p>
     <w:p>
@@ -95,7 +113,7 @@
           <w:rFonts w:ascii="Times New Roman" w:eastAsia="Times New Roman" w:hAnsi="Times New Roman" w:cs="Times New Roman"/>
         </w:rPr>
       </w:pPr>
-      <w:hyperlink r:id="rId5">
+      <w:hyperlink r:id="rId6">
         <w:r>
           <w:rPr>
             <w:rFonts w:ascii="Times New Roman" w:eastAsia="Times New Roman" w:hAnsi="Times New Roman" w:cs="Times New Roman"/>
@@ -179,8 +197,18 @@
           <w:sz w:val="24"/>
           <w:szCs w:val="24"/>
         </w:rPr>
-        <w:t>Marco Gerosa</w:t>
-      </w:r>
+        <w:t xml:space="preserve">Marco </w:t>
+      </w:r>
+      <w:proofErr w:type="spellStart"/>
+      <w:r>
+        <w:rPr>
+          <w:rFonts w:ascii="Times New Roman" w:eastAsia="Times New Roman" w:hAnsi="Times New Roman" w:cs="Times New Roman"/>
+          <w:sz w:val="24"/>
+          <w:szCs w:val="24"/>
+        </w:rPr>
+        <w:t>Gerosa</w:t>
+      </w:r>
+      <w:proofErr w:type="spellEnd"/>
     </w:p>
     <w:p>
       <w:pPr>
@@ -1164,7 +1192,540 @@
           <w:sz w:val="28"/>
           <w:szCs w:val="28"/>
         </w:rPr>
-        <w:t xml:space="preserve">Teacher: Overall the experience to login as a teacher worked at well. I could login with easy and not have to worry about the computer forgetting my password for the login section. Also, as soon as I logged in I could see all the information about my students right away. The only issue that I had was that when I had an incorrect password, I could not see if the computer was till loading or if the password was incorrect. Other than that it worked at well. </w:t>
+        <w:t xml:space="preserve">Teacher: Overall the experience to login as a teacher worked at well. I could login with easy and not have to worry about the computer forgetting my password for the login section. Also, as soon as I logged in I could see all the information about my students right away. The only issue that I had was that when I had an incorrect password, I could not see if the computer was </w:t>
+      </w:r>
+      <w:r>
+        <w:rPr>
+          <w:rFonts w:ascii="Times New Roman" w:eastAsia="Times New Roman" w:hAnsi="Times New Roman" w:cs="Times New Roman"/>
+          <w:sz w:val="28"/>
+          <w:szCs w:val="28"/>
+        </w:rPr>
+        <w:t>s</w:t>
+      </w:r>
+      <w:r>
+        <w:rPr>
+          <w:rFonts w:ascii="Times New Roman" w:eastAsia="Times New Roman" w:hAnsi="Times New Roman" w:cs="Times New Roman"/>
+          <w:sz w:val="28"/>
+          <w:szCs w:val="28"/>
+        </w:rPr>
+        <w:t xml:space="preserve">till loading or if the password was incorrect. Other than that it worked at well. </w:t>
+      </w:r>
+    </w:p>
+    <w:p>
+      <w:pPr>
+        <w:pStyle w:val="Normal1"/>
+        <w:spacing w:after="120" w:line="240" w:lineRule="auto"/>
+        <w:rPr>
+          <w:rFonts w:ascii="Times New Roman" w:eastAsia="Times New Roman" w:hAnsi="Times New Roman" w:cs="Times New Roman"/>
+          <w:sz w:val="28"/>
+          <w:szCs w:val="28"/>
+        </w:rPr>
+      </w:pPr>
+    </w:p>
+    <w:p>
+      <w:pPr>
+        <w:pStyle w:val="Normal1"/>
+        <w:spacing w:after="120" w:line="240" w:lineRule="auto"/>
+        <w:rPr>
+          <w:rFonts w:ascii="Times New Roman" w:eastAsia="Times New Roman" w:hAnsi="Times New Roman" w:cs="Times New Roman"/>
+          <w:sz w:val="28"/>
+          <w:szCs w:val="28"/>
+        </w:rPr>
+      </w:pPr>
+      <w:r>
+        <w:rPr>
+          <w:rFonts w:ascii="Times New Roman" w:eastAsia="Times New Roman" w:hAnsi="Times New Roman" w:cs="Times New Roman"/>
+          <w:sz w:val="28"/>
+          <w:szCs w:val="28"/>
+        </w:rPr>
+        <w:t>This re</w:t>
+      </w:r>
+      <w:r>
+        <w:rPr>
+          <w:rFonts w:ascii="Times New Roman" w:eastAsia="Times New Roman" w:hAnsi="Times New Roman" w:cs="Times New Roman"/>
+          <w:sz w:val="28"/>
+          <w:szCs w:val="28"/>
+        </w:rPr>
+        <w:t>sult is affiliated with a user changing the difficulty level</w:t>
+      </w:r>
+      <w:r>
+        <w:rPr>
+          <w:rFonts w:ascii="Times New Roman" w:eastAsia="Times New Roman" w:hAnsi="Times New Roman" w:cs="Times New Roman"/>
+          <w:sz w:val="28"/>
+          <w:szCs w:val="28"/>
+        </w:rPr>
+        <w:t xml:space="preserve"> from the main menu:</w:t>
+      </w:r>
+    </w:p>
+    <w:p>
+      <w:pPr>
+        <w:pStyle w:val="Normal1"/>
+        <w:spacing w:after="120" w:line="240" w:lineRule="auto"/>
+        <w:rPr>
+          <w:rFonts w:ascii="Times New Roman" w:eastAsia="Times New Roman" w:hAnsi="Times New Roman" w:cs="Times New Roman"/>
+          <w:sz w:val="28"/>
+          <w:szCs w:val="28"/>
+        </w:rPr>
+      </w:pPr>
+      <w:r>
+        <w:rPr>
+          <w:rFonts w:ascii="Times New Roman" w:eastAsia="Times New Roman" w:hAnsi="Times New Roman" w:cs="Times New Roman"/>
+          <w:i/>
+          <w:sz w:val="28"/>
+          <w:szCs w:val="28"/>
+        </w:rPr>
+        <w:t>Micah Mossman</w:t>
+      </w:r>
+      <w:r>
+        <w:rPr>
+          <w:rFonts w:ascii="Times New Roman" w:eastAsia="Times New Roman" w:hAnsi="Times New Roman" w:cs="Times New Roman"/>
+          <w:sz w:val="28"/>
+          <w:szCs w:val="28"/>
+        </w:rPr>
+        <w:t xml:space="preserve"> is going to be the User</w:t>
+      </w:r>
+    </w:p>
+    <w:p>
+      <w:pPr>
+        <w:pStyle w:val="Normal1"/>
+        <w:spacing w:after="120"/>
+        <w:rPr>
+          <w:rFonts w:ascii="Times New Roman" w:eastAsia="Times New Roman" w:hAnsi="Times New Roman" w:cs="Times New Roman"/>
+          <w:b/>
+          <w:sz w:val="24"/>
+          <w:szCs w:val="24"/>
+        </w:rPr>
+      </w:pPr>
+      <w:r>
+        <w:rPr>
+          <w:rFonts w:ascii="Times New Roman" w:eastAsia="Times New Roman" w:hAnsi="Times New Roman" w:cs="Times New Roman"/>
+          <w:b/>
+          <w:sz w:val="24"/>
+          <w:szCs w:val="24"/>
+        </w:rPr>
+        <w:t>How did you find the experience overall?</w:t>
+      </w:r>
+    </w:p>
+    <w:p>
+      <w:pPr>
+        <w:pStyle w:val="Normal1"/>
+        <w:spacing w:after="120"/>
+        <w:rPr>
+          <w:rFonts w:ascii="Times New Roman" w:eastAsia="Times New Roman" w:hAnsi="Times New Roman" w:cs="Times New Roman"/>
+          <w:sz w:val="24"/>
+          <w:szCs w:val="24"/>
+        </w:rPr>
+      </w:pPr>
+      <w:r>
+        <w:rPr>
+          <w:rFonts w:ascii="Times New Roman" w:eastAsia="Times New Roman" w:hAnsi="Times New Roman" w:cs="Times New Roman"/>
+          <w:i/>
+          <w:sz w:val="24"/>
+          <w:szCs w:val="24"/>
+        </w:rPr>
+        <w:t>Micah</w:t>
+      </w:r>
+      <w:r>
+        <w:rPr>
+          <w:rFonts w:ascii="Times New Roman" w:eastAsia="Times New Roman" w:hAnsi="Times New Roman" w:cs="Times New Roman"/>
+          <w:sz w:val="24"/>
+          <w:szCs w:val="24"/>
+        </w:rPr>
+        <w:t>: It was pretty easy to find out where I could change the difficulty because I had three real options because I knew the logout page wasn’t it</w:t>
+      </w:r>
+      <w:r>
+        <w:rPr>
+          <w:rFonts w:ascii="Times New Roman" w:eastAsia="Times New Roman" w:hAnsi="Times New Roman" w:cs="Times New Roman"/>
+          <w:sz w:val="24"/>
+          <w:szCs w:val="24"/>
+        </w:rPr>
+        <w:t>. It took me a few seconds but</w:t>
+      </w:r>
+      <w:r>
+        <w:rPr>
+          <w:rFonts w:ascii="Times New Roman" w:eastAsia="Times New Roman" w:hAnsi="Times New Roman" w:cs="Times New Roman"/>
+          <w:sz w:val="24"/>
+          <w:szCs w:val="24"/>
+        </w:rPr>
+        <w:t xml:space="preserve"> I went with what I thought the obvious choice</w:t>
+      </w:r>
+      <w:r>
+        <w:rPr>
+          <w:rFonts w:ascii="Times New Roman" w:eastAsia="Times New Roman" w:hAnsi="Times New Roman" w:cs="Times New Roman"/>
+          <w:sz w:val="24"/>
+          <w:szCs w:val="24"/>
+        </w:rPr>
+        <w:t xml:space="preserve"> after that</w:t>
+      </w:r>
+      <w:r>
+        <w:rPr>
+          <w:rFonts w:ascii="Times New Roman" w:eastAsia="Times New Roman" w:hAnsi="Times New Roman" w:cs="Times New Roman"/>
+          <w:sz w:val="24"/>
+          <w:szCs w:val="24"/>
+        </w:rPr>
+        <w:t xml:space="preserve"> a</w:t>
+      </w:r>
+      <w:r>
+        <w:rPr>
+          <w:rFonts w:ascii="Times New Roman" w:eastAsia="Times New Roman" w:hAnsi="Times New Roman" w:cs="Times New Roman"/>
+          <w:sz w:val="24"/>
+          <w:szCs w:val="24"/>
+        </w:rPr>
+        <w:t>nd went with the ‘settings’ option</w:t>
+      </w:r>
+      <w:r>
+        <w:rPr>
+          <w:rFonts w:ascii="Times New Roman" w:eastAsia="Times New Roman" w:hAnsi="Times New Roman" w:cs="Times New Roman"/>
+          <w:sz w:val="24"/>
+          <w:szCs w:val="24"/>
+        </w:rPr>
+        <w:t xml:space="preserve"> and from there it was self explanatory.</w:t>
+      </w:r>
+    </w:p>
+    <w:p>
+      <w:pPr>
+        <w:pStyle w:val="Normal1"/>
+        <w:spacing w:after="120"/>
+        <w:rPr>
+          <w:rFonts w:ascii="Times New Roman" w:eastAsia="Times New Roman" w:hAnsi="Times New Roman" w:cs="Times New Roman"/>
+          <w:b/>
+          <w:sz w:val="24"/>
+          <w:szCs w:val="24"/>
+        </w:rPr>
+      </w:pPr>
+      <w:r>
+        <w:rPr>
+          <w:rFonts w:ascii="Times New Roman" w:eastAsia="Times New Roman" w:hAnsi="Times New Roman" w:cs="Times New Roman"/>
+          <w:b/>
+          <w:sz w:val="24"/>
+          <w:szCs w:val="24"/>
+        </w:rPr>
+        <w:t>How difficult did you find it to complete the task?</w:t>
+      </w:r>
+    </w:p>
+    <w:p>
+      <w:pPr>
+        <w:pStyle w:val="Normal1"/>
+        <w:spacing w:after="120"/>
+        <w:rPr>
+          <w:rFonts w:ascii="Times New Roman" w:eastAsia="Times New Roman" w:hAnsi="Times New Roman" w:cs="Times New Roman"/>
+          <w:sz w:val="24"/>
+          <w:szCs w:val="24"/>
+        </w:rPr>
+      </w:pPr>
+      <w:r>
+        <w:rPr>
+          <w:rFonts w:ascii="Times New Roman" w:eastAsia="Times New Roman" w:hAnsi="Times New Roman" w:cs="Times New Roman"/>
+          <w:i/>
+          <w:sz w:val="24"/>
+          <w:szCs w:val="24"/>
+        </w:rPr>
+        <w:t>Micah</w:t>
+      </w:r>
+      <w:r>
+        <w:rPr>
+          <w:rFonts w:ascii="Times New Roman" w:eastAsia="Times New Roman" w:hAnsi="Times New Roman" w:cs="Times New Roman"/>
+          <w:sz w:val="24"/>
+          <w:szCs w:val="24"/>
+        </w:rPr>
+        <w:t xml:space="preserve">: On a scale from one to ten, I </w:t>
+      </w:r>
+      <w:r>
+        <w:rPr>
+          <w:rFonts w:ascii="Times New Roman" w:eastAsia="Times New Roman" w:hAnsi="Times New Roman" w:cs="Times New Roman"/>
+          <w:sz w:val="24"/>
+          <w:szCs w:val="24"/>
+        </w:rPr>
+        <w:t xml:space="preserve">would have to say a </w:t>
+      </w:r>
+      <w:r>
+        <w:rPr>
+          <w:rFonts w:ascii="Times New Roman" w:eastAsia="Times New Roman" w:hAnsi="Times New Roman" w:cs="Times New Roman"/>
+          <w:sz w:val="24"/>
+          <w:szCs w:val="24"/>
+        </w:rPr>
+        <w:t>two and I am only saying that because it took me a few seconds to choose the ‘settings’ option so even a score of two is pushing it.</w:t>
+      </w:r>
+    </w:p>
+    <w:p>
+      <w:pPr>
+        <w:pStyle w:val="Normal1"/>
+        <w:spacing w:after="120"/>
+        <w:rPr>
+          <w:rFonts w:ascii="Times New Roman" w:eastAsia="Times New Roman" w:hAnsi="Times New Roman" w:cs="Times New Roman"/>
+          <w:b/>
+          <w:sz w:val="24"/>
+          <w:szCs w:val="24"/>
+        </w:rPr>
+      </w:pPr>
+      <w:r>
+        <w:rPr>
+          <w:rFonts w:ascii="Times New Roman" w:eastAsia="Times New Roman" w:hAnsi="Times New Roman" w:cs="Times New Roman"/>
+          <w:b/>
+          <w:sz w:val="24"/>
+          <w:szCs w:val="24"/>
+        </w:rPr>
+        <w:t>How would you compare this difficulty to other similar tasks in other, similar programs?</w:t>
+      </w:r>
+    </w:p>
+    <w:p>
+      <w:pPr>
+        <w:pStyle w:val="Normal1"/>
+        <w:spacing w:after="120"/>
+        <w:rPr>
+          <w:rFonts w:ascii="Times New Roman" w:eastAsia="Times New Roman" w:hAnsi="Times New Roman" w:cs="Times New Roman"/>
+          <w:sz w:val="24"/>
+          <w:szCs w:val="24"/>
+        </w:rPr>
+      </w:pPr>
+      <w:r>
+        <w:rPr>
+          <w:rFonts w:ascii="Times New Roman" w:eastAsia="Times New Roman" w:hAnsi="Times New Roman" w:cs="Times New Roman"/>
+          <w:i/>
+          <w:sz w:val="24"/>
+          <w:szCs w:val="24"/>
+        </w:rPr>
+        <w:t>Micah</w:t>
+      </w:r>
+      <w:r>
+        <w:rPr>
+          <w:rFonts w:ascii="Times New Roman" w:eastAsia="Times New Roman" w:hAnsi="Times New Roman" w:cs="Times New Roman"/>
+          <w:sz w:val="24"/>
+          <w:szCs w:val="24"/>
+        </w:rPr>
+        <w:t xml:space="preserve">: Compared to other programs I’d say this is extremely easy compared to many other apps I use. Usually you have to jump through so many hoops to adjust a setting that may or may not even be adjustable. Overall, it is very simple to change the difficulty level compared to other apps. </w:t>
+      </w:r>
+    </w:p>
+    <w:p>
+      <w:pPr>
+        <w:pStyle w:val="Normal1"/>
+        <w:spacing w:after="120"/>
+        <w:rPr>
+          <w:rFonts w:ascii="Times New Roman" w:eastAsia="Times New Roman" w:hAnsi="Times New Roman" w:cs="Times New Roman"/>
+          <w:b/>
+          <w:sz w:val="24"/>
+          <w:szCs w:val="24"/>
+        </w:rPr>
+      </w:pPr>
+      <w:r>
+        <w:rPr>
+          <w:rFonts w:ascii="Times New Roman" w:eastAsia="Times New Roman" w:hAnsi="Times New Roman" w:cs="Times New Roman"/>
+          <w:b/>
+          <w:sz w:val="24"/>
+          <w:szCs w:val="24"/>
+        </w:rPr>
+        <w:t xml:space="preserve">Which step did you find to be the </w:t>
+      </w:r>
+      <w:r>
+        <w:rPr>
+          <w:rFonts w:ascii="Times New Roman" w:eastAsia="Times New Roman" w:hAnsi="Times New Roman" w:cs="Times New Roman"/>
+          <w:b/>
+          <w:i/>
+          <w:sz w:val="24"/>
+          <w:szCs w:val="24"/>
+        </w:rPr>
+        <w:t>easiest</w:t>
+      </w:r>
+      <w:r>
+        <w:rPr>
+          <w:rFonts w:ascii="Times New Roman" w:eastAsia="Times New Roman" w:hAnsi="Times New Roman" w:cs="Times New Roman"/>
+          <w:b/>
+          <w:sz w:val="24"/>
+          <w:szCs w:val="24"/>
+        </w:rPr>
+        <w:t xml:space="preserve"> with the task?</w:t>
+      </w:r>
+    </w:p>
+    <w:p>
+      <w:pPr>
+        <w:pStyle w:val="Normal1"/>
+        <w:spacing w:after="120"/>
+        <w:rPr>
+          <w:rFonts w:ascii="Times New Roman" w:eastAsia="Times New Roman" w:hAnsi="Times New Roman" w:cs="Times New Roman"/>
+          <w:sz w:val="24"/>
+          <w:szCs w:val="24"/>
+        </w:rPr>
+      </w:pPr>
+      <w:r>
+        <w:rPr>
+          <w:rFonts w:ascii="Times New Roman" w:eastAsia="Times New Roman" w:hAnsi="Times New Roman" w:cs="Times New Roman"/>
+          <w:i/>
+          <w:sz w:val="24"/>
+          <w:szCs w:val="24"/>
+        </w:rPr>
+        <w:t>Micah</w:t>
+      </w:r>
+      <w:r>
+        <w:rPr>
+          <w:rFonts w:ascii="Times New Roman" w:eastAsia="Times New Roman" w:hAnsi="Times New Roman" w:cs="Times New Roman"/>
+          <w:sz w:val="24"/>
+          <w:szCs w:val="24"/>
+        </w:rPr>
+        <w:t xml:space="preserve">: I would definitely say choosing the difficulty level because I only had three choices to </w:t>
+      </w:r>
+      <w:r>
+        <w:rPr>
+          <w:rFonts w:ascii="Times New Roman" w:eastAsia="Times New Roman" w:hAnsi="Times New Roman" w:cs="Times New Roman"/>
+          <w:sz w:val="24"/>
+          <w:szCs w:val="24"/>
+        </w:rPr>
+        <w:lastRenderedPageBreak/>
+        <w:t>choose from. I didn’t have to navigate anywhere else I just had to make the choice.</w:t>
+      </w:r>
+    </w:p>
+    <w:p>
+      <w:pPr>
+        <w:pStyle w:val="Normal1"/>
+        <w:spacing w:after="120"/>
+        <w:rPr>
+          <w:rFonts w:ascii="Times New Roman" w:eastAsia="Times New Roman" w:hAnsi="Times New Roman" w:cs="Times New Roman"/>
+          <w:b/>
+          <w:sz w:val="24"/>
+          <w:szCs w:val="24"/>
+        </w:rPr>
+      </w:pPr>
+      <w:r>
+        <w:rPr>
+          <w:rFonts w:ascii="Times New Roman" w:eastAsia="Times New Roman" w:hAnsi="Times New Roman" w:cs="Times New Roman"/>
+          <w:b/>
+          <w:sz w:val="24"/>
+          <w:szCs w:val="24"/>
+        </w:rPr>
+        <w:t xml:space="preserve">Which step did you find to be the </w:t>
+      </w:r>
+      <w:r>
+        <w:rPr>
+          <w:rFonts w:ascii="Times New Roman" w:eastAsia="Times New Roman" w:hAnsi="Times New Roman" w:cs="Times New Roman"/>
+          <w:b/>
+          <w:i/>
+          <w:sz w:val="24"/>
+          <w:szCs w:val="24"/>
+        </w:rPr>
+        <w:t>hardest</w:t>
+      </w:r>
+      <w:r>
+        <w:rPr>
+          <w:rFonts w:ascii="Times New Roman" w:eastAsia="Times New Roman" w:hAnsi="Times New Roman" w:cs="Times New Roman"/>
+          <w:b/>
+          <w:sz w:val="24"/>
+          <w:szCs w:val="24"/>
+        </w:rPr>
+        <w:t xml:space="preserve"> with the task?</w:t>
+      </w:r>
+    </w:p>
+    <w:p>
+      <w:pPr>
+        <w:pStyle w:val="Normal1"/>
+        <w:spacing w:after="120"/>
+        <w:rPr>
+          <w:rFonts w:ascii="Times New Roman" w:eastAsia="Times New Roman" w:hAnsi="Times New Roman" w:cs="Times New Roman"/>
+          <w:sz w:val="24"/>
+          <w:szCs w:val="24"/>
+        </w:rPr>
+      </w:pPr>
+      <w:r>
+        <w:rPr>
+          <w:rFonts w:ascii="Times New Roman" w:eastAsia="Times New Roman" w:hAnsi="Times New Roman" w:cs="Times New Roman"/>
+          <w:i/>
+          <w:sz w:val="24"/>
+          <w:szCs w:val="24"/>
+        </w:rPr>
+        <w:t>Micah</w:t>
+      </w:r>
+      <w:r>
+        <w:rPr>
+          <w:rFonts w:ascii="Times New Roman" w:eastAsia="Times New Roman" w:hAnsi="Times New Roman" w:cs="Times New Roman"/>
+          <w:sz w:val="24"/>
+          <w:szCs w:val="24"/>
+        </w:rPr>
+        <w:t>: Finding the difficulty option but even then that wasn’t difficult either because like I said before it seemed like the ‘settings’ option was the obvious choice from looking at all of the other options.</w:t>
+      </w:r>
+    </w:p>
+    <w:p>
+      <w:pPr>
+        <w:pStyle w:val="Normal10"/>
+        <w:spacing w:after="120"/>
+        <w:rPr>
+          <w:rFonts w:ascii="Times New Roman" w:eastAsia="Times New Roman" w:hAnsi="Times New Roman" w:cs="Times New Roman"/>
+          <w:b/>
+          <w:sz w:val="24"/>
+          <w:szCs w:val="24"/>
+        </w:rPr>
+      </w:pPr>
+      <w:r>
+        <w:rPr>
+          <w:rFonts w:ascii="Times New Roman" w:eastAsia="Times New Roman" w:hAnsi="Times New Roman" w:cs="Times New Roman"/>
+          <w:b/>
+          <w:sz w:val="24"/>
+          <w:szCs w:val="24"/>
+        </w:rPr>
+        <w:t>If you could change one aspect of the task, what would it be?</w:t>
+      </w:r>
+    </w:p>
+    <w:p>
+      <w:pPr>
+        <w:pStyle w:val="Normal10"/>
+        <w:spacing w:after="120"/>
+        <w:rPr>
+          <w:rFonts w:ascii="Times New Roman" w:eastAsia="Times New Roman" w:hAnsi="Times New Roman" w:cs="Times New Roman"/>
+          <w:color w:val="4F81BD" w:themeColor="accent1"/>
+          <w:sz w:val="24"/>
+          <w:szCs w:val="24"/>
+        </w:rPr>
+      </w:pPr>
+      <w:r>
+        <w:rPr>
+          <w:rFonts w:ascii="Times New Roman" w:eastAsia="Times New Roman" w:hAnsi="Times New Roman" w:cs="Times New Roman"/>
+          <w:i/>
+          <w:sz w:val="24"/>
+          <w:szCs w:val="24"/>
+        </w:rPr>
+        <w:t>Micah</w:t>
+      </w:r>
+      <w:r>
+        <w:rPr>
+          <w:rFonts w:ascii="Times New Roman" w:eastAsia="Times New Roman" w:hAnsi="Times New Roman" w:cs="Times New Roman"/>
+          <w:sz w:val="24"/>
+          <w:szCs w:val="24"/>
+        </w:rPr>
+        <w:t>: I would say add the ability to change the difficulty when you’re in the menu where you choose levels. It would save more time than having to backtrack to the main menu and going from there.</w:t>
+      </w:r>
+    </w:p>
+    <w:p>
+      <w:pPr>
+        <w:pStyle w:val="Normal1"/>
+        <w:spacing w:after="120" w:line="240" w:lineRule="auto"/>
+        <w:rPr>
+          <w:rFonts w:ascii="Times New Roman" w:eastAsia="Times New Roman" w:hAnsi="Times New Roman" w:cs="Times New Roman"/>
+          <w:sz w:val="24"/>
+          <w:szCs w:val="24"/>
+        </w:rPr>
+      </w:pPr>
+      <w:r>
+        <w:rPr>
+          <w:rFonts w:ascii="Times New Roman" w:eastAsia="Times New Roman" w:hAnsi="Times New Roman" w:cs="Times New Roman"/>
+          <w:sz w:val="24"/>
+          <w:szCs w:val="24"/>
+        </w:rPr>
+        <w:t>Summary: It would seem that Micah enjoyed navigating the menus with ease and that</w:t>
+      </w:r>
+      <w:r>
+        <w:rPr>
+          <w:rFonts w:ascii="Times New Roman" w:eastAsia="Times New Roman" w:hAnsi="Times New Roman" w:cs="Times New Roman"/>
+          <w:sz w:val="24"/>
+          <w:szCs w:val="24"/>
+        </w:rPr>
+        <w:t xml:space="preserve"> he didn’t have any trouble at all with changing the difficulty. His suggestion of adding the ability of changing the difficulty from the ‘level select’ menu was a good idea and we may take that idea into consideration. Overall he said it was easier to change the difficulty than some other applications he uses and that it was just easy in general to do on our application.</w:t>
+      </w:r>
+      <w:bookmarkStart w:id="0" w:name="_GoBack"/>
+      <w:bookmarkEnd w:id="0"/>
+      <w:r>
+        <w:rPr>
+          <w:rFonts w:ascii="Times New Roman" w:eastAsia="Times New Roman" w:hAnsi="Times New Roman" w:cs="Times New Roman"/>
+          <w:sz w:val="24"/>
+          <w:szCs w:val="24"/>
+        </w:rPr>
+        <w:t xml:space="preserve"> </w:t>
       </w:r>
     </w:p>
     <w:p>
@@ -1300,17 +1861,7 @@
           <w:sz w:val="24"/>
           <w:szCs w:val="24"/>
         </w:rPr>
-        <w:t>Garrison – Created the template for the document</w:t>
-      </w:r>
-      <w:bookmarkStart w:id="0" w:name="_GoBack"/>
-      <w:bookmarkEnd w:id="0"/>
-      <w:r>
-        <w:rPr>
-          <w:rFonts w:ascii="Times New Roman" w:eastAsia="Times New Roman" w:hAnsi="Times New Roman" w:cs="Times New Roman"/>
-          <w:sz w:val="24"/>
-          <w:szCs w:val="24"/>
-        </w:rPr>
-        <w:t>.</w:t>
+        <w:t>Garrison – Created the template for the document.</w:t>
       </w:r>
       <w:r>
         <w:rPr>
@@ -1371,7 +1922,7 @@
 </file>
 
 <file path=word/styles.xml><?xml version="1.0" encoding="utf-8"?>
-<w:styles xmlns:mc="http://schemas.openxmlformats.org/markup-compatibility/2006" xmlns:r="http://schemas.openxmlformats.org/officeDocument/2006/relationships" xmlns:w="http://schemas.openxmlformats.org/wordprocessingml/2006/main" xmlns:w14="http://schemas.microsoft.com/office/word/2010/wordml" xmlns:w15="http://schemas.microsoft.com/office/word/2012/wordml" xmlns:w16se="http://schemas.microsoft.com/office/word/2015/wordml/symex" mc:Ignorable="w14 w15 w16se">
+<w:styles xmlns:mc="http://schemas.openxmlformats.org/markup-compatibility/2006" xmlns:r="http://schemas.openxmlformats.org/officeDocument/2006/relationships" xmlns:w="http://schemas.openxmlformats.org/wordprocessingml/2006/main" xmlns:w14="http://schemas.microsoft.com/office/word/2010/wordml" mc:Ignorable="w14">
   <w:docDefaults>
     <w:rPrDefault>
       <w:rPr>
@@ -1389,381 +1940,153 @@
       </w:pPr>
     </w:pPrDefault>
   </w:docDefaults>
-  <w:latentStyles w:defLockedState="0" w:defUIPriority="99" w:defSemiHidden="0" w:defUnhideWhenUsed="0" w:defQFormat="0" w:count="374">
-    <w:lsdException w:name="Normal" w:uiPriority="0" w:qFormat="1"/>
-    <w:lsdException w:name="heading 1" w:uiPriority="9" w:qFormat="1"/>
-    <w:lsdException w:name="heading 2" w:semiHidden="1" w:uiPriority="9" w:unhideWhenUsed="1" w:qFormat="1"/>
-    <w:lsdException w:name="heading 3" w:semiHidden="1" w:uiPriority="9" w:unhideWhenUsed="1" w:qFormat="1"/>
-    <w:lsdException w:name="heading 4" w:semiHidden="1" w:uiPriority="9" w:unhideWhenUsed="1" w:qFormat="1"/>
-    <w:lsdException w:name="heading 5" w:semiHidden="1" w:uiPriority="9" w:unhideWhenUsed="1" w:qFormat="1"/>
-    <w:lsdException w:name="heading 6" w:semiHidden="1" w:uiPriority="9" w:unhideWhenUsed="1" w:qFormat="1"/>
-    <w:lsdException w:name="heading 7" w:semiHidden="1" w:uiPriority="9" w:unhideWhenUsed="1" w:qFormat="1"/>
-    <w:lsdException w:name="heading 8" w:semiHidden="1" w:uiPriority="9" w:unhideWhenUsed="1" w:qFormat="1"/>
-    <w:lsdException w:name="heading 9" w:semiHidden="1" w:uiPriority="9" w:unhideWhenUsed="1" w:qFormat="1"/>
-    <w:lsdException w:name="index 1" w:semiHidden="1" w:unhideWhenUsed="1"/>
-    <w:lsdException w:name="index 2" w:semiHidden="1" w:unhideWhenUsed="1"/>
-    <w:lsdException w:name="index 3" w:semiHidden="1" w:unhideWhenUsed="1"/>
-    <w:lsdException w:name="index 4" w:semiHidden="1" w:unhideWhenUsed="1"/>
-    <w:lsdException w:name="index 5" w:semiHidden="1" w:unhideWhenUsed="1"/>
-    <w:lsdException w:name="index 6" w:semiHidden="1" w:unhideWhenUsed="1"/>
-    <w:lsdException w:name="index 7" w:semiHidden="1" w:unhideWhenUsed="1"/>
-    <w:lsdException w:name="index 8" w:semiHidden="1" w:unhideWhenUsed="1"/>
-    <w:lsdException w:name="index 9" w:semiHidden="1" w:unhideWhenUsed="1"/>
-    <w:lsdException w:name="toc 1" w:semiHidden="1" w:uiPriority="39" w:unhideWhenUsed="1"/>
-    <w:lsdException w:name="toc 2" w:semiHidden="1" w:uiPriority="39" w:unhideWhenUsed="1"/>
-    <w:lsdException w:name="toc 3" w:semiHidden="1" w:uiPriority="39" w:unhideWhenUsed="1"/>
-    <w:lsdException w:name="toc 4" w:semiHidden="1" w:uiPriority="39" w:unhideWhenUsed="1"/>
-    <w:lsdException w:name="toc 5" w:semiHidden="1" w:uiPriority="39" w:unhideWhenUsed="1"/>
-    <w:lsdException w:name="toc 6" w:semiHidden="1" w:uiPriority="39" w:unhideWhenUsed="1"/>
-    <w:lsdException w:name="toc 7" w:semiHidden="1" w:uiPriority="39" w:unhideWhenUsed="1"/>
-    <w:lsdException w:name="toc 8" w:semiHidden="1" w:uiPriority="39" w:unhideWhenUsed="1"/>
-    <w:lsdException w:name="toc 9" w:semiHidden="1" w:uiPriority="39" w:unhideWhenUsed="1"/>
-    <w:lsdException w:name="Normal Indent" w:semiHidden="1" w:unhideWhenUsed="1"/>
-    <w:lsdException w:name="footnote text" w:semiHidden="1" w:unhideWhenUsed="1"/>
-    <w:lsdException w:name="annotation text" w:semiHidden="1" w:unhideWhenUsed="1"/>
-    <w:lsdException w:name="header" w:semiHidden="1" w:unhideWhenUsed="1"/>
-    <w:lsdException w:name="footer" w:semiHidden="1" w:unhideWhenUsed="1"/>
-    <w:lsdException w:name="index heading" w:semiHidden="1" w:unhideWhenUsed="1"/>
-    <w:lsdException w:name="caption" w:semiHidden="1" w:uiPriority="35" w:unhideWhenUsed="1" w:qFormat="1"/>
-    <w:lsdException w:name="table of figures" w:semiHidden="1" w:unhideWhenUsed="1"/>
-    <w:lsdException w:name="envelope address" w:semiHidden="1" w:unhideWhenUsed="1"/>
-    <w:lsdException w:name="envelope return" w:semiHidden="1" w:unhideWhenUsed="1"/>
-    <w:lsdException w:name="footnote reference" w:semiHidden="1" w:unhideWhenUsed="1"/>
-    <w:lsdException w:name="annotation reference" w:semiHidden="1" w:unhideWhenUsed="1"/>
-    <w:lsdException w:name="line number" w:semiHidden="1" w:unhideWhenUsed="1"/>
-    <w:lsdException w:name="page number" w:semiHidden="1" w:unhideWhenUsed="1"/>
-    <w:lsdException w:name="endnote reference" w:semiHidden="1" w:unhideWhenUsed="1"/>
-    <w:lsdException w:name="endnote text" w:semiHidden="1" w:unhideWhenUsed="1"/>
-    <w:lsdException w:name="table of authorities" w:semiHidden="1" w:unhideWhenUsed="1"/>
-    <w:lsdException w:name="macro" w:semiHidden="1" w:unhideWhenUsed="1"/>
-    <w:lsdException w:name="toa heading" w:semiHidden="1" w:unhideWhenUsed="1"/>
-    <w:lsdException w:name="List" w:semiHidden="1" w:unhideWhenUsed="1"/>
-    <w:lsdException w:name="List Bullet" w:semiHidden="1" w:unhideWhenUsed="1"/>
-    <w:lsdException w:name="List Number" w:semiHidden="1" w:unhideWhenUsed="1"/>
-    <w:lsdException w:name="List 2" w:semiHidden="1" w:unhideWhenUsed="1"/>
-    <w:lsdException w:name="List 3" w:semiHidden="1" w:unhideWhenUsed="1"/>
-    <w:lsdException w:name="List 4" w:semiHidden="1" w:unhideWhenUsed="1"/>
-    <w:lsdException w:name="List 5" w:semiHidden="1" w:unhideWhenUsed="1"/>
-    <w:lsdException w:name="List Bullet 2" w:semiHidden="1" w:unhideWhenUsed="1"/>
-    <w:lsdException w:name="List Bullet 3" w:semiHidden="1" w:unhideWhenUsed="1"/>
-    <w:lsdException w:name="List Bullet 4" w:semiHidden="1" w:unhideWhenUsed="1"/>
-    <w:lsdException w:name="List Bullet 5" w:semiHidden="1" w:unhideWhenUsed="1"/>
-    <w:lsdException w:name="List Number 2" w:semiHidden="1" w:unhideWhenUsed="1"/>
-    <w:lsdException w:name="List Number 3" w:semiHidden="1" w:unhideWhenUsed="1"/>
-    <w:lsdException w:name="List Number 4" w:semiHidden="1" w:unhideWhenUsed="1"/>
-    <w:lsdException w:name="List Number 5" w:semiHidden="1" w:unhideWhenUsed="1"/>
-    <w:lsdException w:name="Title" w:uiPriority="10" w:qFormat="1"/>
-    <w:lsdException w:name="Closing" w:semiHidden="1" w:unhideWhenUsed="1"/>
-    <w:lsdException w:name="Signature" w:semiHidden="1" w:unhideWhenUsed="1"/>
-    <w:lsdException w:name="Default Paragraph Font" w:semiHidden="1" w:uiPriority="1" w:unhideWhenUsed="1"/>
-    <w:lsdException w:name="Body Text" w:semiHidden="1" w:unhideWhenUsed="1"/>
-    <w:lsdException w:name="Body Text Indent" w:semiHidden="1" w:unhideWhenUsed="1"/>
-    <w:lsdException w:name="List Continue" w:semiHidden="1" w:unhideWhenUsed="1"/>
-    <w:lsdException w:name="List Continue 2" w:semiHidden="1" w:unhideWhenUsed="1"/>
-    <w:lsdException w:name="List Continue 3" w:semiHidden="1" w:unhideWhenUsed="1"/>
-    <w:lsdException w:name="List Continue 4" w:semiHidden="1" w:unhideWhenUsed="1"/>
-    <w:lsdException w:name="List Continue 5" w:semiHidden="1" w:unhideWhenUsed="1"/>
-    <w:lsdException w:name="Message Header" w:semiHidden="1" w:unhideWhenUsed="1"/>
-    <w:lsdException w:name="Subtitle" w:uiPriority="11" w:qFormat="1"/>
-    <w:lsdException w:name="Salutation" w:semiHidden="1" w:unhideWhenUsed="1"/>
-    <w:lsdException w:name="Date" w:semiHidden="1" w:unhideWhenUsed="1"/>
-    <w:lsdException w:name="Body Text First Indent" w:semiHidden="1" w:unhideWhenUsed="1"/>
-    <w:lsdException w:name="Body Text First Indent 2" w:semiHidden="1" w:unhideWhenUsed="1"/>
-    <w:lsdException w:name="Note Heading" w:semiHidden="1" w:unhideWhenUsed="1"/>
-    <w:lsdException w:name="Body Text 2" w:semiHidden="1" w:unhideWhenUsed="1"/>
-    <w:lsdException w:name="Body Text 3" w:semiHidden="1" w:unhideWhenUsed="1"/>
-    <w:lsdException w:name="Body Text Indent 2" w:semiHidden="1" w:unhideWhenUsed="1"/>
-    <w:lsdException w:name="Body Text Indent 3" w:semiHidden="1" w:unhideWhenUsed="1"/>
-    <w:lsdException w:name="Block Text" w:semiHidden="1" w:unhideWhenUsed="1"/>
-    <w:lsdException w:name="Hyperlink" w:semiHidden="1" w:unhideWhenUsed="1"/>
-    <w:lsdException w:name="FollowedHyperlink" w:semiHidden="1" w:unhideWhenUsed="1"/>
-    <w:lsdException w:name="Strong" w:uiPriority="22" w:qFormat="1"/>
-    <w:lsdException w:name="Emphasis" w:uiPriority="20" w:qFormat="1"/>
-    <w:lsdException w:name="Document Map" w:semiHidden="1" w:unhideWhenUsed="1"/>
-    <w:lsdException w:name="Plain Text" w:semiHidden="1" w:unhideWhenUsed="1"/>
-    <w:lsdException w:name="E-mail Signature" w:semiHidden="1" w:unhideWhenUsed="1"/>
-    <w:lsdException w:name="HTML Top of Form" w:semiHidden="1" w:unhideWhenUsed="1"/>
-    <w:lsdException w:name="HTML Bottom of Form" w:semiHidden="1" w:unhideWhenUsed="1"/>
-    <w:lsdException w:name="Normal (Web)" w:semiHidden="1" w:unhideWhenUsed="1"/>
-    <w:lsdException w:name="HTML Acronym" w:semiHidden="1" w:unhideWhenUsed="1"/>
-    <w:lsdException w:name="HTML Address" w:semiHidden="1" w:unhideWhenUsed="1"/>
-    <w:lsdException w:name="HTML Cite" w:semiHidden="1" w:unhideWhenUsed="1"/>
-    <w:lsdException w:name="HTML Code" w:semiHidden="1" w:unhideWhenUsed="1"/>
-    <w:lsdException w:name="HTML Definition" w:semiHidden="1" w:unhideWhenUsed="1"/>
-    <w:lsdException w:name="HTML Keyboard" w:semiHidden="1" w:unhideWhenUsed="1"/>
-    <w:lsdException w:name="HTML Preformatted" w:semiHidden="1" w:unhideWhenUsed="1"/>
-    <w:lsdException w:name="HTML Sample" w:semiHidden="1" w:unhideWhenUsed="1"/>
-    <w:lsdException w:name="HTML Typewriter" w:semiHidden="1" w:unhideWhenUsed="1"/>
-    <w:lsdException w:name="HTML Variable" w:semiHidden="1" w:unhideWhenUsed="1"/>
-    <w:lsdException w:name="Normal Table" w:semiHidden="1" w:unhideWhenUsed="1"/>
-    <w:lsdException w:name="annotation subject" w:semiHidden="1" w:unhideWhenUsed="1"/>
-    <w:lsdException w:name="No List" w:semiHidden="1" w:unhideWhenUsed="1"/>
-    <w:lsdException w:name="Outline List 1" w:semiHidden="1" w:unhideWhenUsed="1"/>
-    <w:lsdException w:name="Outline List 2" w:semiHidden="1" w:unhideWhenUsed="1"/>
-    <w:lsdException w:name="Outline List 3" w:semiHidden="1" w:unhideWhenUsed="1"/>
-    <w:lsdException w:name="Table Simple 1" w:semiHidden="1" w:unhideWhenUsed="1"/>
-    <w:lsdException w:name="Table Simple 2" w:semiHidden="1" w:unhideWhenUsed="1"/>
-    <w:lsdException w:name="Table Simple 3" w:semiHidden="1" w:unhideWhenUsed="1"/>
-    <w:lsdException w:name="Table Classic 1" w:semiHidden="1" w:unhideWhenUsed="1"/>
-    <w:lsdException w:name="Table Classic 2" w:semiHidden="1" w:unhideWhenUsed="1"/>
-    <w:lsdException w:name="Table Classic 3" w:semiHidden="1" w:unhideWhenUsed="1"/>
-    <w:lsdException w:name="Table Classic 4" w:semiHidden="1" w:unhideWhenUsed="1"/>
-    <w:lsdException w:name="Table Colorful 1" w:semiHidden="1" w:unhideWhenUsed="1"/>
-    <w:lsdException w:name="Table Colorful 2" w:semiHidden="1" w:unhideWhenUsed="1"/>
-    <w:lsdException w:name="Table Colorful 3" w:semiHidden="1" w:unhideWhenUsed="1"/>
-    <w:lsdException w:name="Table Columns 1" w:semiHidden="1" w:unhideWhenUsed="1"/>
-    <w:lsdException w:name="Table Columns 2" w:semiHidden="1" w:unhideWhenUsed="1"/>
-    <w:lsdException w:name="Table Columns 3" w:semiHidden="1" w:unhideWhenUsed="1"/>
-    <w:lsdException w:name="Table Columns 4" w:semiHidden="1" w:unhideWhenUsed="1"/>
-    <w:lsdException w:name="Table Columns 5" w:semiHidden="1" w:unhideWhenUsed="1"/>
-    <w:lsdException w:name="Table Grid 1" w:semiHidden="1" w:unhideWhenUsed="1"/>
-    <w:lsdException w:name="Table Grid 2" w:semiHidden="1" w:unhideWhenUsed="1"/>
-    <w:lsdException w:name="Table Grid 3" w:semiHidden="1" w:unhideWhenUsed="1"/>
-    <w:lsdException w:name="Table Grid 4" w:semiHidden="1" w:unhideWhenUsed="1"/>
-    <w:lsdException w:name="Table Grid 5" w:semiHidden="1" w:unhideWhenUsed="1"/>
-    <w:lsdException w:name="Table Grid 6" w:semiHidden="1" w:unhideWhenUsed="1"/>
-    <w:lsdException w:name="Table Grid 7" w:semiHidden="1" w:unhideWhenUsed="1"/>
-    <w:lsdException w:name="Table Grid 8" w:semiHidden="1" w:unhideWhenUsed="1"/>
-    <w:lsdException w:name="Table List 1" w:semiHidden="1" w:unhideWhenUsed="1"/>
-    <w:lsdException w:name="Table List 2" w:semiHidden="1" w:unhideWhenUsed="1"/>
-    <w:lsdException w:name="Table List 3" w:semiHidden="1" w:unhideWhenUsed="1"/>
-    <w:lsdException w:name="Table List 4" w:semiHidden="1" w:unhideWhenUsed="1"/>
-    <w:lsdException w:name="Table List 5" w:semiHidden="1" w:unhideWhenUsed="1"/>
-    <w:lsdException w:name="Table List 6" w:semiHidden="1" w:unhideWhenUsed="1"/>
-    <w:lsdException w:name="Table List 7" w:semiHidden="1" w:unhideWhenUsed="1"/>
-    <w:lsdException w:name="Table List 8" w:semiHidden="1" w:unhideWhenUsed="1"/>
-    <w:lsdException w:name="Table 3D effects 1" w:semiHidden="1" w:unhideWhenUsed="1"/>
-    <w:lsdException w:name="Table 3D effects 2" w:semiHidden="1" w:unhideWhenUsed="1"/>
-    <w:lsdException w:name="Table 3D effects 3" w:semiHidden="1" w:unhideWhenUsed="1"/>
-    <w:lsdException w:name="Table Contemporary" w:semiHidden="1" w:unhideWhenUsed="1"/>
-    <w:lsdException w:name="Table Elegant" w:semiHidden="1" w:unhideWhenUsed="1"/>
-    <w:lsdException w:name="Table Professional" w:semiHidden="1" w:unhideWhenUsed="1"/>
-    <w:lsdException w:name="Table Subtle 1" w:semiHidden="1" w:unhideWhenUsed="1"/>
-    <w:lsdException w:name="Table Subtle 2" w:semiHidden="1" w:unhideWhenUsed="1"/>
-    <w:lsdException w:name="Table Web 1" w:semiHidden="1" w:unhideWhenUsed="1"/>
-    <w:lsdException w:name="Table Web 2" w:semiHidden="1" w:unhideWhenUsed="1"/>
-    <w:lsdException w:name="Table Web 3" w:semiHidden="1" w:unhideWhenUsed="1"/>
-    <w:lsdException w:name="Balloon Text" w:semiHidden="1" w:unhideWhenUsed="1"/>
-    <w:lsdException w:name="Table Grid" w:semiHidden="1" w:uiPriority="39" w:unhideWhenUsed="1"/>
-    <w:lsdException w:name="Table Theme" w:semiHidden="1" w:unhideWhenUsed="1"/>
-    <w:lsdException w:name="Placeholder Text" w:semiHidden="1"/>
-    <w:lsdException w:name="No Spacing" w:uiPriority="1" w:qFormat="1"/>
-    <w:lsdException w:name="Light Shading" w:uiPriority="60"/>
-    <w:lsdException w:name="Light List" w:uiPriority="61"/>
-    <w:lsdException w:name="Light Grid" w:uiPriority="62"/>
-    <w:lsdException w:name="Medium Shading 1" w:uiPriority="63"/>
-    <w:lsdException w:name="Medium Shading 2" w:uiPriority="64"/>
-    <w:lsdException w:name="Medium List 1" w:uiPriority="65"/>
-    <w:lsdException w:name="Medium List 2" w:uiPriority="66"/>
-    <w:lsdException w:name="Medium Grid 1" w:uiPriority="67"/>
-    <w:lsdException w:name="Medium Grid 2" w:uiPriority="68"/>
-    <w:lsdException w:name="Medium Grid 3" w:uiPriority="69"/>
-    <w:lsdException w:name="Dark List" w:uiPriority="70"/>
-    <w:lsdException w:name="Colorful Shading" w:uiPriority="71"/>
-    <w:lsdException w:name="Colorful List" w:uiPriority="72"/>
-    <w:lsdException w:name="Colorful Grid" w:uiPriority="73"/>
-    <w:lsdException w:name="Light Shading Accent 1" w:uiPriority="60"/>
-    <w:lsdException w:name="Light List Accent 1" w:uiPriority="61"/>
-    <w:lsdException w:name="Light Grid Accent 1" w:uiPriority="62"/>
-    <w:lsdException w:name="Medium Shading 1 Accent 1" w:uiPriority="63"/>
-    <w:lsdException w:name="Medium Shading 2 Accent 1" w:uiPriority="64"/>
-    <w:lsdException w:name="Medium List 1 Accent 1" w:uiPriority="65"/>
-    <w:lsdException w:name="Revision" w:semiHidden="1"/>
-    <w:lsdException w:name="List Paragraph" w:uiPriority="34" w:qFormat="1"/>
-    <w:lsdException w:name="Quote" w:uiPriority="29" w:qFormat="1"/>
-    <w:lsdException w:name="Intense Quote" w:uiPriority="30" w:qFormat="1"/>
-    <w:lsdException w:name="Medium List 2 Accent 1" w:uiPriority="66"/>
-    <w:lsdException w:name="Medium Grid 1 Accent 1" w:uiPriority="67"/>
-    <w:lsdException w:name="Medium Grid 2 Accent 1" w:uiPriority="68"/>
-    <w:lsdException w:name="Medium Grid 3 Accent 1" w:uiPriority="69"/>
-    <w:lsdException w:name="Dark List Accent 1" w:uiPriority="70"/>
-    <w:lsdException w:name="Colorful Shading Accent 1" w:uiPriority="71"/>
-    <w:lsdException w:name="Colorful List Accent 1" w:uiPriority="72"/>
-    <w:lsdException w:name="Colorful Grid Accent 1" w:uiPriority="73"/>
-    <w:lsdException w:name="Light Shading Accent 2" w:uiPriority="60"/>
-    <w:lsdException w:name="Light List Accent 2" w:uiPriority="61"/>
-    <w:lsdException w:name="Light Grid Accent 2" w:uiPriority="62"/>
-    <w:lsdException w:name="Medium Shading 1 Accent 2" w:uiPriority="63"/>
-    <w:lsdException w:name="Medium Shading 2 Accent 2" w:uiPriority="64"/>
-    <w:lsdException w:name="Medium List 1 Accent 2" w:uiPriority="65"/>
-    <w:lsdException w:name="Medium List 2 Accent 2" w:uiPriority="66"/>
-    <w:lsdException w:name="Medium Grid 1 Accent 2" w:uiPriority="67"/>
-    <w:lsdException w:name="Medium Grid 2 Accent 2" w:uiPriority="68"/>
-    <w:lsdException w:name="Medium Grid 3 Accent 2" w:uiPriority="69"/>
-    <w:lsdException w:name="Dark List Accent 2" w:uiPriority="70"/>
-    <w:lsdException w:name="Colorful Shading Accent 2" w:uiPriority="71"/>
-    <w:lsdException w:name="Colorful List Accent 2" w:uiPriority="72"/>
-    <w:lsdException w:name="Colorful Grid Accent 2" w:uiPriority="73"/>
-    <w:lsdException w:name="Light Shading Accent 3" w:uiPriority="60"/>
-    <w:lsdException w:name="Light List Accent 3" w:uiPriority="61"/>
-    <w:lsdException w:name="Light Grid Accent 3" w:uiPriority="62"/>
-    <w:lsdException w:name="Medium Shading 1 Accent 3" w:uiPriority="63"/>
-    <w:lsdException w:name="Medium Shading 2 Accent 3" w:uiPriority="64"/>
-    <w:lsdException w:name="Medium List 1 Accent 3" w:uiPriority="65"/>
-    <w:lsdException w:name="Medium List 2 Accent 3" w:uiPriority="66"/>
-    <w:lsdException w:name="Medium Grid 1 Accent 3" w:uiPriority="67"/>
-    <w:lsdException w:name="Medium Grid 2 Accent 3" w:uiPriority="68"/>
-    <w:lsdException w:name="Medium Grid 3 Accent 3" w:uiPriority="69"/>
-    <w:lsdException w:name="Dark List Accent 3" w:uiPriority="70"/>
-    <w:lsdException w:name="Colorful Shading Accent 3" w:uiPriority="71"/>
-    <w:lsdException w:name="Colorful List Accent 3" w:uiPriority="72"/>
-    <w:lsdException w:name="Colorful Grid Accent 3" w:uiPriority="73"/>
-    <w:lsdException w:name="Light Shading Accent 4" w:uiPriority="60"/>
-    <w:lsdException w:name="Light List Accent 4" w:uiPriority="61"/>
-    <w:lsdException w:name="Light Grid Accent 4" w:uiPriority="62"/>
-    <w:lsdException w:name="Medium Shading 1 Accent 4" w:uiPriority="63"/>
-    <w:lsdException w:name="Medium Shading 2 Accent 4" w:uiPriority="64"/>
-    <w:lsdException w:name="Medium List 1 Accent 4" w:uiPriority="65"/>
-    <w:lsdException w:name="Medium List 2 Accent 4" w:uiPriority="66"/>
-    <w:lsdException w:name="Medium Grid 1 Accent 4" w:uiPriority="67"/>
-    <w:lsdException w:name="Medium Grid 2 Accent 4" w:uiPriority="68"/>
-    <w:lsdException w:name="Medium Grid 3 Accent 4" w:uiPriority="69"/>
-    <w:lsdException w:name="Dark List Accent 4" w:uiPriority="70"/>
-    <w:lsdException w:name="Colorful Shading Accent 4" w:uiPriority="71"/>
-    <w:lsdException w:name="Colorful List Accent 4" w:uiPriority="72"/>
-    <w:lsdException w:name="Colorful Grid Accent 4" w:uiPriority="73"/>
-    <w:lsdException w:name="Light Shading Accent 5" w:uiPriority="60"/>
-    <w:lsdException w:name="Light List Accent 5" w:uiPriority="61"/>
-    <w:lsdException w:name="Light Grid Accent 5" w:uiPriority="62"/>
-    <w:lsdException w:name="Medium Shading 1 Accent 5" w:uiPriority="63"/>
-    <w:lsdException w:name="Medium Shading 2 Accent 5" w:uiPriority="64"/>
-    <w:lsdException w:name="Medium List 1 Accent 5" w:uiPriority="65"/>
-    <w:lsdException w:name="Medium List 2 Accent 5" w:uiPriority="66"/>
-    <w:lsdException w:name="Medium Grid 1 Accent 5" w:uiPriority="67"/>
-    <w:lsdException w:name="Medium Grid 2 Accent 5" w:uiPriority="68"/>
-    <w:lsdException w:name="Medium Grid 3 Accent 5" w:uiPriority="69"/>
-    <w:lsdException w:name="Dark List Accent 5" w:uiPriority="70"/>
-    <w:lsdException w:name="Colorful Shading Accent 5" w:uiPriority="71"/>
-    <w:lsdException w:name="Colorful List Accent 5" w:uiPriority="72"/>
-    <w:lsdException w:name="Colorful Grid Accent 5" w:uiPriority="73"/>
-    <w:lsdException w:name="Light Shading Accent 6" w:uiPriority="60"/>
-    <w:lsdException w:name="Light List Accent 6" w:uiPriority="61"/>
-    <w:lsdException w:name="Light Grid Accent 6" w:uiPriority="62"/>
-    <w:lsdException w:name="Medium Shading 1 Accent 6" w:uiPriority="63"/>
-    <w:lsdException w:name="Medium Shading 2 Accent 6" w:uiPriority="64"/>
-    <w:lsdException w:name="Medium List 1 Accent 6" w:uiPriority="65"/>
-    <w:lsdException w:name="Medium List 2 Accent 6" w:uiPriority="66"/>
-    <w:lsdException w:name="Medium Grid 1 Accent 6" w:uiPriority="67"/>
-    <w:lsdException w:name="Medium Grid 2 Accent 6" w:uiPriority="68"/>
-    <w:lsdException w:name="Medium Grid 3 Accent 6" w:uiPriority="69"/>
-    <w:lsdException w:name="Dark List Accent 6" w:uiPriority="70"/>
-    <w:lsdException w:name="Colorful Shading Accent 6" w:uiPriority="71"/>
-    <w:lsdException w:name="Colorful List Accent 6" w:uiPriority="72"/>
-    <w:lsdException w:name="Colorful Grid Accent 6" w:uiPriority="73"/>
-    <w:lsdException w:name="Subtle Emphasis" w:uiPriority="19" w:qFormat="1"/>
-    <w:lsdException w:name="Intense Emphasis" w:uiPriority="21" w:qFormat="1"/>
-    <w:lsdException w:name="Subtle Reference" w:uiPriority="31" w:qFormat="1"/>
-    <w:lsdException w:name="Intense Reference" w:uiPriority="32" w:qFormat="1"/>
-    <w:lsdException w:name="Book Title" w:uiPriority="33" w:qFormat="1"/>
-    <w:lsdException w:name="Bibliography" w:semiHidden="1" w:uiPriority="37" w:unhideWhenUsed="1"/>
-    <w:lsdException w:name="TOC Heading" w:semiHidden="1" w:uiPriority="39" w:unhideWhenUsed="1" w:qFormat="1"/>
-    <w:lsdException w:name="Plain Table 1" w:uiPriority="41"/>
-    <w:lsdException w:name="Plain Table 2" w:uiPriority="42"/>
-    <w:lsdException w:name="Plain Table 3" w:uiPriority="43"/>
-    <w:lsdException w:name="Plain Table 4" w:uiPriority="44"/>
-    <w:lsdException w:name="Plain Table 5" w:uiPriority="45"/>
-    <w:lsdException w:name="Grid Table Light" w:uiPriority="40"/>
-    <w:lsdException w:name="Grid Table 1 Light" w:uiPriority="46"/>
-    <w:lsdException w:name="Grid Table 2" w:uiPriority="47"/>
-    <w:lsdException w:name="Grid Table 3" w:uiPriority="48"/>
-    <w:lsdException w:name="Grid Table 4" w:uiPriority="49"/>
-    <w:lsdException w:name="Grid Table 5 Dark" w:uiPriority="50"/>
-    <w:lsdException w:name="Grid Table 6 Colorful" w:uiPriority="51"/>
-    <w:lsdException w:name="Grid Table 7 Colorful" w:uiPriority="52"/>
-    <w:lsdException w:name="Grid Table 1 Light Accent 1" w:uiPriority="46"/>
-    <w:lsdException w:name="Grid Table 2 Accent 1" w:uiPriority="47"/>
-    <w:lsdException w:name="Grid Table 3 Accent 1" w:uiPriority="48"/>
-    <w:lsdException w:name="Grid Table 4 Accent 1" w:uiPriority="49"/>
-    <w:lsdException w:name="Grid Table 5 Dark Accent 1" w:uiPriority="50"/>
-    <w:lsdException w:name="Grid Table 6 Colorful Accent 1" w:uiPriority="51"/>
-    <w:lsdException w:name="Grid Table 7 Colorful Accent 1" w:uiPriority="52"/>
-    <w:lsdException w:name="Grid Table 1 Light Accent 2" w:uiPriority="46"/>
-    <w:lsdException w:name="Grid Table 2 Accent 2" w:uiPriority="47"/>
-    <w:lsdException w:name="Grid Table 3 Accent 2" w:uiPriority="48"/>
-    <w:lsdException w:name="Grid Table 4 Accent 2" w:uiPriority="49"/>
-    <w:lsdException w:name="Grid Table 5 Dark Accent 2" w:uiPriority="50"/>
-    <w:lsdException w:name="Grid Table 6 Colorful Accent 2" w:uiPriority="51"/>
-    <w:lsdException w:name="Grid Table 7 Colorful Accent 2" w:uiPriority="52"/>
-    <w:lsdException w:name="Grid Table 1 Light Accent 3" w:uiPriority="46"/>
-    <w:lsdException w:name="Grid Table 2 Accent 3" w:uiPriority="47"/>
-    <w:lsdException w:name="Grid Table 3 Accent 3" w:uiPriority="48"/>
-    <w:lsdException w:name="Grid Table 4 Accent 3" w:uiPriority="49"/>
-    <w:lsdException w:name="Grid Table 5 Dark Accent 3" w:uiPriority="50"/>
-    <w:lsdException w:name="Grid Table 6 Colorful Accent 3" w:uiPriority="51"/>
-    <w:lsdException w:name="Grid Table 7 Colorful Accent 3" w:uiPriority="52"/>
-    <w:lsdException w:name="Grid Table 1 Light Accent 4" w:uiPriority="46"/>
-    <w:lsdException w:name="Grid Table 2 Accent 4" w:uiPriority="47"/>
-    <w:lsdException w:name="Grid Table 3 Accent 4" w:uiPriority="48"/>
-    <w:lsdException w:name="Grid Table 4 Accent 4" w:uiPriority="49"/>
-    <w:lsdException w:name="Grid Table 5 Dark Accent 4" w:uiPriority="50"/>
-    <w:lsdException w:name="Grid Table 6 Colorful Accent 4" w:uiPriority="51"/>
-    <w:lsdException w:name="Grid Table 7 Colorful Accent 4" w:uiPriority="52"/>
-    <w:lsdException w:name="Grid Table 1 Light Accent 5" w:uiPriority="46"/>
-    <w:lsdException w:name="Grid Table 2 Accent 5" w:uiPriority="47"/>
-    <w:lsdException w:name="Grid Table 3 Accent 5" w:uiPriority="48"/>
-    <w:lsdException w:name="Grid Table 4 Accent 5" w:uiPriority="49"/>
-    <w:lsdException w:name="Grid Table 5 Dark Accent 5" w:uiPriority="50"/>
-    <w:lsdException w:name="Grid Table 6 Colorful Accent 5" w:uiPriority="51"/>
-    <w:lsdException w:name="Grid Table 7 Colorful Accent 5" w:uiPriority="52"/>
-    <w:lsdException w:name="Grid Table 1 Light Accent 6" w:uiPriority="46"/>
-    <w:lsdException w:name="Grid Table 2 Accent 6" w:uiPriority="47"/>
-    <w:lsdException w:name="Grid Table 3 Accent 6" w:uiPriority="48"/>
-    <w:lsdException w:name="Grid Table 4 Accent 6" w:uiPriority="49"/>
-    <w:lsdException w:name="Grid Table 5 Dark Accent 6" w:uiPriority="50"/>
-    <w:lsdException w:name="Grid Table 6 Colorful Accent 6" w:uiPriority="51"/>
-    <w:lsdException w:name="Grid Table 7 Colorful Accent 6" w:uiPriority="52"/>
-    <w:lsdException w:name="List Table 1 Light" w:uiPriority="46"/>
-    <w:lsdException w:name="List Table 2" w:uiPriority="47"/>
-    <w:lsdException w:name="List Table 3" w:uiPriority="48"/>
-    <w:lsdException w:name="List Table 4" w:uiPriority="49"/>
-    <w:lsdException w:name="List Table 5 Dark" w:uiPriority="50"/>
-    <w:lsdException w:name="List Table 6 Colorful" w:uiPriority="51"/>
-    <w:lsdException w:name="List Table 7 Colorful" w:uiPriority="52"/>
-    <w:lsdException w:name="List Table 1 Light Accent 1" w:uiPriority="46"/>
-    <w:lsdException w:name="List Table 2 Accent 1" w:uiPriority="47"/>
-    <w:lsdException w:name="List Table 3 Accent 1" w:uiPriority="48"/>
-    <w:lsdException w:name="List Table 4 Accent 1" w:uiPriority="49"/>
-    <w:lsdException w:name="List Table 5 Dark Accent 1" w:uiPriority="50"/>
-    <w:lsdException w:name="List Table 6 Colorful Accent 1" w:uiPriority="51"/>
-    <w:lsdException w:name="List Table 7 Colorful Accent 1" w:uiPriority="52"/>
-    <w:lsdException w:name="List Table 1 Light Accent 2" w:uiPriority="46"/>
-    <w:lsdException w:name="List Table 2 Accent 2" w:uiPriority="47"/>
-    <w:lsdException w:name="List Table 3 Accent 2" w:uiPriority="48"/>
-    <w:lsdException w:name="List Table 4 Accent 2" w:uiPriority="49"/>
-    <w:lsdException w:name="List Table 5 Dark Accent 2" w:uiPriority="50"/>
-    <w:lsdException w:name="List Table 6 Colorful Accent 2" w:uiPriority="51"/>
-    <w:lsdException w:name="List Table 7 Colorful Accent 2" w:uiPriority="52"/>
-    <w:lsdException w:name="List Table 1 Light Accent 3" w:uiPriority="46"/>
-    <w:lsdException w:name="List Table 2 Accent 3" w:uiPriority="47"/>
-    <w:lsdException w:name="List Table 3 Accent 3" w:uiPriority="48"/>
-    <w:lsdException w:name="List Table 4 Accent 3" w:uiPriority="49"/>
-    <w:lsdException w:name="List Table 5 Dark Accent 3" w:uiPriority="50"/>
-    <w:lsdException w:name="List Table 6 Colorful Accent 3" w:uiPriority="51"/>
-    <w:lsdException w:name="List Table 7 Colorful Accent 3" w:uiPriority="52"/>
-    <w:lsdException w:name="List Table 1 Light Accent 4" w:uiPriority="46"/>
-    <w:lsdException w:name="List Table 2 Accent 4" w:uiPriority="47"/>
-    <w:lsdException w:name="List Table 3 Accent 4" w:uiPriority="48"/>
-    <w:lsdException w:name="List Table 4 Accent 4" w:uiPriority="49"/>
-    <w:lsdException w:name="List Table 5 Dark Accent 4" w:uiPriority="50"/>
-    <w:lsdException w:name="List Table 6 Colorful Accent 4" w:uiPriority="51"/>
-    <w:lsdException w:name="List Table 7 Colorful Accent 4" w:uiPriority="52"/>
-    <w:lsdException w:name="List Table 1 Light Accent 5" w:uiPriority="46"/>
-    <w:lsdException w:name="List Table 2 Accent 5" w:uiPriority="47"/>
-    <w:lsdException w:name="List Table 3 Accent 5" w:uiPriority="48"/>
-    <w:lsdException w:name="List Table 4 Accent 5" w:uiPriority="49"/>
-    <w:lsdException w:name="List Table 5 Dark Accent 5" w:uiPriority="50"/>
-    <w:lsdException w:name="List Table 6 Colorful Accent 5" w:uiPriority="51"/>
-    <w:lsdException w:name="List Table 7 Colorful Accent 5" w:uiPriority="52"/>
-    <w:lsdException w:name="List Table 1 Light Accent 6" w:uiPriority="46"/>
-    <w:lsdException w:name="List Table 2 Accent 6" w:uiPriority="47"/>
-    <w:lsdException w:name="List Table 3 Accent 6" w:uiPriority="48"/>
-    <w:lsdException w:name="List Table 4 Accent 6" w:uiPriority="49"/>
-    <w:lsdException w:name="List Table 5 Dark Accent 6" w:uiPriority="50"/>
-    <w:lsdException w:name="List Table 6 Colorful Accent 6" w:uiPriority="51"/>
-    <w:lsdException w:name="List Table 7 Colorful Accent 6" w:uiPriority="52"/>
-    <w:lsdException w:name="Mention" w:semiHidden="1" w:unhideWhenUsed="1"/>
-    <w:lsdException w:name="Smart Hyperlink" w:semiHidden="1" w:unhideWhenUsed="1"/>
-    <w:lsdException w:name="Hashtag" w:semiHidden="1" w:unhideWhenUsed="1"/>
+  <w:latentStyles w:defLockedState="0" w:defUIPriority="99" w:defSemiHidden="1" w:defUnhideWhenUsed="1" w:defQFormat="0" w:count="276">
+    <w:lsdException w:name="Normal" w:semiHidden="0" w:uiPriority="0" w:unhideWhenUsed="0" w:qFormat="1"/>
+    <w:lsdException w:name="heading 1" w:semiHidden="0" w:uiPriority="9" w:unhideWhenUsed="0" w:qFormat="1"/>
+    <w:lsdException w:name="heading 2" w:uiPriority="9" w:qFormat="1"/>
+    <w:lsdException w:name="heading 3" w:uiPriority="9" w:qFormat="1"/>
+    <w:lsdException w:name="heading 4" w:uiPriority="9" w:qFormat="1"/>
+    <w:lsdException w:name="heading 5" w:uiPriority="9" w:qFormat="1"/>
+    <w:lsdException w:name="heading 6" w:uiPriority="9" w:qFormat="1"/>
+    <w:lsdException w:name="heading 7" w:uiPriority="9" w:qFormat="1"/>
+    <w:lsdException w:name="heading 8" w:uiPriority="9" w:qFormat="1"/>
+    <w:lsdException w:name="heading 9" w:uiPriority="9" w:qFormat="1"/>
+    <w:lsdException w:name="toc 1" w:uiPriority="39"/>
+    <w:lsdException w:name="toc 2" w:uiPriority="39"/>
+    <w:lsdException w:name="toc 3" w:uiPriority="39"/>
+    <w:lsdException w:name="toc 4" w:uiPriority="39"/>
+    <w:lsdException w:name="toc 5" w:uiPriority="39"/>
+    <w:lsdException w:name="toc 6" w:uiPriority="39"/>
+    <w:lsdException w:name="toc 7" w:uiPriority="39"/>
+    <w:lsdException w:name="toc 8" w:uiPriority="39"/>
+    <w:lsdException w:name="toc 9" w:uiPriority="39"/>
+    <w:lsdException w:name="caption" w:uiPriority="35" w:qFormat="1"/>
+    <w:lsdException w:name="Title" w:semiHidden="0" w:uiPriority="10" w:unhideWhenUsed="0" w:qFormat="1"/>
+    <w:lsdException w:name="Default Paragraph Font" w:uiPriority="1"/>
+    <w:lsdException w:name="Subtitle" w:semiHidden="0" w:uiPriority="11" w:unhideWhenUsed="0" w:qFormat="1"/>
+    <w:lsdException w:name="Strong" w:semiHidden="0" w:uiPriority="22" w:unhideWhenUsed="0" w:qFormat="1"/>
+    <w:lsdException w:name="Emphasis" w:semiHidden="0" w:uiPriority="20" w:unhideWhenUsed="0" w:qFormat="1"/>
+    <w:lsdException w:name="Table Grid" w:uiPriority="39"/>
+    <w:lsdException w:name="Note Level 1" w:semiHidden="0" w:unhideWhenUsed="0"/>
+    <w:lsdException w:name="Note Level 2" w:semiHidden="0" w:unhideWhenUsed="0"/>
+    <w:lsdException w:name="Note Level 3" w:semiHidden="0" w:unhideWhenUsed="0"/>
+    <w:lsdException w:name="Note Level 4" w:semiHidden="0" w:unhideWhenUsed="0"/>
+    <w:lsdException w:name="Note Level 5" w:semiHidden="0" w:unhideWhenUsed="0"/>
+    <w:lsdException w:name="Note Level 6" w:semiHidden="0" w:unhideWhenUsed="0"/>
+    <w:lsdException w:name="Note Level 7" w:semiHidden="0" w:unhideWhenUsed="0"/>
+    <w:lsdException w:name="Note Level 8" w:semiHidden="0" w:unhideWhenUsed="0"/>
+    <w:lsdException w:name="Note Level 9" w:semiHidden="0" w:unhideWhenUsed="0"/>
+    <w:lsdException w:name="Placeholder Text" w:unhideWhenUsed="0"/>
+    <w:lsdException w:name="No Spacing" w:semiHidden="0" w:uiPriority="1" w:unhideWhenUsed="0" w:qFormat="1"/>
+    <w:lsdException w:name="Light Shading" w:semiHidden="0" w:uiPriority="60" w:unhideWhenUsed="0"/>
+    <w:lsdException w:name="Light List" w:semiHidden="0" w:uiPriority="61" w:unhideWhenUsed="0"/>
+    <w:lsdException w:name="Light Grid" w:semiHidden="0" w:uiPriority="62" w:unhideWhenUsed="0"/>
+    <w:lsdException w:name="Medium Shading 1" w:semiHidden="0" w:uiPriority="63" w:unhideWhenUsed="0"/>
+    <w:lsdException w:name="Medium Shading 2" w:semiHidden="0" w:uiPriority="64" w:unhideWhenUsed="0"/>
+    <w:lsdException w:name="Medium List 1" w:semiHidden="0" w:uiPriority="65" w:unhideWhenUsed="0"/>
+    <w:lsdException w:name="Medium List 2" w:semiHidden="0" w:uiPriority="66" w:unhideWhenUsed="0"/>
+    <w:lsdException w:name="Medium Grid 1" w:semiHidden="0" w:uiPriority="67" w:unhideWhenUsed="0"/>
+    <w:lsdException w:name="Medium Grid 2" w:semiHidden="0" w:uiPriority="68" w:unhideWhenUsed="0"/>
+    <w:lsdException w:name="Medium Grid 3" w:semiHidden="0" w:uiPriority="69" w:unhideWhenUsed="0"/>
+    <w:lsdException w:name="Dark List" w:semiHidden="0" w:uiPriority="70" w:unhideWhenUsed="0"/>
+    <w:lsdException w:name="Colorful Shading" w:semiHidden="0" w:uiPriority="71" w:unhideWhenUsed="0"/>
+    <w:lsdException w:name="Colorful List" w:semiHidden="0" w:uiPriority="72" w:unhideWhenUsed="0"/>
+    <w:lsdException w:name="Colorful Grid" w:semiHidden="0" w:uiPriority="73" w:unhideWhenUsed="0"/>
+    <w:lsdException w:name="Light Shading Accent 1" w:semiHidden="0" w:uiPriority="60" w:unhideWhenUsed="0"/>
+    <w:lsdException w:name="Light List Accent 1" w:semiHidden="0" w:uiPriority="61" w:unhideWhenUsed="0"/>
+    <w:lsdException w:name="Light Grid Accent 1" w:semiHidden="0" w:uiPriority="62" w:unhideWhenUsed="0"/>
+    <w:lsdException w:name="Medium Shading 1 Accent 1" w:semiHidden="0" w:uiPriority="63" w:unhideWhenUsed="0"/>
+    <w:lsdException w:name="Medium Shading 2 Accent 1" w:semiHidden="0" w:uiPriority="64" w:unhideWhenUsed="0"/>
+    <w:lsdException w:name="Medium List 1 Accent 1" w:semiHidden="0" w:uiPriority="65" w:unhideWhenUsed="0"/>
+    <w:lsdException w:name="Revision" w:unhideWhenUsed="0"/>
+    <w:lsdException w:name="List Paragraph" w:semiHidden="0" w:uiPriority="34" w:unhideWhenUsed="0" w:qFormat="1"/>
+    <w:lsdException w:name="Quote" w:semiHidden="0" w:uiPriority="29" w:unhideWhenUsed="0" w:qFormat="1"/>
+    <w:lsdException w:name="Intense Quote" w:semiHidden="0" w:uiPriority="30" w:unhideWhenUsed="0" w:qFormat="1"/>
+    <w:lsdException w:name="Medium List 2 Accent 1" w:semiHidden="0" w:uiPriority="66" w:unhideWhenUsed="0"/>
+    <w:lsdException w:name="Medium Grid 1 Accent 1" w:semiHidden="0" w:uiPriority="67" w:unhideWhenUsed="0"/>
+    <w:lsdException w:name="Medium Grid 2 Accent 1" w:semiHidden="0" w:uiPriority="68" w:unhideWhenUsed="0"/>
+    <w:lsdException w:name="Medium Grid 3 Accent 1" w:semiHidden="0" w:uiPriority="69" w:unhideWhenUsed="0"/>
+    <w:lsdException w:name="Dark List Accent 1" w:semiHidden="0" w:uiPriority="70" w:unhideWhenUsed="0"/>
+    <w:lsdException w:name="Colorful Shading Accent 1" w:semiHidden="0" w:uiPriority="71" w:unhideWhenUsed="0"/>
+    <w:lsdException w:name="Colorful List Accent 1" w:semiHidden="0" w:uiPriority="72" w:unhideWhenUsed="0"/>
+    <w:lsdException w:name="Colorful Grid Accent 1" w:semiHidden="0" w:uiPriority="73" w:unhideWhenUsed="0"/>
+    <w:lsdException w:name="Light Shading Accent 2" w:semiHidden="0" w:uiPriority="60" w:unhideWhenUsed="0"/>
+    <w:lsdException w:name="Light List Accent 2" w:semiHidden="0" w:uiPriority="61" w:unhideWhenUsed="0"/>
+    <w:lsdException w:name="Light Grid Accent 2" w:semiHidden="0" w:uiPriority="62" w:unhideWhenUsed="0"/>
+    <w:lsdException w:name="Medium Shading 1 Accent 2" w:semiHidden="0" w:uiPriority="63" w:unhideWhenUsed="0"/>
+    <w:lsdException w:name="Medium Shading 2 Accent 2" w:semiHidden="0" w:uiPriority="64" w:unhideWhenUsed="0"/>
+    <w:lsdException w:name="Medium List 1 Accent 2" w:semiHidden="0" w:uiPriority="65" w:unhideWhenUsed="0"/>
+    <w:lsdException w:name="Medium List 2 Accent 2" w:semiHidden="0" w:uiPriority="66" w:unhideWhenUsed="0"/>
+    <w:lsdException w:name="Medium Grid 1 Accent 2" w:semiHidden="0" w:uiPriority="67" w:unhideWhenUsed="0"/>
+    <w:lsdException w:name="Medium Grid 2 Accent 2" w:semiHidden="0" w:uiPriority="68" w:unhideWhenUsed="0"/>
+    <w:lsdException w:name="Medium Grid 3 Accent 2" w:semiHidden="0" w:uiPriority="69" w:unhideWhenUsed="0"/>
+    <w:lsdException w:name="Dark List Accent 2" w:semiHidden="0" w:uiPriority="70" w:unhideWhenUsed="0"/>
+    <w:lsdException w:name="Colorful Shading Accent 2" w:semiHidden="0" w:uiPriority="71" w:unhideWhenUsed="0"/>
+    <w:lsdException w:name="Colorful List Accent 2" w:semiHidden="0" w:uiPriority="72" w:unhideWhenUsed="0"/>
+    <w:lsdException w:name="Colorful Grid Accent 2" w:semiHidden="0" w:uiPriority="73" w:unhideWhenUsed="0"/>
+    <w:lsdException w:name="Light Shading Accent 3" w:semiHidden="0" w:uiPriority="60" w:unhideWhenUsed="0"/>
+    <w:lsdException w:name="Light List Accent 3" w:semiHidden="0" w:uiPriority="61" w:unhideWhenUsed="0"/>
+    <w:lsdException w:name="Light Grid Accent 3" w:semiHidden="0" w:uiPriority="62" w:unhideWhenUsed="0"/>
+    <w:lsdException w:name="Medium Shading 1 Accent 3" w:semiHidden="0" w:uiPriority="63" w:unhideWhenUsed="0"/>
+    <w:lsdException w:name="Medium Shading 2 Accent 3" w:semiHidden="0" w:uiPriority="64" w:unhideWhenUsed="0"/>
+    <w:lsdException w:name="Medium List 1 Accent 3" w:semiHidden="0" w:uiPriority="65" w:unhideWhenUsed="0"/>
+    <w:lsdException w:name="Medium List 2 Accent 3" w:semiHidden="0" w:uiPriority="66" w:unhideWhenUsed="0"/>
+    <w:lsdException w:name="Medium Grid 1 Accent 3" w:semiHidden="0" w:uiPriority="67" w:unhideWhenUsed="0"/>
+    <w:lsdException w:name="Medium Grid 2 Accent 3" w:semiHidden="0" w:uiPriority="68" w:unhideWhenUsed="0"/>
+    <w:lsdException w:name="Medium Grid 3 Accent 3" w:semiHidden="0" w:uiPriority="69" w:unhideWhenUsed="0"/>
+    <w:lsdException w:name="Dark List Accent 3" w:semiHidden="0" w:uiPriority="70" w:unhideWhenUsed="0"/>
+    <w:lsdException w:name="Colorful Shading Accent 3" w:semiHidden="0" w:uiPriority="71" w:unhideWhenUsed="0"/>
+    <w:lsdException w:name="Colorful List Accent 3" w:semiHidden="0" w:uiPriority="72" w:unhideWhenUsed="0"/>
+    <w:lsdException w:name="Colorful Grid Accent 3" w:semiHidden="0" w:uiPriority="73" w:unhideWhenUsed="0"/>
+    <w:lsdException w:name="Light Shading Accent 4" w:semiHidden="0" w:uiPriority="60" w:unhideWhenUsed="0"/>
+    <w:lsdException w:name="Light List Accent 4" w:semiHidden="0" w:uiPriority="61" w:unhideWhenUsed="0"/>
+    <w:lsdException w:name="Light Grid Accent 4" w:semiHidden="0" w:uiPriority="62" w:unhideWhenUsed="0"/>
+    <w:lsdException w:name="Medium Shading 1 Accent 4" w:semiHidden="0" w:uiPriority="63" w:unhideWhenUsed="0"/>
+    <w:lsdException w:name="Medium Shading 2 Accent 4" w:semiHidden="0" w:uiPriority="64" w:unhideWhenUsed="0"/>
+    <w:lsdException w:name="Medium List 1 Accent 4" w:semiHidden="0" w:uiPriority="65" w:unhideWhenUsed="0"/>
+    <w:lsdException w:name="Medium List 2 Accent 4" w:semiHidden="0" w:uiPriority="66" w:unhideWhenUsed="0"/>
+    <w:lsdException w:name="Medium Grid 1 Accent 4" w:semiHidden="0" w:uiPriority="67" w:unhideWhenUsed="0"/>
+    <w:lsdException w:name="Medium Grid 2 Accent 4" w:semiHidden="0" w:uiPriority="68" w:unhideWhenUsed="0"/>
+    <w:lsdException w:name="Medium Grid 3 Accent 4" w:semiHidden="0" w:uiPriority="69" w:unhideWhenUsed="0"/>
+    <w:lsdException w:name="Dark List Accent 4" w:semiHidden="0" w:uiPriority="70" w:unhideWhenUsed="0"/>
+    <w:lsdException w:name="Colorful Shading Accent 4" w:semiHidden="0" w:uiPriority="71" w:unhideWhenUsed="0"/>
+    <w:lsdException w:name="Colorful List Accent 4" w:semiHidden="0" w:uiPriority="72" w:unhideWhenUsed="0"/>
+    <w:lsdException w:name="Colorful Grid Accent 4" w:semiHidden="0" w:uiPriority="73" w:unhideWhenUsed="0"/>
+    <w:lsdException w:name="Light Shading Accent 5" w:semiHidden="0" w:uiPriority="60" w:unhideWhenUsed="0"/>
+    <w:lsdException w:name="Light List Accent 5" w:semiHidden="0" w:uiPriority="61" w:unhideWhenUsed="0"/>
+    <w:lsdException w:name="Light Grid Accent 5" w:semiHidden="0" w:uiPriority="62" w:unhideWhenUsed="0"/>
+    <w:lsdException w:name="Medium Shading 1 Accent 5" w:semiHidden="0" w:uiPriority="63" w:unhideWhenUsed="0"/>
+    <w:lsdException w:name="Medium Shading 2 Accent 5" w:semiHidden="0" w:uiPriority="64" w:unhideWhenUsed="0"/>
+    <w:lsdException w:name="Medium List 1 Accent 5" w:semiHidden="0" w:uiPriority="65" w:unhideWhenUsed="0"/>
+    <w:lsdException w:name="Medium List 2 Accent 5" w:semiHidden="0" w:uiPriority="66" w:unhideWhenUsed="0"/>
+    <w:lsdException w:name="Medium Grid 1 Accent 5" w:semiHidden="0" w:uiPriority="67" w:unhideWhenUsed="0"/>
+    <w:lsdException w:name="Medium Grid 2 Accent 5" w:semiHidden="0" w:uiPriority="68" w:unhideWhenUsed="0"/>
+    <w:lsdException w:name="Medium Grid 3 Accent 5" w:semiHidden="0" w:uiPriority="69" w:unhideWhenUsed="0"/>
+    <w:lsdException w:name="Dark List Accent 5" w:semiHidden="0" w:uiPriority="70" w:unhideWhenUsed="0"/>
+    <w:lsdException w:name="Colorful Shading Accent 5" w:semiHidden="0" w:uiPriority="71" w:unhideWhenUsed="0"/>
+    <w:lsdException w:name="Colorful List Accent 5" w:semiHidden="0" w:uiPriority="72" w:unhideWhenUsed="0"/>
+    <w:lsdException w:name="Colorful Grid Accent 5" w:semiHidden="0" w:uiPriority="73" w:unhideWhenUsed="0"/>
+    <w:lsdException w:name="Light Shading Accent 6" w:semiHidden="0" w:uiPriority="60" w:unhideWhenUsed="0"/>
+    <w:lsdException w:name="Light List Accent 6" w:semiHidden="0" w:uiPriority="61" w:unhideWhenUsed="0"/>
+    <w:lsdException w:name="Light Grid Accent 6" w:semiHidden="0" w:uiPriority="62" w:unhideWhenUsed="0"/>
+    <w:lsdException w:name="Medium Shading 1 Accent 6" w:semiHidden="0" w:uiPriority="63" w:unhideWhenUsed="0"/>
+    <w:lsdException w:name="Medium Shading 2 Accent 6" w:semiHidden="0" w:uiPriority="64" w:unhideWhenUsed="0"/>
+    <w:lsdException w:name="Medium List 1 Accent 6" w:semiHidden="0" w:uiPriority="65" w:unhideWhenUsed="0"/>
+    <w:lsdException w:name="Medium List 2 Accent 6" w:semiHidden="0" w:uiPriority="66" w:unhideWhenUsed="0"/>
+    <w:lsdException w:name="Medium Grid 1 Accent 6" w:semiHidden="0" w:uiPriority="67" w:unhideWhenUsed="0"/>
+    <w:lsdException w:name="Medium Grid 2 Accent 6" w:semiHidden="0" w:uiPriority="68" w:unhideWhenUsed="0"/>
+    <w:lsdException w:name="Medium Grid 3 Accent 6" w:semiHidden="0" w:uiPriority="69" w:unhideWhenUsed="0"/>
+    <w:lsdException w:name="Dark List Accent 6" w:semiHidden="0" w:uiPriority="70" w:unhideWhenUsed="0"/>
+    <w:lsdException w:name="Colorful Shading Accent 6" w:semiHidden="0" w:uiPriority="71" w:unhideWhenUsed="0"/>
+    <w:lsdException w:name="Colorful List Accent 6" w:semiHidden="0" w:uiPriority="72" w:unhideWhenUsed="0"/>
+    <w:lsdException w:name="Colorful Grid Accent 6" w:semiHidden="0" w:uiPriority="73" w:unhideWhenUsed="0"/>
+    <w:lsdException w:name="Subtle Emphasis" w:semiHidden="0" w:uiPriority="19" w:unhideWhenUsed="0" w:qFormat="1"/>
+    <w:lsdException w:name="Intense Emphasis" w:semiHidden="0" w:uiPriority="21" w:unhideWhenUsed="0" w:qFormat="1"/>
+    <w:lsdException w:name="Subtle Reference" w:semiHidden="0" w:uiPriority="31" w:unhideWhenUsed="0" w:qFormat="1"/>
+    <w:lsdException w:name="Intense Reference" w:semiHidden="0" w:uiPriority="32" w:unhideWhenUsed="0" w:qFormat="1"/>
+    <w:lsdException w:name="Book Title" w:semiHidden="0" w:uiPriority="33" w:unhideWhenUsed="0" w:qFormat="1"/>
+    <w:lsdException w:name="Bibliography" w:uiPriority="37"/>
+    <w:lsdException w:name="TOC Heading" w:uiPriority="39" w:qFormat="1"/>
   </w:latentStyles>
   <w:style w:type="paragraph" w:default="1" w:styleId="Normal">
     <w:name w:val="Normal"/>
@@ -1952,8 +2275,11 @@
     <w:tblPr>
       <w:tblStyleRowBandSize w:val="1"/>
       <w:tblStyleColBandSize w:val="1"/>
+      <w:tblInd w:w="0" w:type="dxa"/>
       <w:tblCellMar>
+        <w:top w:w="0" w:type="dxa"/>
         <w:left w:w="115" w:type="dxa"/>
+        <w:bottom w:w="0" w:type="dxa"/>
         <w:right w:w="115" w:type="dxa"/>
       </w:tblCellMar>
     </w:tblPr>
@@ -2006,6 +2332,7 @@
       <w:color w:val="auto"/>
     </w:rPr>
     <w:tblPr>
+      <w:tblInd w:w="0" w:type="dxa"/>
       <w:tblBorders>
         <w:top w:val="single" w:sz="4" w:space="0" w:color="auto"/>
         <w:left w:val="single" w:sz="4" w:space="0" w:color="auto"/>
@@ -2014,6 +2341,443 @@
         <w:insideH w:val="single" w:sz="4" w:space="0" w:color="auto"/>
         <w:insideV w:val="single" w:sz="4" w:space="0" w:color="auto"/>
       </w:tblBorders>
+      <w:tblCellMar>
+        <w:top w:w="0" w:type="dxa"/>
+        <w:left w:w="108" w:type="dxa"/>
+        <w:bottom w:w="0" w:type="dxa"/>
+        <w:right w:w="108" w:type="dxa"/>
+      </w:tblCellMar>
+    </w:tblPr>
+  </w:style>
+</w:styles>
+</file>
+
+<file path=word/stylesWithEffects.xml><?xml version="1.0" encoding="utf-8"?>
+<w:styles xmlns:wpc="http://schemas.microsoft.com/office/word/2010/wordprocessingCanvas" xmlns:mo="http://schemas.microsoft.com/office/mac/office/2008/main" xmlns:mc="http://schemas.openxmlformats.org/markup-compatibility/2006" xmlns:mv="urn:schemas-microsoft-com:mac:vml" xmlns:o="urn:schemas-microsoft-com:office:office" xmlns:r="http://schemas.openxmlformats.org/officeDocument/2006/relationships" xmlns:m="http://schemas.openxmlformats.org/officeDocument/2006/math" xmlns:v="urn:schemas-microsoft-com:vml" xmlns:wp14="http://schemas.microsoft.com/office/word/2010/wordprocessingDrawing" xmlns:wp="http://schemas.openxmlformats.org/drawingml/2006/wordprocessingDrawing" xmlns:w10="urn:schemas-microsoft-com:office:word" xmlns:w="http://schemas.openxmlformats.org/wordprocessingml/2006/main" xmlns:w14="http://schemas.microsoft.com/office/word/2010/wordml" xmlns:wpg="http://schemas.microsoft.com/office/word/2010/wordprocessingGroup" xmlns:wpi="http://schemas.microsoft.com/office/word/2010/wordprocessingInk" xmlns:wne="http://schemas.microsoft.com/office/word/2006/wordml" xmlns:wps="http://schemas.microsoft.com/office/word/2010/wordprocessingShape" mc:Ignorable="w14 wp14">
+  <w:docDefaults>
+    <w:rPrDefault>
+      <w:rPr>
+        <w:rFonts w:ascii="Calibri" w:eastAsia="Calibri" w:hAnsi="Calibri" w:cs="Calibri"/>
+        <w:color w:val="000000"/>
+        <w:sz w:val="22"/>
+        <w:szCs w:val="22"/>
+        <w:lang w:val="en-US" w:eastAsia="en-US" w:bidi="ar-SA"/>
+      </w:rPr>
+    </w:rPrDefault>
+    <w:pPrDefault>
+      <w:pPr>
+        <w:widowControl w:val="0"/>
+        <w:spacing w:after="160" w:line="259" w:lineRule="auto"/>
+      </w:pPr>
+    </w:pPrDefault>
+  </w:docDefaults>
+  <w:latentStyles w:defLockedState="0" w:defUIPriority="99" w:defSemiHidden="1" w:defUnhideWhenUsed="1" w:defQFormat="0" w:count="276">
+    <w:lsdException w:name="Normal" w:semiHidden="0" w:uiPriority="0" w:unhideWhenUsed="0" w:qFormat="1"/>
+    <w:lsdException w:name="heading 1" w:semiHidden="0" w:uiPriority="9" w:unhideWhenUsed="0" w:qFormat="1"/>
+    <w:lsdException w:name="heading 2" w:uiPriority="9" w:qFormat="1"/>
+    <w:lsdException w:name="heading 3" w:uiPriority="9" w:qFormat="1"/>
+    <w:lsdException w:name="heading 4" w:uiPriority="9" w:qFormat="1"/>
+    <w:lsdException w:name="heading 5" w:uiPriority="9" w:qFormat="1"/>
+    <w:lsdException w:name="heading 6" w:uiPriority="9" w:qFormat="1"/>
+    <w:lsdException w:name="heading 7" w:uiPriority="9" w:qFormat="1"/>
+    <w:lsdException w:name="heading 8" w:uiPriority="9" w:qFormat="1"/>
+    <w:lsdException w:name="heading 9" w:uiPriority="9" w:qFormat="1"/>
+    <w:lsdException w:name="toc 1" w:uiPriority="39"/>
+    <w:lsdException w:name="toc 2" w:uiPriority="39"/>
+    <w:lsdException w:name="toc 3" w:uiPriority="39"/>
+    <w:lsdException w:name="toc 4" w:uiPriority="39"/>
+    <w:lsdException w:name="toc 5" w:uiPriority="39"/>
+    <w:lsdException w:name="toc 6" w:uiPriority="39"/>
+    <w:lsdException w:name="toc 7" w:uiPriority="39"/>
+    <w:lsdException w:name="toc 8" w:uiPriority="39"/>
+    <w:lsdException w:name="toc 9" w:uiPriority="39"/>
+    <w:lsdException w:name="caption" w:uiPriority="35" w:qFormat="1"/>
+    <w:lsdException w:name="Title" w:semiHidden="0" w:uiPriority="10" w:unhideWhenUsed="0" w:qFormat="1"/>
+    <w:lsdException w:name="Default Paragraph Font" w:uiPriority="1"/>
+    <w:lsdException w:name="Subtitle" w:semiHidden="0" w:uiPriority="11" w:unhideWhenUsed="0" w:qFormat="1"/>
+    <w:lsdException w:name="Strong" w:semiHidden="0" w:uiPriority="22" w:unhideWhenUsed="0" w:qFormat="1"/>
+    <w:lsdException w:name="Emphasis" w:semiHidden="0" w:uiPriority="20" w:unhideWhenUsed="0" w:qFormat="1"/>
+    <w:lsdException w:name="Table Grid" w:uiPriority="39"/>
+    <w:lsdException w:name="Note Level 1" w:semiHidden="0" w:unhideWhenUsed="0"/>
+    <w:lsdException w:name="Note Level 2" w:semiHidden="0" w:unhideWhenUsed="0"/>
+    <w:lsdException w:name="Note Level 3" w:semiHidden="0" w:unhideWhenUsed="0"/>
+    <w:lsdException w:name="Note Level 4" w:semiHidden="0" w:unhideWhenUsed="0"/>
+    <w:lsdException w:name="Note Level 5" w:semiHidden="0" w:unhideWhenUsed="0"/>
+    <w:lsdException w:name="Note Level 6" w:semiHidden="0" w:unhideWhenUsed="0"/>
+    <w:lsdException w:name="Note Level 7" w:semiHidden="0" w:unhideWhenUsed="0"/>
+    <w:lsdException w:name="Note Level 8" w:semiHidden="0" w:unhideWhenUsed="0"/>
+    <w:lsdException w:name="Note Level 9" w:semiHidden="0" w:unhideWhenUsed="0"/>
+    <w:lsdException w:name="Placeholder Text" w:unhideWhenUsed="0"/>
+    <w:lsdException w:name="No Spacing" w:semiHidden="0" w:uiPriority="1" w:unhideWhenUsed="0" w:qFormat="1"/>
+    <w:lsdException w:name="Light Shading" w:semiHidden="0" w:uiPriority="60" w:unhideWhenUsed="0"/>
+    <w:lsdException w:name="Light List" w:semiHidden="0" w:uiPriority="61" w:unhideWhenUsed="0"/>
+    <w:lsdException w:name="Light Grid" w:semiHidden="0" w:uiPriority="62" w:unhideWhenUsed="0"/>
+    <w:lsdException w:name="Medium Shading 1" w:semiHidden="0" w:uiPriority="63" w:unhideWhenUsed="0"/>
+    <w:lsdException w:name="Medium Shading 2" w:semiHidden="0" w:uiPriority="64" w:unhideWhenUsed="0"/>
+    <w:lsdException w:name="Medium List 1" w:semiHidden="0" w:uiPriority="65" w:unhideWhenUsed="0"/>
+    <w:lsdException w:name="Medium List 2" w:semiHidden="0" w:uiPriority="66" w:unhideWhenUsed="0"/>
+    <w:lsdException w:name="Medium Grid 1" w:semiHidden="0" w:uiPriority="67" w:unhideWhenUsed="0"/>
+    <w:lsdException w:name="Medium Grid 2" w:semiHidden="0" w:uiPriority="68" w:unhideWhenUsed="0"/>
+    <w:lsdException w:name="Medium Grid 3" w:semiHidden="0" w:uiPriority="69" w:unhideWhenUsed="0"/>
+    <w:lsdException w:name="Dark List" w:semiHidden="0" w:uiPriority="70" w:unhideWhenUsed="0"/>
+    <w:lsdException w:name="Colorful Shading" w:semiHidden="0" w:uiPriority="71" w:unhideWhenUsed="0"/>
+    <w:lsdException w:name="Colorful List" w:semiHidden="0" w:uiPriority="72" w:unhideWhenUsed="0"/>
+    <w:lsdException w:name="Colorful Grid" w:semiHidden="0" w:uiPriority="73" w:unhideWhenUsed="0"/>
+    <w:lsdException w:name="Light Shading Accent 1" w:semiHidden="0" w:uiPriority="60" w:unhideWhenUsed="0"/>
+    <w:lsdException w:name="Light List Accent 1" w:semiHidden="0" w:uiPriority="61" w:unhideWhenUsed="0"/>
+    <w:lsdException w:name="Light Grid Accent 1" w:semiHidden="0" w:uiPriority="62" w:unhideWhenUsed="0"/>
+    <w:lsdException w:name="Medium Shading 1 Accent 1" w:semiHidden="0" w:uiPriority="63" w:unhideWhenUsed="0"/>
+    <w:lsdException w:name="Medium Shading 2 Accent 1" w:semiHidden="0" w:uiPriority="64" w:unhideWhenUsed="0"/>
+    <w:lsdException w:name="Medium List 1 Accent 1" w:semiHidden="0" w:uiPriority="65" w:unhideWhenUsed="0"/>
+    <w:lsdException w:name="Revision" w:unhideWhenUsed="0"/>
+    <w:lsdException w:name="List Paragraph" w:semiHidden="0" w:uiPriority="34" w:unhideWhenUsed="0" w:qFormat="1"/>
+    <w:lsdException w:name="Quote" w:semiHidden="0" w:uiPriority="29" w:unhideWhenUsed="0" w:qFormat="1"/>
+    <w:lsdException w:name="Intense Quote" w:semiHidden="0" w:uiPriority="30" w:unhideWhenUsed="0" w:qFormat="1"/>
+    <w:lsdException w:name="Medium List 2 Accent 1" w:semiHidden="0" w:uiPriority="66" w:unhideWhenUsed="0"/>
+    <w:lsdException w:name="Medium Grid 1 Accent 1" w:semiHidden="0" w:uiPriority="67" w:unhideWhenUsed="0"/>
+    <w:lsdException w:name="Medium Grid 2 Accent 1" w:semiHidden="0" w:uiPriority="68" w:unhideWhenUsed="0"/>
+    <w:lsdException w:name="Medium Grid 3 Accent 1" w:semiHidden="0" w:uiPriority="69" w:unhideWhenUsed="0"/>
+    <w:lsdException w:name="Dark List Accent 1" w:semiHidden="0" w:uiPriority="70" w:unhideWhenUsed="0"/>
+    <w:lsdException w:name="Colorful Shading Accent 1" w:semiHidden="0" w:uiPriority="71" w:unhideWhenUsed="0"/>
+    <w:lsdException w:name="Colorful List Accent 1" w:semiHidden="0" w:uiPriority="72" w:unhideWhenUsed="0"/>
+    <w:lsdException w:name="Colorful Grid Accent 1" w:semiHidden="0" w:uiPriority="73" w:unhideWhenUsed="0"/>
+    <w:lsdException w:name="Light Shading Accent 2" w:semiHidden="0" w:uiPriority="60" w:unhideWhenUsed="0"/>
+    <w:lsdException w:name="Light List Accent 2" w:semiHidden="0" w:uiPriority="61" w:unhideWhenUsed="0"/>
+    <w:lsdException w:name="Light Grid Accent 2" w:semiHidden="0" w:uiPriority="62" w:unhideWhenUsed="0"/>
+    <w:lsdException w:name="Medium Shading 1 Accent 2" w:semiHidden="0" w:uiPriority="63" w:unhideWhenUsed="0"/>
+    <w:lsdException w:name="Medium Shading 2 Accent 2" w:semiHidden="0" w:uiPriority="64" w:unhideWhenUsed="0"/>
+    <w:lsdException w:name="Medium List 1 Accent 2" w:semiHidden="0" w:uiPriority="65" w:unhideWhenUsed="0"/>
+    <w:lsdException w:name="Medium List 2 Accent 2" w:semiHidden="0" w:uiPriority="66" w:unhideWhenUsed="0"/>
+    <w:lsdException w:name="Medium Grid 1 Accent 2" w:semiHidden="0" w:uiPriority="67" w:unhideWhenUsed="0"/>
+    <w:lsdException w:name="Medium Grid 2 Accent 2" w:semiHidden="0" w:uiPriority="68" w:unhideWhenUsed="0"/>
+    <w:lsdException w:name="Medium Grid 3 Accent 2" w:semiHidden="0" w:uiPriority="69" w:unhideWhenUsed="0"/>
+    <w:lsdException w:name="Dark List Accent 2" w:semiHidden="0" w:uiPriority="70" w:unhideWhenUsed="0"/>
+    <w:lsdException w:name="Colorful Shading Accent 2" w:semiHidden="0" w:uiPriority="71" w:unhideWhenUsed="0"/>
+    <w:lsdException w:name="Colorful List Accent 2" w:semiHidden="0" w:uiPriority="72" w:unhideWhenUsed="0"/>
+    <w:lsdException w:name="Colorful Grid Accent 2" w:semiHidden="0" w:uiPriority="73" w:unhideWhenUsed="0"/>
+    <w:lsdException w:name="Light Shading Accent 3" w:semiHidden="0" w:uiPriority="60" w:unhideWhenUsed="0"/>
+    <w:lsdException w:name="Light List Accent 3" w:semiHidden="0" w:uiPriority="61" w:unhideWhenUsed="0"/>
+    <w:lsdException w:name="Light Grid Accent 3" w:semiHidden="0" w:uiPriority="62" w:unhideWhenUsed="0"/>
+    <w:lsdException w:name="Medium Shading 1 Accent 3" w:semiHidden="0" w:uiPriority="63" w:unhideWhenUsed="0"/>
+    <w:lsdException w:name="Medium Shading 2 Accent 3" w:semiHidden="0" w:uiPriority="64" w:unhideWhenUsed="0"/>
+    <w:lsdException w:name="Medium List 1 Accent 3" w:semiHidden="0" w:uiPriority="65" w:unhideWhenUsed="0"/>
+    <w:lsdException w:name="Medium List 2 Accent 3" w:semiHidden="0" w:uiPriority="66" w:unhideWhenUsed="0"/>
+    <w:lsdException w:name="Medium Grid 1 Accent 3" w:semiHidden="0" w:uiPriority="67" w:unhideWhenUsed="0"/>
+    <w:lsdException w:name="Medium Grid 2 Accent 3" w:semiHidden="0" w:uiPriority="68" w:unhideWhenUsed="0"/>
+    <w:lsdException w:name="Medium Grid 3 Accent 3" w:semiHidden="0" w:uiPriority="69" w:unhideWhenUsed="0"/>
+    <w:lsdException w:name="Dark List Accent 3" w:semiHidden="0" w:uiPriority="70" w:unhideWhenUsed="0"/>
+    <w:lsdException w:name="Colorful Shading Accent 3" w:semiHidden="0" w:uiPriority="71" w:unhideWhenUsed="0"/>
+    <w:lsdException w:name="Colorful List Accent 3" w:semiHidden="0" w:uiPriority="72" w:unhideWhenUsed="0"/>
+    <w:lsdException w:name="Colorful Grid Accent 3" w:semiHidden="0" w:uiPriority="73" w:unhideWhenUsed="0"/>
+    <w:lsdException w:name="Light Shading Accent 4" w:semiHidden="0" w:uiPriority="60" w:unhideWhenUsed="0"/>
+    <w:lsdException w:name="Light List Accent 4" w:semiHidden="0" w:uiPriority="61" w:unhideWhenUsed="0"/>
+    <w:lsdException w:name="Light Grid Accent 4" w:semiHidden="0" w:uiPriority="62" w:unhideWhenUsed="0"/>
+    <w:lsdException w:name="Medium Shading 1 Accent 4" w:semiHidden="0" w:uiPriority="63" w:unhideWhenUsed="0"/>
+    <w:lsdException w:name="Medium Shading 2 Accent 4" w:semiHidden="0" w:uiPriority="64" w:unhideWhenUsed="0"/>
+    <w:lsdException w:name="Medium List 1 Accent 4" w:semiHidden="0" w:uiPriority="65" w:unhideWhenUsed="0"/>
+    <w:lsdException w:name="Medium List 2 Accent 4" w:semiHidden="0" w:uiPriority="66" w:unhideWhenUsed="0"/>
+    <w:lsdException w:name="Medium Grid 1 Accent 4" w:semiHidden="0" w:uiPriority="67" w:unhideWhenUsed="0"/>
+    <w:lsdException w:name="Medium Grid 2 Accent 4" w:semiHidden="0" w:uiPriority="68" w:unhideWhenUsed="0"/>
+    <w:lsdException w:name="Medium Grid 3 Accent 4" w:semiHidden="0" w:uiPriority="69" w:unhideWhenUsed="0"/>
+    <w:lsdException w:name="Dark List Accent 4" w:semiHidden="0" w:uiPriority="70" w:unhideWhenUsed="0"/>
+    <w:lsdException w:name="Colorful Shading Accent 4" w:semiHidden="0" w:uiPriority="71" w:unhideWhenUsed="0"/>
+    <w:lsdException w:name="Colorful List Accent 4" w:semiHidden="0" w:uiPriority="72" w:unhideWhenUsed="0"/>
+    <w:lsdException w:name="Colorful Grid Accent 4" w:semiHidden="0" w:uiPriority="73" w:unhideWhenUsed="0"/>
+    <w:lsdException w:name="Light Shading Accent 5" w:semiHidden="0" w:uiPriority="60" w:unhideWhenUsed="0"/>
+    <w:lsdException w:name="Light List Accent 5" w:semiHidden="0" w:uiPriority="61" w:unhideWhenUsed="0"/>
+    <w:lsdException w:name="Light Grid Accent 5" w:semiHidden="0" w:uiPriority="62" w:unhideWhenUsed="0"/>
+    <w:lsdException w:name="Medium Shading 1 Accent 5" w:semiHidden="0" w:uiPriority="63" w:unhideWhenUsed="0"/>
+    <w:lsdException w:name="Medium Shading 2 Accent 5" w:semiHidden="0" w:uiPriority="64" w:unhideWhenUsed="0"/>
+    <w:lsdException w:name="Medium List 1 Accent 5" w:semiHidden="0" w:uiPriority="65" w:unhideWhenUsed="0"/>
+    <w:lsdException w:name="Medium List 2 Accent 5" w:semiHidden="0" w:uiPriority="66" w:unhideWhenUsed="0"/>
+    <w:lsdException w:name="Medium Grid 1 Accent 5" w:semiHidden="0" w:uiPriority="67" w:unhideWhenUsed="0"/>
+    <w:lsdException w:name="Medium Grid 2 Accent 5" w:semiHidden="0" w:uiPriority="68" w:unhideWhenUsed="0"/>
+    <w:lsdException w:name="Medium Grid 3 Accent 5" w:semiHidden="0" w:uiPriority="69" w:unhideWhenUsed="0"/>
+    <w:lsdException w:name="Dark List Accent 5" w:semiHidden="0" w:uiPriority="70" w:unhideWhenUsed="0"/>
+    <w:lsdException w:name="Colorful Shading Accent 5" w:semiHidden="0" w:uiPriority="71" w:unhideWhenUsed="0"/>
+    <w:lsdException w:name="Colorful List Accent 5" w:semiHidden="0" w:uiPriority="72" w:unhideWhenUsed="0"/>
+    <w:lsdException w:name="Colorful Grid Accent 5" w:semiHidden="0" w:uiPriority="73" w:unhideWhenUsed="0"/>
+    <w:lsdException w:name="Light Shading Accent 6" w:semiHidden="0" w:uiPriority="60" w:unhideWhenUsed="0"/>
+    <w:lsdException w:name="Light List Accent 6" w:semiHidden="0" w:uiPriority="61" w:unhideWhenUsed="0"/>
+    <w:lsdException w:name="Light Grid Accent 6" w:semiHidden="0" w:uiPriority="62" w:unhideWhenUsed="0"/>
+    <w:lsdException w:name="Medium Shading 1 Accent 6" w:semiHidden="0" w:uiPriority="63" w:unhideWhenUsed="0"/>
+    <w:lsdException w:name="Medium Shading 2 Accent 6" w:semiHidden="0" w:uiPriority="64" w:unhideWhenUsed="0"/>
+    <w:lsdException w:name="Medium List 1 Accent 6" w:semiHidden="0" w:uiPriority="65" w:unhideWhenUsed="0"/>
+    <w:lsdException w:name="Medium List 2 Accent 6" w:semiHidden="0" w:uiPriority="66" w:unhideWhenUsed="0"/>
+    <w:lsdException w:name="Medium Grid 1 Accent 6" w:semiHidden="0" w:uiPriority="67" w:unhideWhenUsed="0"/>
+    <w:lsdException w:name="Medium Grid 2 Accent 6" w:semiHidden="0" w:uiPriority="68" w:unhideWhenUsed="0"/>
+    <w:lsdException w:name="Medium Grid 3 Accent 6" w:semiHidden="0" w:uiPriority="69" w:unhideWhenUsed="0"/>
+    <w:lsdException w:name="Dark List Accent 6" w:semiHidden="0" w:uiPriority="70" w:unhideWhenUsed="0"/>
+    <w:lsdException w:name="Colorful Shading Accent 6" w:semiHidden="0" w:uiPriority="71" w:unhideWhenUsed="0"/>
+    <w:lsdException w:name="Colorful List Accent 6" w:semiHidden="0" w:uiPriority="72" w:unhideWhenUsed="0"/>
+    <w:lsdException w:name="Colorful Grid Accent 6" w:semiHidden="0" w:uiPriority="73" w:unhideWhenUsed="0"/>
+    <w:lsdException w:name="Subtle Emphasis" w:semiHidden="0" w:uiPriority="19" w:unhideWhenUsed="0" w:qFormat="1"/>
+    <w:lsdException w:name="Intense Emphasis" w:semiHidden="0" w:uiPriority="21" w:unhideWhenUsed="0" w:qFormat="1"/>
+    <w:lsdException w:name="Subtle Reference" w:semiHidden="0" w:uiPriority="31" w:unhideWhenUsed="0" w:qFormat="1"/>
+    <w:lsdException w:name="Intense Reference" w:semiHidden="0" w:uiPriority="32" w:unhideWhenUsed="0" w:qFormat="1"/>
+    <w:lsdException w:name="Book Title" w:semiHidden="0" w:uiPriority="33" w:unhideWhenUsed="0" w:qFormat="1"/>
+    <w:lsdException w:name="Bibliography" w:uiPriority="37"/>
+    <w:lsdException w:name="TOC Heading" w:uiPriority="39" w:qFormat="1"/>
+  </w:latentStyles>
+  <w:style w:type="paragraph" w:default="1" w:styleId="Normal">
+    <w:name w:val="Normal"/>
+    <w:qFormat/>
+  </w:style>
+  <w:style w:type="paragraph" w:styleId="Heading1">
+    <w:name w:val="heading 1"/>
+    <w:basedOn w:val="Normal1"/>
+    <w:next w:val="Normal1"/>
+    <w:rsid w:val="008C006C"/>
+    <w:pPr>
+      <w:keepNext/>
+      <w:keepLines/>
+      <w:spacing w:before="480" w:after="120"/>
+      <w:contextualSpacing/>
+      <w:outlineLvl w:val="0"/>
+    </w:pPr>
+    <w:rPr>
+      <w:b/>
+      <w:sz w:val="48"/>
+      <w:szCs w:val="48"/>
+    </w:rPr>
+  </w:style>
+  <w:style w:type="paragraph" w:styleId="Heading2">
+    <w:name w:val="heading 2"/>
+    <w:basedOn w:val="Normal1"/>
+    <w:next w:val="Normal1"/>
+    <w:rsid w:val="008C006C"/>
+    <w:pPr>
+      <w:keepNext/>
+      <w:keepLines/>
+      <w:spacing w:before="360" w:after="80"/>
+      <w:contextualSpacing/>
+      <w:outlineLvl w:val="1"/>
+    </w:pPr>
+    <w:rPr>
+      <w:b/>
+      <w:sz w:val="36"/>
+      <w:szCs w:val="36"/>
+    </w:rPr>
+  </w:style>
+  <w:style w:type="paragraph" w:styleId="Heading3">
+    <w:name w:val="heading 3"/>
+    <w:basedOn w:val="Normal1"/>
+    <w:next w:val="Normal1"/>
+    <w:rsid w:val="008C006C"/>
+    <w:pPr>
+      <w:keepNext/>
+      <w:keepLines/>
+      <w:spacing w:before="280" w:after="80"/>
+      <w:contextualSpacing/>
+      <w:outlineLvl w:val="2"/>
+    </w:pPr>
+    <w:rPr>
+      <w:b/>
+      <w:sz w:val="28"/>
+      <w:szCs w:val="28"/>
+    </w:rPr>
+  </w:style>
+  <w:style w:type="paragraph" w:styleId="Heading4">
+    <w:name w:val="heading 4"/>
+    <w:basedOn w:val="Normal1"/>
+    <w:next w:val="Normal1"/>
+    <w:rsid w:val="008C006C"/>
+    <w:pPr>
+      <w:keepNext/>
+      <w:keepLines/>
+      <w:spacing w:before="240" w:after="40"/>
+      <w:contextualSpacing/>
+      <w:outlineLvl w:val="3"/>
+    </w:pPr>
+    <w:rPr>
+      <w:b/>
+      <w:sz w:val="24"/>
+      <w:szCs w:val="24"/>
+    </w:rPr>
+  </w:style>
+  <w:style w:type="paragraph" w:styleId="Heading5">
+    <w:name w:val="heading 5"/>
+    <w:basedOn w:val="Normal1"/>
+    <w:next w:val="Normal1"/>
+    <w:rsid w:val="008C006C"/>
+    <w:pPr>
+      <w:keepNext/>
+      <w:keepLines/>
+      <w:spacing w:before="220" w:after="40"/>
+      <w:contextualSpacing/>
+      <w:outlineLvl w:val="4"/>
+    </w:pPr>
+    <w:rPr>
+      <w:b/>
+    </w:rPr>
+  </w:style>
+  <w:style w:type="paragraph" w:styleId="Heading6">
+    <w:name w:val="heading 6"/>
+    <w:basedOn w:val="Normal1"/>
+    <w:next w:val="Normal1"/>
+    <w:rsid w:val="008C006C"/>
+    <w:pPr>
+      <w:keepNext/>
+      <w:keepLines/>
+      <w:spacing w:before="200" w:after="40"/>
+      <w:contextualSpacing/>
+      <w:outlineLvl w:val="5"/>
+    </w:pPr>
+    <w:rPr>
+      <w:b/>
+      <w:sz w:val="20"/>
+      <w:szCs w:val="20"/>
+    </w:rPr>
+  </w:style>
+  <w:style w:type="character" w:default="1" w:styleId="DefaultParagraphFont">
+    <w:name w:val="Default Paragraph Font"/>
+    <w:uiPriority w:val="1"/>
+    <w:semiHidden/>
+    <w:unhideWhenUsed/>
+  </w:style>
+  <w:style w:type="table" w:default="1" w:styleId="TableNormal">
+    <w:name w:val="Normal Table"/>
+    <w:uiPriority w:val="99"/>
+    <w:semiHidden/>
+    <w:unhideWhenUsed/>
+    <w:tblPr>
+      <w:tblInd w:w="0" w:type="dxa"/>
+      <w:tblCellMar>
+        <w:top w:w="0" w:type="dxa"/>
+        <w:left w:w="108" w:type="dxa"/>
+        <w:bottom w:w="0" w:type="dxa"/>
+        <w:right w:w="108" w:type="dxa"/>
+      </w:tblCellMar>
+    </w:tblPr>
+  </w:style>
+  <w:style w:type="numbering" w:default="1" w:styleId="NoList">
+    <w:name w:val="No List"/>
+    <w:uiPriority w:val="99"/>
+    <w:semiHidden/>
+    <w:unhideWhenUsed/>
+  </w:style>
+  <w:style w:type="paragraph" w:customStyle="1" w:styleId="Normal1">
+    <w:name w:val="Normal1"/>
+    <w:rsid w:val="008C006C"/>
+  </w:style>
+  <w:style w:type="paragraph" w:styleId="Title">
+    <w:name w:val="Title"/>
+    <w:basedOn w:val="Normal1"/>
+    <w:next w:val="Normal1"/>
+    <w:rsid w:val="008C006C"/>
+    <w:pPr>
+      <w:keepNext/>
+      <w:keepLines/>
+      <w:spacing w:before="480" w:after="120"/>
+      <w:contextualSpacing/>
+    </w:pPr>
+    <w:rPr>
+      <w:b/>
+      <w:sz w:val="72"/>
+      <w:szCs w:val="72"/>
+    </w:rPr>
+  </w:style>
+  <w:style w:type="paragraph" w:styleId="Subtitle">
+    <w:name w:val="Subtitle"/>
+    <w:basedOn w:val="Normal1"/>
+    <w:next w:val="Normal1"/>
+    <w:rsid w:val="008C006C"/>
+    <w:pPr>
+      <w:keepNext/>
+      <w:keepLines/>
+      <w:spacing w:before="360" w:after="80"/>
+      <w:contextualSpacing/>
+    </w:pPr>
+    <w:rPr>
+      <w:rFonts w:ascii="Georgia" w:eastAsia="Georgia" w:hAnsi="Georgia" w:cs="Georgia"/>
+      <w:i/>
+      <w:color w:val="666666"/>
+      <w:sz w:val="48"/>
+      <w:szCs w:val="48"/>
+    </w:rPr>
+  </w:style>
+  <w:style w:type="table" w:customStyle="1" w:styleId="a">
+    <w:basedOn w:val="TableNormal"/>
+    <w:rsid w:val="008C006C"/>
+    <w:pPr>
+      <w:spacing w:after="0" w:line="240" w:lineRule="auto"/>
+      <w:contextualSpacing/>
+    </w:pPr>
+    <w:tblPr>
+      <w:tblStyleRowBandSize w:val="1"/>
+      <w:tblStyleColBandSize w:val="1"/>
+      <w:tblInd w:w="0" w:type="dxa"/>
+      <w:tblCellMar>
+        <w:top w:w="0" w:type="dxa"/>
+        <w:left w:w="115" w:type="dxa"/>
+        <w:bottom w:w="0" w:type="dxa"/>
+        <w:right w:w="115" w:type="dxa"/>
+      </w:tblCellMar>
+    </w:tblPr>
+  </w:style>
+  <w:style w:type="paragraph" w:styleId="BalloonText">
+    <w:name w:val="Balloon Text"/>
+    <w:basedOn w:val="Normal"/>
+    <w:link w:val="BalloonTextChar"/>
+    <w:uiPriority w:val="99"/>
+    <w:semiHidden/>
+    <w:unhideWhenUsed/>
+    <w:rsid w:val="000466CE"/>
+    <w:pPr>
+      <w:spacing w:after="0" w:line="240" w:lineRule="auto"/>
+    </w:pPr>
+    <w:rPr>
+      <w:rFonts w:ascii="Tahoma" w:hAnsi="Tahoma" w:cs="Tahoma"/>
+      <w:sz w:val="16"/>
+      <w:szCs w:val="16"/>
+    </w:rPr>
+  </w:style>
+  <w:style w:type="character" w:customStyle="1" w:styleId="BalloonTextChar">
+    <w:name w:val="Balloon Text Char"/>
+    <w:basedOn w:val="DefaultParagraphFont"/>
+    <w:link w:val="BalloonText"/>
+    <w:uiPriority w:val="99"/>
+    <w:semiHidden/>
+    <w:rsid w:val="000466CE"/>
+    <w:rPr>
+      <w:rFonts w:ascii="Tahoma" w:hAnsi="Tahoma" w:cs="Tahoma"/>
+      <w:sz w:val="16"/>
+      <w:szCs w:val="16"/>
+    </w:rPr>
+  </w:style>
+  <w:style w:type="paragraph" w:customStyle="1" w:styleId="Normal10">
+    <w:name w:val="Normal1"/>
+    <w:rsid w:val="000466CE"/>
+  </w:style>
+  <w:style w:type="table" w:styleId="TableGrid">
+    <w:name w:val="Table Grid"/>
+    <w:basedOn w:val="TableNormal"/>
+    <w:uiPriority w:val="39"/>
+    <w:rsid w:val="00854B6D"/>
+    <w:pPr>
+      <w:widowControl/>
+      <w:spacing w:after="0" w:line="240" w:lineRule="auto"/>
+    </w:pPr>
+    <w:rPr>
+      <w:rFonts w:asciiTheme="minorHAnsi" w:eastAsiaTheme="minorHAnsi" w:hAnsiTheme="minorHAnsi" w:cstheme="minorBidi"/>
+      <w:color w:val="auto"/>
+    </w:rPr>
+    <w:tblPr>
+      <w:tblInd w:w="0" w:type="dxa"/>
+      <w:tblBorders>
+        <w:top w:val="single" w:sz="4" w:space="0" w:color="auto"/>
+        <w:left w:val="single" w:sz="4" w:space="0" w:color="auto"/>
+        <w:bottom w:val="single" w:sz="4" w:space="0" w:color="auto"/>
+        <w:right w:val="single" w:sz="4" w:space="0" w:color="auto"/>
+        <w:insideH w:val="single" w:sz="4" w:space="0" w:color="auto"/>
+        <w:insideV w:val="single" w:sz="4" w:space="0" w:color="auto"/>
+      </w:tblBorders>
+      <w:tblCellMar>
+        <w:top w:w="0" w:type="dxa"/>
+        <w:left w:w="108" w:type="dxa"/>
+        <w:bottom w:w="0" w:type="dxa"/>
+        <w:right w:w="108" w:type="dxa"/>
+      </w:tblCellMar>
     </w:tblPr>
   </w:style>
 </w:styles>

</xml_diff>

<commit_message>
Remove templating from D6.2
</commit_message>
<xml_diff>
--- a/deliverables/D6.2-group-14.docx
+++ b/deliverables/D6.2-group-14.docx
@@ -65,7 +65,25 @@
           <w:sz w:val="24"/>
           <w:szCs w:val="24"/>
         </w:rPr>
-        <w:t>Hayden Aupperle, Gage Cottrell, Peter Huettl, Garrison Smith</w:t>
+        <w:t xml:space="preserve">Hayden Aupperle, Gage Cottrell, Peter </w:t>
+      </w:r>
+      <w:proofErr w:type="spellStart"/>
+      <w:r>
+        <w:rPr>
+          <w:rFonts w:ascii="Times New Roman" w:eastAsia="Times New Roman" w:hAnsi="Times New Roman" w:cs="Times New Roman"/>
+          <w:sz w:val="24"/>
+          <w:szCs w:val="24"/>
+        </w:rPr>
+        <w:t>Huettl</w:t>
+      </w:r>
+      <w:proofErr w:type="spellEnd"/>
+      <w:r>
+        <w:rPr>
+          <w:rFonts w:ascii="Times New Roman" w:eastAsia="Times New Roman" w:hAnsi="Times New Roman" w:cs="Times New Roman"/>
+          <w:sz w:val="24"/>
+          <w:szCs w:val="24"/>
+        </w:rPr>
+        <w:t>, Garrison Smith</w:t>
       </w:r>
     </w:p>
     <w:p>
@@ -179,8 +197,18 @@
           <w:sz w:val="24"/>
           <w:szCs w:val="24"/>
         </w:rPr>
-        <w:t>Marco Gerosa</w:t>
+        <w:t xml:space="preserve">Marco </w:t>
       </w:r>
+      <w:proofErr w:type="spellStart"/>
+      <w:r>
+        <w:rPr>
+          <w:rFonts w:ascii="Times New Roman" w:eastAsia="Times New Roman" w:hAnsi="Times New Roman" w:cs="Times New Roman"/>
+          <w:sz w:val="24"/>
+          <w:szCs w:val="24"/>
+        </w:rPr>
+        <w:t>Gerosa</w:t>
+      </w:r>
+      <w:proofErr w:type="spellEnd"/>
     </w:p>
     <w:p>
       <w:pPr>
@@ -1766,44 +1794,6 @@
         </w:tc>
       </w:tr>
     </w:tbl>
-    <w:p>
-      <w:pPr>
-        <w:pStyle w:val="Normal1"/>
-        <w:spacing w:after="120" w:line="240" w:lineRule="auto"/>
-        <w:rPr>
-          <w:rFonts w:ascii="Times New Roman" w:eastAsia="Times New Roman" w:hAnsi="Times New Roman" w:cs="Times New Roman"/>
-          <w:sz w:val="28"/>
-          <w:szCs w:val="28"/>
-        </w:rPr>
-      </w:pPr>
-    </w:p>
-    <w:p>
-      <w:pPr>
-        <w:pStyle w:val="Normal1"/>
-        <w:spacing w:after="120" w:line="240" w:lineRule="auto"/>
-        <w:rPr>
-          <w:rFonts w:ascii="Times New Roman" w:eastAsia="Times New Roman" w:hAnsi="Times New Roman" w:cs="Times New Roman"/>
-          <w:sz w:val="24"/>
-          <w:szCs w:val="24"/>
-        </w:rPr>
-      </w:pPr>
-      <w:r>
-        <w:rPr>
-          <w:rFonts w:ascii="Times New Roman" w:eastAsia="Times New Roman" w:hAnsi="Times New Roman" w:cs="Times New Roman"/>
-          <w:sz w:val="24"/>
-          <w:szCs w:val="28"/>
-        </w:rPr>
-        <w:t xml:space="preserve">[EVERYONE ELSE SHOULD ADD 1 RESULTS ENTRY USING THE </w:t>
-      </w:r>
-      <w:r>
-        <w:rPr>
-          <w:rFonts w:ascii="Times New Roman" w:eastAsia="Times New Roman" w:hAnsi="Times New Roman" w:cs="Times New Roman"/>
-          <w:sz w:val="24"/>
-          <w:szCs w:val="24"/>
-        </w:rPr>
-        <w:t>USER EVALUATION TEMPLATE ON EITHER A REAL USER OR YOUR SELF (PICK A TASK SUCH AS “LOG-ON AS TEACHER” OR “VIEW STUDENTS AS TEACHER” AND RECORD THEIR/YOUR ANSWERS TO THE QUESTIONS)]</w:t>
-      </w:r>
-    </w:p>
     <w:p>
       <w:pPr>
         <w:pStyle w:val="Normal1"/>

</xml_diff>

<commit_message>
updated with new results person
</commit_message>
<xml_diff>
--- a/deliverables/D6.2-group-14.docx
+++ b/deliverables/D6.2-group-14.docx
@@ -1,6 +1,6 @@
 
 <file path=word/document.xml><?xml version="1.0" encoding="utf-8"?>
-<w:document xmlns:ve="http://schemas.openxmlformats.org/markup-compatibility/2006" xmlns:o="urn:schemas-microsoft-com:office:office" xmlns:r="http://schemas.openxmlformats.org/officeDocument/2006/relationships" xmlns:m="http://schemas.openxmlformats.org/officeDocument/2006/math" xmlns:v="urn:schemas-microsoft-com:vml" xmlns:wp="http://schemas.openxmlformats.org/drawingml/2006/wordprocessingDrawing" xmlns:w10="urn:schemas-microsoft-com:office:word" xmlns:w="http://schemas.openxmlformats.org/wordprocessingml/2006/main" xmlns:wne="http://schemas.microsoft.com/office/word/2006/wordml">
+<w:document xmlns:wpc="http://schemas.microsoft.com/office/word/2010/wordprocessingCanvas" xmlns:mo="http://schemas.microsoft.com/office/mac/office/2008/main" xmlns:mc="http://schemas.openxmlformats.org/markup-compatibility/2006" xmlns:mv="urn:schemas-microsoft-com:mac:vml" xmlns:o="urn:schemas-microsoft-com:office:office" xmlns:r="http://schemas.openxmlformats.org/officeDocument/2006/relationships" xmlns:m="http://schemas.openxmlformats.org/officeDocument/2006/math" xmlns:v="urn:schemas-microsoft-com:vml" xmlns:wp14="http://schemas.microsoft.com/office/word/2010/wordprocessingDrawing" xmlns:wp="http://schemas.openxmlformats.org/drawingml/2006/wordprocessingDrawing" xmlns:w10="urn:schemas-microsoft-com:office:word" xmlns:w="http://schemas.openxmlformats.org/wordprocessingml/2006/main" xmlns:w14="http://schemas.microsoft.com/office/word/2010/wordml" xmlns:wpg="http://schemas.microsoft.com/office/word/2010/wordprocessingGroup" xmlns:wpi="http://schemas.microsoft.com/office/word/2010/wordprocessingInk" xmlns:wne="http://schemas.microsoft.com/office/word/2006/wordml" xmlns:wps="http://schemas.microsoft.com/office/word/2010/wordprocessingShape" mc:Ignorable="w14 wp14">
   <w:background w:color="FFFFFF"/>
   <w:body>
     <w:p>
@@ -14,7 +14,7 @@
           <w:noProof/>
         </w:rPr>
         <w:drawing>
-          <wp:inline distT="0" distB="0" distL="114300" distR="114300">
+          <wp:inline distT="0" distB="0" distL="114300" distR="114300" wp14:anchorId="617718B3" wp14:editId="30FB7A72">
             <wp:extent cx="5534025" cy="466725"/>
             <wp:effectExtent l="0" t="0" r="0" b="0"/>
             <wp:docPr id="9" name="image2.png"/>
@@ -27,7 +27,7 @@
                     <pic:cNvPicPr preferRelativeResize="0"/>
                   </pic:nvPicPr>
                   <pic:blipFill>
-                    <a:blip r:embed="rId4" cstate="print"/>
+                    <a:blip r:embed="rId5" cstate="print"/>
                     <a:srcRect/>
                     <a:stretch>
                       <a:fillRect/>
@@ -65,25 +65,7 @@
           <w:sz w:val="24"/>
           <w:szCs w:val="24"/>
         </w:rPr>
-        <w:t xml:space="preserve">Hayden Aupperle, Gage Cottrell, Peter </w:t>
-      </w:r>
-      <w:proofErr w:type="spellStart"/>
-      <w:r>
-        <w:rPr>
-          <w:rFonts w:ascii="Times New Roman" w:eastAsia="Times New Roman" w:hAnsi="Times New Roman" w:cs="Times New Roman"/>
-          <w:sz w:val="24"/>
-          <w:szCs w:val="24"/>
-        </w:rPr>
-        <w:t>Huettl</w:t>
-      </w:r>
-      <w:proofErr w:type="spellEnd"/>
-      <w:r>
-        <w:rPr>
-          <w:rFonts w:ascii="Times New Roman" w:eastAsia="Times New Roman" w:hAnsi="Times New Roman" w:cs="Times New Roman"/>
-          <w:sz w:val="24"/>
-          <w:szCs w:val="24"/>
-        </w:rPr>
-        <w:t>, Garrison Smith</w:t>
+        <w:t>Hayden Aupperle, Gage Cottrell, Peter Huettl, Garrison Smith</w:t>
       </w:r>
     </w:p>
     <w:p>
@@ -113,7 +95,7 @@
           <w:rFonts w:ascii="Times New Roman" w:eastAsia="Times New Roman" w:hAnsi="Times New Roman" w:cs="Times New Roman"/>
         </w:rPr>
       </w:pPr>
-      <w:hyperlink r:id="rId5">
+      <w:hyperlink r:id="rId6">
         <w:r>
           <w:rPr>
             <w:rFonts w:ascii="Times New Roman" w:eastAsia="Times New Roman" w:hAnsi="Times New Roman" w:cs="Times New Roman"/>
@@ -197,18 +179,8 @@
           <w:sz w:val="24"/>
           <w:szCs w:val="24"/>
         </w:rPr>
-        <w:t xml:space="preserve">Marco </w:t>
+        <w:t>Marco Gerosa</w:t>
       </w:r>
-      <w:proofErr w:type="spellStart"/>
-      <w:r>
-        <w:rPr>
-          <w:rFonts w:ascii="Times New Roman" w:eastAsia="Times New Roman" w:hAnsi="Times New Roman" w:cs="Times New Roman"/>
-          <w:sz w:val="24"/>
-          <w:szCs w:val="24"/>
-        </w:rPr>
-        <w:t>Gerosa</w:t>
-      </w:r>
-      <w:proofErr w:type="spellEnd"/>
     </w:p>
     <w:p>
       <w:pPr>
@@ -264,7 +236,7 @@
       <w:tblPr>
         <w:tblStyle w:val="TableGrid"/>
         <w:tblW w:w="0" w:type="auto"/>
-        <w:tblLook w:val="04A0"/>
+        <w:tblLook w:val="04A0" w:firstRow="1" w:lastRow="0" w:firstColumn="1" w:lastColumn="0" w:noHBand="0" w:noVBand="1"/>
       </w:tblPr>
       <w:tblGrid>
         <w:gridCol w:w="1908"/>
@@ -1212,7 +1184,7 @@
       <w:tblPr>
         <w:tblStyle w:val="TableGrid"/>
         <w:tblW w:w="0" w:type="auto"/>
-        <w:tblLook w:val="04A0"/>
+        <w:tblLook w:val="04A0" w:firstRow="1" w:lastRow="0" w:firstColumn="1" w:lastColumn="0" w:noHBand="0" w:noVBand="1"/>
       </w:tblPr>
       <w:tblGrid>
         <w:gridCol w:w="9576"/>
@@ -1644,8 +1616,6 @@
               </w:rPr>
               <w:t xml:space="preserve"> he didn’t have any trouble at all with changing the difficulty. His suggestion of adding the ability of changing the difficulty from the ‘level select’ menu was a good idea and we may take that idea into consideration. Overall he said it was easier to change the difficulty than some other applications he uses and that it was just easy in general to do on our application.</w:t>
             </w:r>
-            <w:bookmarkStart w:id="0" w:name="_GoBack"/>
-            <w:bookmarkEnd w:id="0"/>
             <w:r>
               <w:rPr>
                 <w:rFonts w:ascii="Times New Roman" w:eastAsia="Times New Roman" w:hAnsi="Times New Roman" w:cs="Times New Roman"/>
@@ -1686,7 +1656,7 @@
           <w:sz w:val="24"/>
           <w:szCs w:val="28"/>
         </w:rPr>
-        <w:t>Stefanie F</w:t>
+        <w:t>Bryce Chalmer</w:t>
       </w:r>
       <w:r>
         <w:rPr>
@@ -1695,7 +1665,7 @@
           <w:sz w:val="24"/>
           <w:szCs w:val="28"/>
         </w:rPr>
-        <w:t>leischman</w:t>
+        <w:t>s</w:t>
       </w:r>
       <w:r>
         <w:rPr>
@@ -1703,7 +1673,7 @@
           <w:sz w:val="24"/>
           <w:szCs w:val="28"/>
         </w:rPr>
-        <w:t xml:space="preserve"> </w:t>
+        <w:t xml:space="preserve"> was the user </w:t>
       </w:r>
       <w:r>
         <w:rPr>
@@ -1711,7 +1681,7 @@
           <w:sz w:val="24"/>
           <w:szCs w:val="28"/>
         </w:rPr>
-        <w:t xml:space="preserve">was the user given the task to </w:t>
+        <w:t>given the task to</w:t>
       </w:r>
       <w:r>
         <w:rPr>
@@ -1719,7 +1689,7 @@
           <w:sz w:val="24"/>
           <w:szCs w:val="28"/>
         </w:rPr>
-        <w:t>login as a teacher</w:t>
+        <w:t xml:space="preserve"> select level 3 from the main menu</w:t>
       </w:r>
       <w:r>
         <w:rPr>
@@ -1734,7 +1704,7 @@
       <w:tblPr>
         <w:tblStyle w:val="TableGrid"/>
         <w:tblW w:w="0" w:type="auto"/>
-        <w:tblLook w:val="04A0"/>
+        <w:tblLook w:val="04A0" w:firstRow="1" w:lastRow="0" w:firstColumn="1" w:lastColumn="0" w:noHBand="0" w:noVBand="1"/>
       </w:tblPr>
       <w:tblGrid>
         <w:gridCol w:w="9576"/>
@@ -1750,27 +1720,402 @@
               <w:spacing w:after="120"/>
               <w:rPr>
                 <w:rFonts w:ascii="Times New Roman" w:eastAsia="Times New Roman" w:hAnsi="Times New Roman" w:cs="Times New Roman"/>
-                <w:sz w:val="24"/>
-                <w:szCs w:val="28"/>
-              </w:rPr>
-            </w:pPr>
-            <w:r>
-              <w:rPr>
-                <w:rFonts w:ascii="Times New Roman" w:eastAsia="Times New Roman" w:hAnsi="Times New Roman" w:cs="Times New Roman"/>
-                <w:b/>
-                <w:sz w:val="24"/>
-                <w:szCs w:val="28"/>
+                <w:b/>
+                <w:sz w:val="24"/>
+                <w:szCs w:val="24"/>
+              </w:rPr>
+            </w:pPr>
+            <w:r>
+              <w:rPr>
+                <w:rFonts w:ascii="Times New Roman" w:eastAsia="Times New Roman" w:hAnsi="Times New Roman" w:cs="Times New Roman"/>
+                <w:b/>
+                <w:sz w:val="24"/>
+                <w:szCs w:val="24"/>
+              </w:rPr>
+              <w:t>How did you find the experience overall?</w:t>
+            </w:r>
+          </w:p>
+          <w:p>
+            <w:pPr>
+              <w:pStyle w:val="Normal1"/>
+              <w:spacing w:after="120"/>
+              <w:rPr>
+                <w:rFonts w:ascii="Times New Roman" w:eastAsia="Times New Roman" w:hAnsi="Times New Roman" w:cs="Times New Roman"/>
+                <w:sz w:val="24"/>
+                <w:szCs w:val="24"/>
+              </w:rPr>
+            </w:pPr>
+            <w:r>
+              <w:rPr>
+                <w:rFonts w:ascii="Times New Roman" w:eastAsia="Times New Roman" w:hAnsi="Times New Roman" w:cs="Times New Roman"/>
+                <w:i/>
+                <w:sz w:val="24"/>
+                <w:szCs w:val="24"/>
+              </w:rPr>
+              <w:t>Bryce</w:t>
+            </w:r>
+            <w:r>
+              <w:rPr>
+                <w:rFonts w:ascii="Times New Roman" w:eastAsia="Times New Roman" w:hAnsi="Times New Roman" w:cs="Times New Roman"/>
+                <w:sz w:val="24"/>
+                <w:szCs w:val="24"/>
+              </w:rPr>
+              <w:t>: Short. From the page you had me start on the only thing I was unsure about was whether you wanted me to do the ‘single player’ button or the ‘multiplayer’ button. I chose the ‘single player’ button because I realized that I’m the only one using it so that makes sense. From there it was a cakewalk.</w:t>
+            </w:r>
+          </w:p>
+        </w:tc>
+      </w:tr>
+      <w:tr>
+        <w:tc>
+          <w:tcPr>
+            <w:tcW w:w="9576" w:type="dxa"/>
+          </w:tcPr>
+          <w:p>
+            <w:pPr>
+              <w:pStyle w:val="Normal1"/>
+              <w:spacing w:after="120"/>
+              <w:rPr>
+                <w:rFonts w:ascii="Times New Roman" w:eastAsia="Times New Roman" w:hAnsi="Times New Roman" w:cs="Times New Roman"/>
+                <w:b/>
+                <w:sz w:val="24"/>
+                <w:szCs w:val="24"/>
+              </w:rPr>
+            </w:pPr>
+            <w:r>
+              <w:rPr>
+                <w:rFonts w:ascii="Times New Roman" w:eastAsia="Times New Roman" w:hAnsi="Times New Roman" w:cs="Times New Roman"/>
+                <w:b/>
+                <w:sz w:val="24"/>
+                <w:szCs w:val="24"/>
+              </w:rPr>
+              <w:t>How difficult did you find it to complete the task?</w:t>
+            </w:r>
+          </w:p>
+          <w:p>
+            <w:pPr>
+              <w:pStyle w:val="Normal1"/>
+              <w:spacing w:after="120"/>
+              <w:rPr>
+                <w:rFonts w:ascii="Times New Roman" w:eastAsia="Times New Roman" w:hAnsi="Times New Roman" w:cs="Times New Roman"/>
+                <w:sz w:val="24"/>
+                <w:szCs w:val="24"/>
+              </w:rPr>
+            </w:pPr>
+            <w:r>
+              <w:rPr>
+                <w:rFonts w:ascii="Times New Roman" w:eastAsia="Times New Roman" w:hAnsi="Times New Roman" w:cs="Times New Roman"/>
+                <w:i/>
+                <w:sz w:val="24"/>
+                <w:szCs w:val="24"/>
+              </w:rPr>
+              <w:t>Bryce</w:t>
+            </w:r>
+            <w:r>
+              <w:rPr>
+                <w:rFonts w:ascii="Times New Roman" w:eastAsia="Times New Roman" w:hAnsi="Times New Roman" w:cs="Times New Roman"/>
+                <w:sz w:val="24"/>
+                <w:szCs w:val="24"/>
+              </w:rPr>
+              <w:t>: I didn’t find it difficult actually. It seemed pretty straightforward to me so no difficulty here.</w:t>
+            </w:r>
+          </w:p>
+        </w:tc>
+      </w:tr>
+      <w:tr>
+        <w:tc>
+          <w:tcPr>
+            <w:tcW w:w="9576" w:type="dxa"/>
+          </w:tcPr>
+          <w:p>
+            <w:pPr>
+              <w:pStyle w:val="Normal1"/>
+              <w:spacing w:after="120"/>
+              <w:rPr>
+                <w:rFonts w:ascii="Times New Roman" w:eastAsia="Times New Roman" w:hAnsi="Times New Roman" w:cs="Times New Roman"/>
+                <w:b/>
+                <w:sz w:val="24"/>
+                <w:szCs w:val="24"/>
+              </w:rPr>
+            </w:pPr>
+            <w:r>
+              <w:rPr>
+                <w:rFonts w:ascii="Times New Roman" w:eastAsia="Times New Roman" w:hAnsi="Times New Roman" w:cs="Times New Roman"/>
+                <w:b/>
+                <w:sz w:val="24"/>
+                <w:szCs w:val="24"/>
+              </w:rPr>
+              <w:t>How would you compare this difficulty to other similar tasks in other, similar programs?</w:t>
+            </w:r>
+          </w:p>
+          <w:p>
+            <w:pPr>
+              <w:pStyle w:val="Normal1"/>
+              <w:spacing w:after="120"/>
+              <w:rPr>
+                <w:rFonts w:ascii="Times New Roman" w:eastAsia="Times New Roman" w:hAnsi="Times New Roman" w:cs="Times New Roman"/>
+                <w:sz w:val="24"/>
+                <w:szCs w:val="24"/>
+              </w:rPr>
+            </w:pPr>
+            <w:r>
+              <w:rPr>
+                <w:rFonts w:ascii="Times New Roman" w:eastAsia="Times New Roman" w:hAnsi="Times New Roman" w:cs="Times New Roman"/>
+                <w:i/>
+                <w:sz w:val="24"/>
+                <w:szCs w:val="24"/>
+              </w:rPr>
+              <w:t>Bryce</w:t>
+            </w:r>
+            <w:r>
+              <w:rPr>
+                <w:rFonts w:ascii="Times New Roman" w:eastAsia="Times New Roman" w:hAnsi="Times New Roman" w:cs="Times New Roman"/>
+                <w:sz w:val="24"/>
+                <w:szCs w:val="24"/>
+              </w:rPr>
+              <w:t xml:space="preserve">: I found it to be similar to some other apps I have used because most apps like to get you right into the game, which is what yours did too. The apps I use are pretty easy to use so I would have to say that the difficulty was very similar, with the exception of some apps that require a few more options before you get into the game. </w:t>
+            </w:r>
+          </w:p>
+        </w:tc>
+      </w:tr>
+      <w:tr>
+        <w:tc>
+          <w:tcPr>
+            <w:tcW w:w="9576" w:type="dxa"/>
+          </w:tcPr>
+          <w:p>
+            <w:pPr>
+              <w:pStyle w:val="Normal1"/>
+              <w:spacing w:after="120"/>
+              <w:rPr>
+                <w:rFonts w:ascii="Times New Roman" w:eastAsia="Times New Roman" w:hAnsi="Times New Roman" w:cs="Times New Roman"/>
+                <w:b/>
+                <w:sz w:val="24"/>
+                <w:szCs w:val="24"/>
+              </w:rPr>
+            </w:pPr>
+            <w:r>
+              <w:rPr>
+                <w:rFonts w:ascii="Times New Roman" w:eastAsia="Times New Roman" w:hAnsi="Times New Roman" w:cs="Times New Roman"/>
+                <w:b/>
+                <w:sz w:val="24"/>
+                <w:szCs w:val="24"/>
+              </w:rPr>
+              <w:t xml:space="preserve">Which step did you find to be the </w:t>
+            </w:r>
+            <w:r>
+              <w:rPr>
+                <w:rFonts w:ascii="Times New Roman" w:eastAsia="Times New Roman" w:hAnsi="Times New Roman" w:cs="Times New Roman"/>
+                <w:b/>
+                <w:i/>
+                <w:sz w:val="24"/>
+                <w:szCs w:val="24"/>
+              </w:rPr>
+              <w:t>easiest</w:t>
+            </w:r>
+            <w:r>
+              <w:rPr>
+                <w:rFonts w:ascii="Times New Roman" w:eastAsia="Times New Roman" w:hAnsi="Times New Roman" w:cs="Times New Roman"/>
+                <w:b/>
+                <w:sz w:val="24"/>
+                <w:szCs w:val="24"/>
+              </w:rPr>
+              <w:t xml:space="preserve"> with the task?</w:t>
+            </w:r>
+          </w:p>
+          <w:p>
+            <w:pPr>
+              <w:pStyle w:val="Normal1"/>
+              <w:spacing w:after="120"/>
+              <w:rPr>
+                <w:rFonts w:ascii="Times New Roman" w:eastAsia="Times New Roman" w:hAnsi="Times New Roman" w:cs="Times New Roman"/>
+                <w:sz w:val="24"/>
+                <w:szCs w:val="24"/>
+              </w:rPr>
+            </w:pPr>
+            <w:r>
+              <w:rPr>
+                <w:rFonts w:ascii="Times New Roman" w:eastAsia="Times New Roman" w:hAnsi="Times New Roman" w:cs="Times New Roman"/>
+                <w:i/>
+                <w:sz w:val="24"/>
+                <w:szCs w:val="24"/>
+              </w:rPr>
+              <w:t>Bryce</w:t>
+            </w:r>
+            <w:r>
+              <w:rPr>
+                <w:rFonts w:ascii="Times New Roman" w:eastAsia="Times New Roman" w:hAnsi="Times New Roman" w:cs="Times New Roman"/>
+                <w:sz w:val="24"/>
+                <w:szCs w:val="24"/>
+              </w:rPr>
+              <w:t>: Clicking the level because once I had gotten past the ‘single player’ button I only had to pick the third one, which was extremely easy.</w:t>
+            </w:r>
+          </w:p>
+        </w:tc>
+      </w:tr>
+      <w:tr>
+        <w:tc>
+          <w:tcPr>
+            <w:tcW w:w="9576" w:type="dxa"/>
+          </w:tcPr>
+          <w:p>
+            <w:pPr>
+              <w:pStyle w:val="Normal1"/>
+              <w:spacing w:after="120"/>
+              <w:rPr>
+                <w:rFonts w:ascii="Times New Roman" w:eastAsia="Times New Roman" w:hAnsi="Times New Roman" w:cs="Times New Roman"/>
+                <w:b/>
+                <w:sz w:val="24"/>
+                <w:szCs w:val="24"/>
+              </w:rPr>
+            </w:pPr>
+            <w:r>
+              <w:rPr>
+                <w:rFonts w:ascii="Times New Roman" w:eastAsia="Times New Roman" w:hAnsi="Times New Roman" w:cs="Times New Roman"/>
+                <w:b/>
+                <w:sz w:val="24"/>
+                <w:szCs w:val="24"/>
+              </w:rPr>
+              <w:t xml:space="preserve">Which step did you find to be the </w:t>
+            </w:r>
+            <w:r>
+              <w:rPr>
+                <w:rFonts w:ascii="Times New Roman" w:eastAsia="Times New Roman" w:hAnsi="Times New Roman" w:cs="Times New Roman"/>
+                <w:b/>
+                <w:i/>
+                <w:sz w:val="24"/>
+                <w:szCs w:val="24"/>
+              </w:rPr>
+              <w:t>hardest</w:t>
+            </w:r>
+            <w:r>
+              <w:rPr>
+                <w:rFonts w:ascii="Times New Roman" w:eastAsia="Times New Roman" w:hAnsi="Times New Roman" w:cs="Times New Roman"/>
+                <w:b/>
+                <w:sz w:val="24"/>
+                <w:szCs w:val="24"/>
+              </w:rPr>
+              <w:t xml:space="preserve"> with the task?</w:t>
+            </w:r>
+          </w:p>
+          <w:p>
+            <w:pPr>
+              <w:pStyle w:val="Normal1"/>
+              <w:spacing w:after="120"/>
+              <w:rPr>
+                <w:rFonts w:ascii="Times New Roman" w:eastAsia="Times New Roman" w:hAnsi="Times New Roman" w:cs="Times New Roman"/>
+                <w:sz w:val="24"/>
+                <w:szCs w:val="24"/>
+              </w:rPr>
+            </w:pPr>
+            <w:r>
+              <w:rPr>
+                <w:rFonts w:ascii="Times New Roman" w:eastAsia="Times New Roman" w:hAnsi="Times New Roman" w:cs="Times New Roman"/>
+                <w:i/>
+                <w:sz w:val="24"/>
+                <w:szCs w:val="24"/>
+              </w:rPr>
+              <w:t>Bryce</w:t>
+            </w:r>
+            <w:r>
+              <w:rPr>
+                <w:rFonts w:ascii="Times New Roman" w:eastAsia="Times New Roman" w:hAnsi="Times New Roman" w:cs="Times New Roman"/>
+                <w:sz w:val="24"/>
+                <w:szCs w:val="24"/>
+              </w:rPr>
+              <w:t>: Choosing between ‘single player’ and ‘multiplayer’ because the task wasn’t specific to which one you wanted me to do but I guess I chose the right one anyway.</w:t>
+            </w:r>
+          </w:p>
+        </w:tc>
+      </w:tr>
+      <w:tr>
+        <w:tc>
+          <w:tcPr>
+            <w:tcW w:w="9576" w:type="dxa"/>
+          </w:tcPr>
+          <w:p>
+            <w:pPr>
+              <w:pStyle w:val="Normal10"/>
+              <w:spacing w:after="120"/>
+              <w:rPr>
+                <w:rFonts w:ascii="Times New Roman" w:eastAsia="Times New Roman" w:hAnsi="Times New Roman" w:cs="Times New Roman"/>
+                <w:b/>
+                <w:sz w:val="24"/>
+                <w:szCs w:val="24"/>
+              </w:rPr>
+            </w:pPr>
+            <w:r>
+              <w:rPr>
+                <w:rFonts w:ascii="Times New Roman" w:eastAsia="Times New Roman" w:hAnsi="Times New Roman" w:cs="Times New Roman"/>
+                <w:b/>
+                <w:sz w:val="24"/>
+                <w:szCs w:val="24"/>
+              </w:rPr>
+              <w:t>If you could change one aspect of the task, what would it be?</w:t>
+            </w:r>
+          </w:p>
+          <w:p>
+            <w:pPr>
+              <w:pStyle w:val="Normal10"/>
+              <w:spacing w:after="120"/>
+              <w:rPr>
+                <w:rFonts w:ascii="Times New Roman" w:eastAsia="Times New Roman" w:hAnsi="Times New Roman" w:cs="Times New Roman"/>
+                <w:color w:val="4F81BD" w:themeColor="accent1"/>
+                <w:sz w:val="24"/>
+                <w:szCs w:val="24"/>
+              </w:rPr>
+            </w:pPr>
+            <w:r>
+              <w:rPr>
+                <w:rFonts w:ascii="Times New Roman" w:eastAsia="Times New Roman" w:hAnsi="Times New Roman" w:cs="Times New Roman"/>
+                <w:i/>
+                <w:sz w:val="24"/>
+                <w:szCs w:val="24"/>
+              </w:rPr>
+              <w:t>Bryce</w:t>
+            </w:r>
+            <w:r>
+              <w:rPr>
+                <w:rFonts w:ascii="Times New Roman" w:eastAsia="Times New Roman" w:hAnsi="Times New Roman" w:cs="Times New Roman"/>
+                <w:sz w:val="24"/>
+                <w:szCs w:val="24"/>
+              </w:rPr>
+              <w:t>: I’m going to base this off what I said on the last answer. I would say that for the task you should say which option I should choose so I won’t be stuck trying to figure out which one you wanted. Other than that the task was straightforward and</w:t>
+            </w:r>
+            <w:r>
+              <w:rPr>
+                <w:rFonts w:ascii="Times New Roman" w:eastAsia="Times New Roman" w:hAnsi="Times New Roman" w:cs="Times New Roman"/>
+                <w:sz w:val="24"/>
+                <w:szCs w:val="24"/>
+              </w:rPr>
+              <w:t xml:space="preserve"> simple to complete.</w:t>
+            </w:r>
+          </w:p>
+        </w:tc>
+      </w:tr>
+      <w:tr>
+        <w:tc>
+          <w:tcPr>
+            <w:tcW w:w="9576" w:type="dxa"/>
+          </w:tcPr>
+          <w:p>
+            <w:pPr>
+              <w:pStyle w:val="Normal1"/>
+              <w:spacing w:after="120"/>
+              <w:rPr>
+                <w:rFonts w:ascii="Times New Roman" w:eastAsia="Times New Roman" w:hAnsi="Times New Roman" w:cs="Times New Roman"/>
+                <w:sz w:val="24"/>
+                <w:szCs w:val="24"/>
+              </w:rPr>
+            </w:pPr>
+            <w:r>
+              <w:rPr>
+                <w:rFonts w:ascii="Times New Roman" w:eastAsia="Times New Roman" w:hAnsi="Times New Roman" w:cs="Times New Roman"/>
+                <w:b/>
+                <w:sz w:val="24"/>
+                <w:szCs w:val="24"/>
               </w:rPr>
               <w:t>Evaluation Summary:</w:t>
             </w:r>
-            <w:r>
-              <w:rPr>
-                <w:rFonts w:ascii="Times New Roman" w:eastAsia="Times New Roman" w:hAnsi="Times New Roman" w:cs="Times New Roman"/>
-                <w:sz w:val="24"/>
-                <w:szCs w:val="28"/>
-              </w:rPr>
-              <w:t xml:space="preserve"> </w:t>
-            </w:r>
           </w:p>
           <w:p>
             <w:pPr>
@@ -1779,16 +2124,34 @@
               <w:rPr>
                 <w:rFonts w:ascii="Times New Roman" w:eastAsia="Times New Roman" w:hAnsi="Times New Roman" w:cs="Times New Roman"/>
                 <w:sz w:val="24"/>
-                <w:szCs w:val="28"/>
-              </w:rPr>
-            </w:pPr>
-            <w:r>
-              <w:rPr>
-                <w:rFonts w:ascii="Times New Roman" w:eastAsia="Times New Roman" w:hAnsi="Times New Roman" w:cs="Times New Roman"/>
-                <w:sz w:val="24"/>
-                <w:szCs w:val="28"/>
-              </w:rPr>
-              <w:t xml:space="preserve">Overall the experience to login as a teacher worked at well. I could login with easy and not have to worry about the computer forgetting my password for the login section. Also, as soon as I logged in I could see all the information about my students right away. The only issue that I had was that when I had an incorrect password, I could not see if the computer was still loading or if the password was incorrect. Other than that it worked at well. </w:t>
+                <w:szCs w:val="24"/>
+              </w:rPr>
+            </w:pPr>
+            <w:r>
+              <w:rPr>
+                <w:rFonts w:ascii="Times New Roman" w:eastAsia="Times New Roman" w:hAnsi="Times New Roman" w:cs="Times New Roman"/>
+                <w:sz w:val="24"/>
+                <w:szCs w:val="24"/>
+              </w:rPr>
+              <w:t>Bryce found his way through the task very easily, which is great to see even though we were in the wrong for not specifying which option we wanted to go through initially. His suggestion to include that information in the task is a good one and we will definitely have to include it in the future. Other than that Bryce enjoyed the parts he got to work with a</w:t>
+            </w:r>
+            <w:r>
+              <w:rPr>
+                <w:rFonts w:ascii="Times New Roman" w:eastAsia="Times New Roman" w:hAnsi="Times New Roman" w:cs="Times New Roman"/>
+                <w:sz w:val="24"/>
+                <w:szCs w:val="24"/>
+              </w:rPr>
+              <w:t>nd how simple it was for him as well</w:t>
+            </w:r>
+            <w:bookmarkStart w:id="0" w:name="_GoBack"/>
+            <w:bookmarkEnd w:id="0"/>
+            <w:r>
+              <w:rPr>
+                <w:rFonts w:ascii="Times New Roman" w:eastAsia="Times New Roman" w:hAnsi="Times New Roman" w:cs="Times New Roman"/>
+                <w:sz w:val="24"/>
+                <w:szCs w:val="24"/>
+              </w:rPr>
+              <w:t>.</w:t>
             </w:r>
           </w:p>
         </w:tc>
@@ -1800,9 +2163,8 @@
         <w:spacing w:after="120" w:line="240" w:lineRule="auto"/>
         <w:rPr>
           <w:rFonts w:ascii="Times New Roman" w:eastAsia="Times New Roman" w:hAnsi="Times New Roman" w:cs="Times New Roman"/>
-          <w:b/>
-          <w:sz w:val="24"/>
-          <w:szCs w:val="24"/>
+          <w:sz w:val="24"/>
+          <w:szCs w:val="28"/>
         </w:rPr>
       </w:pPr>
     </w:p>
@@ -1812,6 +2174,144 @@
         <w:spacing w:after="120" w:line="240" w:lineRule="auto"/>
         <w:rPr>
           <w:rFonts w:ascii="Times New Roman" w:eastAsia="Times New Roman" w:hAnsi="Times New Roman" w:cs="Times New Roman"/>
+          <w:sz w:val="24"/>
+          <w:szCs w:val="28"/>
+        </w:rPr>
+      </w:pPr>
+      <w:r>
+        <w:rPr>
+          <w:rFonts w:ascii="Times New Roman" w:eastAsia="Times New Roman" w:hAnsi="Times New Roman" w:cs="Times New Roman"/>
+          <w:i/>
+          <w:sz w:val="24"/>
+          <w:szCs w:val="28"/>
+        </w:rPr>
+        <w:lastRenderedPageBreak/>
+        <w:t>Stefanie F</w:t>
+      </w:r>
+      <w:r>
+        <w:rPr>
+          <w:rFonts w:ascii="Times New Roman" w:eastAsia="Times New Roman" w:hAnsi="Times New Roman" w:cs="Times New Roman"/>
+          <w:i/>
+          <w:sz w:val="24"/>
+          <w:szCs w:val="28"/>
+        </w:rPr>
+        <w:t>leischman</w:t>
+      </w:r>
+      <w:r>
+        <w:rPr>
+          <w:rFonts w:ascii="Times New Roman" w:eastAsia="Times New Roman" w:hAnsi="Times New Roman" w:cs="Times New Roman"/>
+          <w:sz w:val="24"/>
+          <w:szCs w:val="28"/>
+        </w:rPr>
+        <w:t xml:space="preserve"> </w:t>
+      </w:r>
+      <w:r>
+        <w:rPr>
+          <w:rFonts w:ascii="Times New Roman" w:eastAsia="Times New Roman" w:hAnsi="Times New Roman" w:cs="Times New Roman"/>
+          <w:sz w:val="24"/>
+          <w:szCs w:val="28"/>
+        </w:rPr>
+        <w:t xml:space="preserve">was the user given the task to </w:t>
+      </w:r>
+      <w:r>
+        <w:rPr>
+          <w:rFonts w:ascii="Times New Roman" w:eastAsia="Times New Roman" w:hAnsi="Times New Roman" w:cs="Times New Roman"/>
+          <w:sz w:val="24"/>
+          <w:szCs w:val="28"/>
+        </w:rPr>
+        <w:t>login as a teacher</w:t>
+      </w:r>
+      <w:r>
+        <w:rPr>
+          <w:rFonts w:ascii="Times New Roman" w:eastAsia="Times New Roman" w:hAnsi="Times New Roman" w:cs="Times New Roman"/>
+          <w:sz w:val="24"/>
+          <w:szCs w:val="28"/>
+        </w:rPr>
+        <w:t>:</w:t>
+      </w:r>
+    </w:p>
+    <w:tbl>
+      <w:tblPr>
+        <w:tblStyle w:val="TableGrid"/>
+        <w:tblW w:w="0" w:type="auto"/>
+        <w:tblLook w:val="04A0" w:firstRow="1" w:lastRow="0" w:firstColumn="1" w:lastColumn="0" w:noHBand="0" w:noVBand="1"/>
+      </w:tblPr>
+      <w:tblGrid>
+        <w:gridCol w:w="9576"/>
+      </w:tblGrid>
+      <w:tr>
+        <w:tc>
+          <w:tcPr>
+            <w:tcW w:w="9576" w:type="dxa"/>
+          </w:tcPr>
+          <w:p>
+            <w:pPr>
+              <w:pStyle w:val="Normal1"/>
+              <w:spacing w:after="120"/>
+              <w:rPr>
+                <w:rFonts w:ascii="Times New Roman" w:eastAsia="Times New Roman" w:hAnsi="Times New Roman" w:cs="Times New Roman"/>
+                <w:sz w:val="24"/>
+                <w:szCs w:val="28"/>
+              </w:rPr>
+            </w:pPr>
+            <w:r>
+              <w:rPr>
+                <w:rFonts w:ascii="Times New Roman" w:eastAsia="Times New Roman" w:hAnsi="Times New Roman" w:cs="Times New Roman"/>
+                <w:b/>
+                <w:sz w:val="24"/>
+                <w:szCs w:val="28"/>
+              </w:rPr>
+              <w:t>Evaluation Summary:</w:t>
+            </w:r>
+            <w:r>
+              <w:rPr>
+                <w:rFonts w:ascii="Times New Roman" w:eastAsia="Times New Roman" w:hAnsi="Times New Roman" w:cs="Times New Roman"/>
+                <w:sz w:val="24"/>
+                <w:szCs w:val="28"/>
+              </w:rPr>
+              <w:t xml:space="preserve"> </w:t>
+            </w:r>
+          </w:p>
+          <w:p>
+            <w:pPr>
+              <w:pStyle w:val="Normal1"/>
+              <w:spacing w:after="120"/>
+              <w:rPr>
+                <w:rFonts w:ascii="Times New Roman" w:eastAsia="Times New Roman" w:hAnsi="Times New Roman" w:cs="Times New Roman"/>
+                <w:sz w:val="24"/>
+                <w:szCs w:val="28"/>
+              </w:rPr>
+            </w:pPr>
+            <w:r>
+              <w:rPr>
+                <w:rFonts w:ascii="Times New Roman" w:eastAsia="Times New Roman" w:hAnsi="Times New Roman" w:cs="Times New Roman"/>
+                <w:sz w:val="24"/>
+                <w:szCs w:val="28"/>
+              </w:rPr>
+              <w:t xml:space="preserve">Overall the experience to login as a teacher worked at well. I could login with easy and not have to worry about the computer forgetting my password for the login section. Also, as soon as I logged in I could see all the information about my students right away. The only issue that I had was that when I had an incorrect password, I could not see if the computer was still loading or if the password was incorrect. Other than that it worked at well. </w:t>
+            </w:r>
+          </w:p>
+        </w:tc>
+      </w:tr>
+    </w:tbl>
+    <w:p>
+      <w:pPr>
+        <w:pStyle w:val="Normal1"/>
+        <w:spacing w:after="120" w:line="240" w:lineRule="auto"/>
+        <w:rPr>
+          <w:rFonts w:ascii="Times New Roman" w:eastAsia="Times New Roman" w:hAnsi="Times New Roman" w:cs="Times New Roman"/>
+          <w:b/>
+          <w:sz w:val="24"/>
+          <w:szCs w:val="24"/>
+        </w:rPr>
+      </w:pPr>
+    </w:p>
+    <w:p>
+      <w:pPr>
+        <w:pStyle w:val="Normal1"/>
+        <w:spacing w:after="120" w:line="240" w:lineRule="auto"/>
+        <w:rPr>
+          <w:rFonts w:ascii="Times New Roman" w:eastAsia="Times New Roman" w:hAnsi="Times New Roman" w:cs="Times New Roman"/>
           <w:b/>
           <w:sz w:val="24"/>
           <w:szCs w:val="24"/>
@@ -1948,6 +2448,14 @@
           <w:szCs w:val="24"/>
         </w:rPr>
         <w:t>garding the evaluation process.”</w:t>
+      </w:r>
+      <w:r>
+        <w:rPr>
+          <w:rFonts w:ascii="Times New Roman" w:eastAsia="Times New Roman" w:hAnsi="Times New Roman" w:cs="Times New Roman"/>
+          <w:sz w:val="24"/>
+          <w:szCs w:val="24"/>
+        </w:rPr>
+        <w:t xml:space="preserve"> And did an evaluation result.</w:t>
       </w:r>
     </w:p>
     <w:p>
@@ -1982,7 +2490,7 @@
 </file>
 
 <file path=word/styles.xml><?xml version="1.0" encoding="utf-8"?>
-<w:styles xmlns:r="http://schemas.openxmlformats.org/officeDocument/2006/relationships" xmlns:w="http://schemas.openxmlformats.org/wordprocessingml/2006/main">
+<w:styles xmlns:mc="http://schemas.openxmlformats.org/markup-compatibility/2006" xmlns:r="http://schemas.openxmlformats.org/officeDocument/2006/relationships" xmlns:w="http://schemas.openxmlformats.org/wordprocessingml/2006/main" xmlns:w14="http://schemas.microsoft.com/office/word/2010/wordml" mc:Ignorable="w14">
   <w:docDefaults>
     <w:rPrDefault>
       <w:rPr>
@@ -2000,7 +2508,7 @@
       </w:pPr>
     </w:pPrDefault>
   </w:docDefaults>
-  <w:latentStyles w:defLockedState="0" w:defUIPriority="99" w:defSemiHidden="1" w:defUnhideWhenUsed="1" w:defQFormat="0" w:count="267">
+  <w:latentStyles w:defLockedState="0" w:defUIPriority="99" w:defSemiHidden="1" w:defUnhideWhenUsed="1" w:defQFormat="0" w:count="276">
     <w:lsdException w:name="Normal" w:semiHidden="0" w:uiPriority="0" w:unhideWhenUsed="0" w:qFormat="1"/>
     <w:lsdException w:name="heading 1" w:semiHidden="0" w:uiPriority="9" w:unhideWhenUsed="0" w:qFormat="1"/>
     <w:lsdException w:name="heading 2" w:uiPriority="9" w:qFormat="1"/>
@@ -2142,7 +2650,6 @@
   <w:style w:type="paragraph" w:default="1" w:styleId="Normal">
     <w:name w:val="Normal"/>
     <w:qFormat/>
-    <w:rsid w:val="00D03249"/>
   </w:style>
   <w:style w:type="paragraph" w:styleId="Heading1">
     <w:name w:val="heading 1"/>
@@ -2261,7 +2768,6 @@
     <w:uiPriority w:val="99"/>
     <w:semiHidden/>
     <w:unhideWhenUsed/>
-    <w:qFormat/>
     <w:tblPr>
       <w:tblInd w:w="0" w:type="dxa"/>
       <w:tblCellMar>
@@ -2451,15 +2957,6 @@
     <w:lsdException w:name="Strong" w:semiHidden="0" w:uiPriority="22" w:unhideWhenUsed="0" w:qFormat="1"/>
     <w:lsdException w:name="Emphasis" w:semiHidden="0" w:uiPriority="20" w:unhideWhenUsed="0" w:qFormat="1"/>
     <w:lsdException w:name="Table Grid" w:uiPriority="39"/>
-    <w:lsdException w:name="Note Level 1" w:semiHidden="0" w:unhideWhenUsed="0"/>
-    <w:lsdException w:name="Note Level 2" w:semiHidden="0" w:unhideWhenUsed="0"/>
-    <w:lsdException w:name="Note Level 3" w:semiHidden="0" w:unhideWhenUsed="0"/>
-    <w:lsdException w:name="Note Level 4" w:semiHidden="0" w:unhideWhenUsed="0"/>
-    <w:lsdException w:name="Note Level 5" w:semiHidden="0" w:unhideWhenUsed="0"/>
-    <w:lsdException w:name="Note Level 6" w:semiHidden="0" w:unhideWhenUsed="0"/>
-    <w:lsdException w:name="Note Level 7" w:semiHidden="0" w:unhideWhenUsed="0"/>
-    <w:lsdException w:name="Note Level 8" w:semiHidden="0" w:unhideWhenUsed="0"/>
-    <w:lsdException w:name="Note Level 9" w:semiHidden="0" w:unhideWhenUsed="0"/>
     <w:lsdException w:name="Placeholder Text" w:unhideWhenUsed="0"/>
     <w:lsdException w:name="No Spacing" w:semiHidden="0" w:uiPriority="1" w:unhideWhenUsed="0" w:qFormat="1"/>
     <w:lsdException w:name="Light Shading" w:semiHidden="0" w:uiPriority="60" w:unhideWhenUsed="0"/>

</xml_diff>

<commit_message>
updated for final verisons
</commit_message>
<xml_diff>
--- a/deliverables/D6.2-group-14.docx
+++ b/deliverables/D6.2-group-14.docx
@@ -14,7 +14,7 @@
           <w:noProof/>
         </w:rPr>
         <w:drawing>
-          <wp:inline distT="0" distB="0" distL="114300" distR="114300" wp14:anchorId="617718B3" wp14:editId="30FB7A72">
+          <wp:inline distT="0" distB="0" distL="114300" distR="114300" wp14:anchorId="21D6DCD2" wp14:editId="4AE227E0">
             <wp:extent cx="5534025" cy="466725"/>
             <wp:effectExtent l="0" t="0" r="0" b="0"/>
             <wp:docPr id="9" name="image2.png"/>
@@ -65,7 +65,25 @@
           <w:sz w:val="24"/>
           <w:szCs w:val="24"/>
         </w:rPr>
-        <w:t>Hayden Aupperle, Gage Cottrell, Peter Huettl, Garrison Smith</w:t>
+        <w:t xml:space="preserve">Hayden Aupperle, Gage Cottrell, Peter </w:t>
+      </w:r>
+      <w:proofErr w:type="spellStart"/>
+      <w:r>
+        <w:rPr>
+          <w:rFonts w:ascii="Times New Roman" w:eastAsia="Times New Roman" w:hAnsi="Times New Roman" w:cs="Times New Roman"/>
+          <w:sz w:val="24"/>
+          <w:szCs w:val="24"/>
+        </w:rPr>
+        <w:t>Huettl</w:t>
+      </w:r>
+      <w:proofErr w:type="spellEnd"/>
+      <w:r>
+        <w:rPr>
+          <w:rFonts w:ascii="Times New Roman" w:eastAsia="Times New Roman" w:hAnsi="Times New Roman" w:cs="Times New Roman"/>
+          <w:sz w:val="24"/>
+          <w:szCs w:val="24"/>
+        </w:rPr>
+        <w:t>, Garrison Smith</w:t>
       </w:r>
     </w:p>
     <w:p>
@@ -179,8 +197,18 @@
           <w:sz w:val="24"/>
           <w:szCs w:val="24"/>
         </w:rPr>
-        <w:t>Marco Gerosa</w:t>
-      </w:r>
+        <w:t xml:space="preserve">Marco </w:t>
+      </w:r>
+      <w:proofErr w:type="spellStart"/>
+      <w:r>
+        <w:rPr>
+          <w:rFonts w:ascii="Times New Roman" w:eastAsia="Times New Roman" w:hAnsi="Times New Roman" w:cs="Times New Roman"/>
+          <w:sz w:val="24"/>
+          <w:szCs w:val="24"/>
+        </w:rPr>
+        <w:t>Gerosa</w:t>
+      </w:r>
+      <w:proofErr w:type="spellEnd"/>
     </w:p>
     <w:p>
       <w:pPr>
@@ -230,6 +258,75 @@
           <w:szCs w:val="24"/>
         </w:rPr>
         <w:t>:</w:t>
+      </w:r>
+    </w:p>
+    <w:p>
+      <w:pPr>
+        <w:pStyle w:val="Normal10"/>
+        <w:spacing w:after="120" w:line="240" w:lineRule="auto"/>
+        <w:rPr>
+          <w:rFonts w:ascii="Times New Roman" w:eastAsia="Times New Roman" w:hAnsi="Times New Roman" w:cs="Times New Roman"/>
+          <w:color w:val="auto"/>
+          <w:sz w:val="28"/>
+          <w:szCs w:val="24"/>
+        </w:rPr>
+      </w:pPr>
+      <w:r>
+        <w:rPr>
+          <w:rFonts w:ascii="Times New Roman" w:eastAsia="Times New Roman" w:hAnsi="Times New Roman" w:cs="Times New Roman"/>
+          <w:b/>
+          <w:sz w:val="28"/>
+          <w:szCs w:val="24"/>
+        </w:rPr>
+        <w:t xml:space="preserve">Note: </w:t>
+      </w:r>
+      <w:r>
+        <w:rPr>
+          <w:rFonts w:ascii="Times New Roman" w:eastAsia="Times New Roman" w:hAnsi="Times New Roman" w:cs="Times New Roman"/>
+          <w:color w:val="4F81BD" w:themeColor="accent1"/>
+          <w:sz w:val="24"/>
+          <w:szCs w:val="24"/>
+        </w:rPr>
+        <w:t xml:space="preserve">Blue </w:t>
+      </w:r>
+      <w:r>
+        <w:rPr>
+          <w:rFonts w:ascii="Times New Roman" w:eastAsia="Times New Roman" w:hAnsi="Times New Roman" w:cs="Times New Roman"/>
+          <w:color w:val="auto"/>
+          <w:sz w:val="24"/>
+          <w:szCs w:val="24"/>
+        </w:rPr>
+        <w:t xml:space="preserve">text is </w:t>
+      </w:r>
+      <w:bookmarkStart w:id="0" w:name="_GoBack"/>
+      <w:bookmarkEnd w:id="0"/>
+      <w:r>
+        <w:rPr>
+          <w:rFonts w:ascii="Times New Roman" w:eastAsia="Times New Roman" w:hAnsi="Times New Roman" w:cs="Times New Roman"/>
+          <w:color w:val="auto"/>
+          <w:sz w:val="24"/>
+          <w:szCs w:val="24"/>
+        </w:rPr>
+        <w:t xml:space="preserve">the instructions for only the </w:t>
+      </w:r>
+      <w:r>
+        <w:rPr>
+          <w:rFonts w:ascii="Times New Roman" w:eastAsia="Times New Roman" w:hAnsi="Times New Roman" w:cs="Times New Roman"/>
+          <w:b/>
+          <w:color w:val="auto"/>
+          <w:sz w:val="24"/>
+          <w:szCs w:val="24"/>
+        </w:rPr>
+        <w:t xml:space="preserve">Script Reader </w:t>
+      </w:r>
+      <w:r>
+        <w:rPr>
+          <w:rFonts w:ascii="Times New Roman" w:eastAsia="Times New Roman" w:hAnsi="Times New Roman" w:cs="Times New Roman"/>
+          <w:color w:val="auto"/>
+          <w:sz w:val="24"/>
+          <w:szCs w:val="24"/>
+        </w:rPr>
+        <w:t xml:space="preserve">and not the person being interviewed. This allows for the Script Reader to use the script on multiple people and for different processes we are going to have the users attempt to complete. </w:t>
       </w:r>
     </w:p>
     <w:tbl>
@@ -423,6 +520,25 @@
               <w:t>Assign the task</w:t>
             </w:r>
           </w:p>
+          <w:p>
+            <w:pPr>
+              <w:pStyle w:val="Normal10"/>
+              <w:spacing w:after="120"/>
+              <w:rPr>
+                <w:rFonts w:ascii="Times New Roman" w:eastAsia="Times New Roman" w:hAnsi="Times New Roman" w:cs="Times New Roman"/>
+                <w:sz w:val="24"/>
+                <w:szCs w:val="24"/>
+              </w:rPr>
+            </w:pPr>
+            <w:r>
+              <w:rPr>
+                <w:rFonts w:ascii="Times New Roman" w:eastAsia="Times New Roman" w:hAnsi="Times New Roman" w:cs="Times New Roman"/>
+                <w:sz w:val="24"/>
+                <w:szCs w:val="24"/>
+              </w:rPr>
+              <w:t>Note: This describes the process of the task the user is going to complete</w:t>
+            </w:r>
+          </w:p>
         </w:tc>
         <w:tc>
           <w:tcPr>
@@ -882,6 +998,7 @@
                 <w:sz w:val="24"/>
                 <w:szCs w:val="24"/>
               </w:rPr>
+              <w:lastRenderedPageBreak/>
               <w:t xml:space="preserve"> (If the user struggled on a section)</w:t>
             </w:r>
             <w:r>
@@ -1115,1226 +1232,668 @@
         <w:rPr>
           <w:rFonts w:ascii="Times New Roman" w:eastAsia="Times New Roman" w:hAnsi="Times New Roman" w:cs="Times New Roman"/>
           <w:b/>
-          <w:sz w:val="24"/>
-          <w:szCs w:val="24"/>
-        </w:rPr>
-      </w:pPr>
-    </w:p>
-    <w:p>
-      <w:pPr>
-        <w:pStyle w:val="Normal1"/>
-        <w:spacing w:after="120" w:line="240" w:lineRule="auto"/>
+          <w:sz w:val="28"/>
+          <w:szCs w:val="28"/>
+        </w:rPr>
+      </w:pPr>
+      <w:r>
         <w:rPr>
           <w:rFonts w:ascii="Times New Roman" w:eastAsia="Times New Roman" w:hAnsi="Times New Roman" w:cs="Times New Roman"/>
           <w:b/>
           <w:sz w:val="28"/>
           <w:szCs w:val="28"/>
         </w:rPr>
-      </w:pPr>
-      <w:r>
+        <w:t>Results:</w:t>
+      </w:r>
+    </w:p>
+    <w:p>
+      <w:pPr>
+        <w:pStyle w:val="Normal1"/>
+        <w:spacing w:after="120" w:line="240" w:lineRule="auto"/>
+        <w:rPr>
+          <w:rFonts w:ascii="Times New Roman" w:eastAsia="Times New Roman" w:hAnsi="Times New Roman" w:cs="Times New Roman"/>
+          <w:sz w:val="28"/>
+          <w:szCs w:val="28"/>
+        </w:rPr>
+      </w:pPr>
+      <w:r>
+        <w:rPr>
+          <w:rFonts w:ascii="Times New Roman" w:eastAsia="Times New Roman" w:hAnsi="Times New Roman" w:cs="Times New Roman"/>
+          <w:sz w:val="28"/>
+          <w:szCs w:val="28"/>
+        </w:rPr>
+        <w:t>This result is affiliated with a teacher logging in to the teacher login:</w:t>
+      </w:r>
+    </w:p>
+    <w:p>
+      <w:pPr>
+        <w:pStyle w:val="Normal1"/>
+        <w:spacing w:after="120" w:line="240" w:lineRule="auto"/>
+        <w:rPr>
+          <w:rFonts w:ascii="Times New Roman" w:eastAsia="Times New Roman" w:hAnsi="Times New Roman" w:cs="Times New Roman"/>
+          <w:sz w:val="28"/>
+          <w:szCs w:val="28"/>
+        </w:rPr>
+      </w:pPr>
+      <w:r>
+        <w:rPr>
+          <w:rFonts w:ascii="Times New Roman" w:eastAsia="Times New Roman" w:hAnsi="Times New Roman" w:cs="Times New Roman"/>
+          <w:sz w:val="28"/>
+          <w:szCs w:val="28"/>
+        </w:rPr>
+        <w:t xml:space="preserve">Teacher: Overall the experience to login as a teacher worked at well. I could login with easy and not have to worry about the computer forgetting my password for the login section. Also, as soon as I logged in I could see all the information about my students right away. The only issue that I had was that when I had an incorrect password, I could not see if the computer was </w:t>
+      </w:r>
+      <w:r>
+        <w:rPr>
+          <w:rFonts w:ascii="Times New Roman" w:eastAsia="Times New Roman" w:hAnsi="Times New Roman" w:cs="Times New Roman"/>
+          <w:sz w:val="28"/>
+          <w:szCs w:val="28"/>
+        </w:rPr>
+        <w:t>s</w:t>
+      </w:r>
+      <w:r>
+        <w:rPr>
+          <w:rFonts w:ascii="Times New Roman" w:eastAsia="Times New Roman" w:hAnsi="Times New Roman" w:cs="Times New Roman"/>
+          <w:sz w:val="28"/>
+          <w:szCs w:val="28"/>
+        </w:rPr>
+        <w:t xml:space="preserve">till loading or if the password was incorrect. Other than that it worked at well. </w:t>
+      </w:r>
+    </w:p>
+    <w:p>
+      <w:pPr>
+        <w:pStyle w:val="Normal1"/>
+        <w:spacing w:after="120" w:line="240" w:lineRule="auto"/>
+        <w:rPr>
+          <w:rFonts w:ascii="Times New Roman" w:eastAsia="Times New Roman" w:hAnsi="Times New Roman" w:cs="Times New Roman"/>
+          <w:sz w:val="28"/>
+          <w:szCs w:val="28"/>
+        </w:rPr>
+      </w:pPr>
+    </w:p>
+    <w:p>
+      <w:pPr>
+        <w:pStyle w:val="Normal1"/>
+        <w:spacing w:after="120" w:line="240" w:lineRule="auto"/>
+        <w:rPr>
+          <w:rFonts w:ascii="Times New Roman" w:eastAsia="Times New Roman" w:hAnsi="Times New Roman" w:cs="Times New Roman"/>
+          <w:sz w:val="28"/>
+          <w:szCs w:val="28"/>
+        </w:rPr>
+      </w:pPr>
+      <w:r>
+        <w:rPr>
+          <w:rFonts w:ascii="Times New Roman" w:eastAsia="Times New Roman" w:hAnsi="Times New Roman" w:cs="Times New Roman"/>
+          <w:sz w:val="28"/>
+          <w:szCs w:val="28"/>
+        </w:rPr>
+        <w:t>This re</w:t>
+      </w:r>
+      <w:r>
+        <w:rPr>
+          <w:rFonts w:ascii="Times New Roman" w:eastAsia="Times New Roman" w:hAnsi="Times New Roman" w:cs="Times New Roman"/>
+          <w:sz w:val="28"/>
+          <w:szCs w:val="28"/>
+        </w:rPr>
+        <w:t>sult is affiliated with a user changing the difficulty level</w:t>
+      </w:r>
+      <w:r>
+        <w:rPr>
+          <w:rFonts w:ascii="Times New Roman" w:eastAsia="Times New Roman" w:hAnsi="Times New Roman" w:cs="Times New Roman"/>
+          <w:sz w:val="28"/>
+          <w:szCs w:val="28"/>
+        </w:rPr>
+        <w:t xml:space="preserve"> from the main menu:</w:t>
+      </w:r>
+    </w:p>
+    <w:p>
+      <w:pPr>
+        <w:pStyle w:val="Normal1"/>
+        <w:spacing w:after="120" w:line="240" w:lineRule="auto"/>
+        <w:rPr>
+          <w:rFonts w:ascii="Times New Roman" w:eastAsia="Times New Roman" w:hAnsi="Times New Roman" w:cs="Times New Roman"/>
+          <w:sz w:val="28"/>
+          <w:szCs w:val="28"/>
+        </w:rPr>
+      </w:pPr>
+      <w:r>
+        <w:rPr>
+          <w:rFonts w:ascii="Times New Roman" w:eastAsia="Times New Roman" w:hAnsi="Times New Roman" w:cs="Times New Roman"/>
+          <w:i/>
+          <w:sz w:val="28"/>
+          <w:szCs w:val="28"/>
+        </w:rPr>
+        <w:t>Micah Mossman</w:t>
+      </w:r>
+      <w:r>
+        <w:rPr>
+          <w:rFonts w:ascii="Times New Roman" w:eastAsia="Times New Roman" w:hAnsi="Times New Roman" w:cs="Times New Roman"/>
+          <w:sz w:val="28"/>
+          <w:szCs w:val="28"/>
+        </w:rPr>
+        <w:t xml:space="preserve"> is going to be the User</w:t>
+      </w:r>
+    </w:p>
+    <w:p>
+      <w:pPr>
+        <w:pStyle w:val="Normal1"/>
+        <w:spacing w:after="120"/>
+        <w:rPr>
+          <w:rFonts w:ascii="Times New Roman" w:eastAsia="Times New Roman" w:hAnsi="Times New Roman" w:cs="Times New Roman"/>
+          <w:b/>
+          <w:sz w:val="24"/>
+          <w:szCs w:val="24"/>
+        </w:rPr>
+      </w:pPr>
+      <w:r>
+        <w:rPr>
+          <w:rFonts w:ascii="Times New Roman" w:eastAsia="Times New Roman" w:hAnsi="Times New Roman" w:cs="Times New Roman"/>
+          <w:b/>
+          <w:sz w:val="24"/>
+          <w:szCs w:val="24"/>
+        </w:rPr>
+        <w:t>How did you find the experience overall?</w:t>
+      </w:r>
+    </w:p>
+    <w:p>
+      <w:pPr>
+        <w:pStyle w:val="Normal1"/>
+        <w:spacing w:after="120"/>
+        <w:rPr>
+          <w:rFonts w:ascii="Times New Roman" w:eastAsia="Times New Roman" w:hAnsi="Times New Roman" w:cs="Times New Roman"/>
+          <w:sz w:val="24"/>
+          <w:szCs w:val="24"/>
+        </w:rPr>
+      </w:pPr>
+      <w:r>
+        <w:rPr>
+          <w:rFonts w:ascii="Times New Roman" w:eastAsia="Times New Roman" w:hAnsi="Times New Roman" w:cs="Times New Roman"/>
+          <w:i/>
+          <w:sz w:val="24"/>
+          <w:szCs w:val="24"/>
+        </w:rPr>
+        <w:t>Micah</w:t>
+      </w:r>
+      <w:r>
+        <w:rPr>
+          <w:rFonts w:ascii="Times New Roman" w:eastAsia="Times New Roman" w:hAnsi="Times New Roman" w:cs="Times New Roman"/>
+          <w:sz w:val="24"/>
+          <w:szCs w:val="24"/>
+        </w:rPr>
+        <w:t>: It was pretty easy to find out where I could change the difficulty because I had three real options because I knew the logout page wasn’t it</w:t>
+      </w:r>
+      <w:r>
+        <w:rPr>
+          <w:rFonts w:ascii="Times New Roman" w:eastAsia="Times New Roman" w:hAnsi="Times New Roman" w:cs="Times New Roman"/>
+          <w:sz w:val="24"/>
+          <w:szCs w:val="24"/>
+        </w:rPr>
+        <w:t>. It took me a few seconds but</w:t>
+      </w:r>
+      <w:r>
+        <w:rPr>
+          <w:rFonts w:ascii="Times New Roman" w:eastAsia="Times New Roman" w:hAnsi="Times New Roman" w:cs="Times New Roman"/>
+          <w:sz w:val="24"/>
+          <w:szCs w:val="24"/>
+        </w:rPr>
+        <w:t xml:space="preserve"> I went with what I thought the obvious choice</w:t>
+      </w:r>
+      <w:r>
+        <w:rPr>
+          <w:rFonts w:ascii="Times New Roman" w:eastAsia="Times New Roman" w:hAnsi="Times New Roman" w:cs="Times New Roman"/>
+          <w:sz w:val="24"/>
+          <w:szCs w:val="24"/>
+        </w:rPr>
+        <w:t xml:space="preserve"> after that</w:t>
+      </w:r>
+      <w:r>
+        <w:rPr>
+          <w:rFonts w:ascii="Times New Roman" w:eastAsia="Times New Roman" w:hAnsi="Times New Roman" w:cs="Times New Roman"/>
+          <w:sz w:val="24"/>
+          <w:szCs w:val="24"/>
+        </w:rPr>
+        <w:t xml:space="preserve"> a</w:t>
+      </w:r>
+      <w:r>
+        <w:rPr>
+          <w:rFonts w:ascii="Times New Roman" w:eastAsia="Times New Roman" w:hAnsi="Times New Roman" w:cs="Times New Roman"/>
+          <w:sz w:val="24"/>
+          <w:szCs w:val="24"/>
+        </w:rPr>
+        <w:t>nd went with the ‘settings’ option</w:t>
+      </w:r>
+      <w:r>
+        <w:rPr>
+          <w:rFonts w:ascii="Times New Roman" w:eastAsia="Times New Roman" w:hAnsi="Times New Roman" w:cs="Times New Roman"/>
+          <w:sz w:val="24"/>
+          <w:szCs w:val="24"/>
+        </w:rPr>
+        <w:t xml:space="preserve"> and from there it was self explanatory.</w:t>
+      </w:r>
+    </w:p>
+    <w:p>
+      <w:pPr>
+        <w:pStyle w:val="Normal1"/>
+        <w:spacing w:after="120"/>
+        <w:rPr>
+          <w:rFonts w:ascii="Times New Roman" w:eastAsia="Times New Roman" w:hAnsi="Times New Roman" w:cs="Times New Roman"/>
+          <w:b/>
+          <w:sz w:val="24"/>
+          <w:szCs w:val="24"/>
+        </w:rPr>
+      </w:pPr>
+      <w:r>
+        <w:rPr>
+          <w:rFonts w:ascii="Times New Roman" w:eastAsia="Times New Roman" w:hAnsi="Times New Roman" w:cs="Times New Roman"/>
+          <w:b/>
+          <w:sz w:val="24"/>
+          <w:szCs w:val="24"/>
+        </w:rPr>
+        <w:t>How difficult did you find it to complete the task?</w:t>
+      </w:r>
+    </w:p>
+    <w:p>
+      <w:pPr>
+        <w:pStyle w:val="Normal1"/>
+        <w:spacing w:after="120"/>
+        <w:rPr>
+          <w:rFonts w:ascii="Times New Roman" w:eastAsia="Times New Roman" w:hAnsi="Times New Roman" w:cs="Times New Roman"/>
+          <w:sz w:val="24"/>
+          <w:szCs w:val="24"/>
+        </w:rPr>
+      </w:pPr>
+      <w:r>
+        <w:rPr>
+          <w:rFonts w:ascii="Times New Roman" w:eastAsia="Times New Roman" w:hAnsi="Times New Roman" w:cs="Times New Roman"/>
+          <w:i/>
+          <w:sz w:val="24"/>
+          <w:szCs w:val="24"/>
+        </w:rPr>
+        <w:t>Micah</w:t>
+      </w:r>
+      <w:r>
+        <w:rPr>
+          <w:rFonts w:ascii="Times New Roman" w:eastAsia="Times New Roman" w:hAnsi="Times New Roman" w:cs="Times New Roman"/>
+          <w:sz w:val="24"/>
+          <w:szCs w:val="24"/>
+        </w:rPr>
+        <w:t xml:space="preserve">: On a scale from one to ten, I </w:t>
+      </w:r>
+      <w:r>
+        <w:rPr>
+          <w:rFonts w:ascii="Times New Roman" w:eastAsia="Times New Roman" w:hAnsi="Times New Roman" w:cs="Times New Roman"/>
+          <w:sz w:val="24"/>
+          <w:szCs w:val="24"/>
+        </w:rPr>
+        <w:t xml:space="preserve">would have to say a </w:t>
+      </w:r>
+      <w:r>
+        <w:rPr>
+          <w:rFonts w:ascii="Times New Roman" w:eastAsia="Times New Roman" w:hAnsi="Times New Roman" w:cs="Times New Roman"/>
+          <w:sz w:val="24"/>
+          <w:szCs w:val="24"/>
+        </w:rPr>
+        <w:t>two and I am only saying that because it took me a few seconds to choose the ‘settings’ option so even a score of two is pushing it.</w:t>
+      </w:r>
+    </w:p>
+    <w:p>
+      <w:pPr>
+        <w:pStyle w:val="Normal1"/>
+        <w:spacing w:after="120"/>
+        <w:rPr>
+          <w:rFonts w:ascii="Times New Roman" w:eastAsia="Times New Roman" w:hAnsi="Times New Roman" w:cs="Times New Roman"/>
+          <w:b/>
+          <w:sz w:val="24"/>
+          <w:szCs w:val="24"/>
+        </w:rPr>
+      </w:pPr>
+      <w:r>
+        <w:rPr>
+          <w:rFonts w:ascii="Times New Roman" w:eastAsia="Times New Roman" w:hAnsi="Times New Roman" w:cs="Times New Roman"/>
+          <w:b/>
+          <w:sz w:val="24"/>
+          <w:szCs w:val="24"/>
+        </w:rPr>
+        <w:t>How would you compare this difficulty to other similar tasks in other, similar programs?</w:t>
+      </w:r>
+    </w:p>
+    <w:p>
+      <w:pPr>
+        <w:pStyle w:val="Normal1"/>
+        <w:spacing w:after="120"/>
+        <w:rPr>
+          <w:rFonts w:ascii="Times New Roman" w:eastAsia="Times New Roman" w:hAnsi="Times New Roman" w:cs="Times New Roman"/>
+          <w:sz w:val="24"/>
+          <w:szCs w:val="24"/>
+        </w:rPr>
+      </w:pPr>
+      <w:r>
+        <w:rPr>
+          <w:rFonts w:ascii="Times New Roman" w:eastAsia="Times New Roman" w:hAnsi="Times New Roman" w:cs="Times New Roman"/>
+          <w:i/>
+          <w:sz w:val="24"/>
+          <w:szCs w:val="24"/>
+        </w:rPr>
+        <w:t>Micah</w:t>
+      </w:r>
+      <w:r>
+        <w:rPr>
+          <w:rFonts w:ascii="Times New Roman" w:eastAsia="Times New Roman" w:hAnsi="Times New Roman" w:cs="Times New Roman"/>
+          <w:sz w:val="24"/>
+          <w:szCs w:val="24"/>
+        </w:rPr>
+        <w:t xml:space="preserve">: Compared to other programs I’d say this is extremely easy compared to many other apps I use. Usually you have to jump through so many hoops to adjust a setting that may or may not </w:t>
+      </w:r>
+      <w:r>
+        <w:rPr>
+          <w:rFonts w:ascii="Times New Roman" w:eastAsia="Times New Roman" w:hAnsi="Times New Roman" w:cs="Times New Roman"/>
+          <w:sz w:val="24"/>
+          <w:szCs w:val="24"/>
+        </w:rPr>
+        <w:lastRenderedPageBreak/>
+        <w:t xml:space="preserve">even be adjustable. Overall, it is very simple to change the difficulty level compared to other apps. </w:t>
+      </w:r>
+    </w:p>
+    <w:p>
+      <w:pPr>
+        <w:pStyle w:val="Normal1"/>
+        <w:spacing w:after="120"/>
+        <w:rPr>
+          <w:rFonts w:ascii="Times New Roman" w:eastAsia="Times New Roman" w:hAnsi="Times New Roman" w:cs="Times New Roman"/>
+          <w:b/>
+          <w:sz w:val="24"/>
+          <w:szCs w:val="24"/>
+        </w:rPr>
+      </w:pPr>
+      <w:r>
+        <w:rPr>
+          <w:rFonts w:ascii="Times New Roman" w:eastAsia="Times New Roman" w:hAnsi="Times New Roman" w:cs="Times New Roman"/>
+          <w:b/>
+          <w:sz w:val="24"/>
+          <w:szCs w:val="24"/>
+        </w:rPr>
+        <w:t xml:space="preserve">Which step did you find to be the </w:t>
+      </w:r>
+      <w:r>
+        <w:rPr>
+          <w:rFonts w:ascii="Times New Roman" w:eastAsia="Times New Roman" w:hAnsi="Times New Roman" w:cs="Times New Roman"/>
+          <w:b/>
+          <w:i/>
+          <w:sz w:val="24"/>
+          <w:szCs w:val="24"/>
+        </w:rPr>
+        <w:t>easiest</w:t>
+      </w:r>
+      <w:r>
+        <w:rPr>
+          <w:rFonts w:ascii="Times New Roman" w:eastAsia="Times New Roman" w:hAnsi="Times New Roman" w:cs="Times New Roman"/>
+          <w:b/>
+          <w:sz w:val="24"/>
+          <w:szCs w:val="24"/>
+        </w:rPr>
+        <w:t xml:space="preserve"> with the task?</w:t>
+      </w:r>
+    </w:p>
+    <w:p>
+      <w:pPr>
+        <w:pStyle w:val="Normal1"/>
+        <w:spacing w:after="120"/>
+        <w:rPr>
+          <w:rFonts w:ascii="Times New Roman" w:eastAsia="Times New Roman" w:hAnsi="Times New Roman" w:cs="Times New Roman"/>
+          <w:sz w:val="24"/>
+          <w:szCs w:val="24"/>
+        </w:rPr>
+      </w:pPr>
+      <w:r>
+        <w:rPr>
+          <w:rFonts w:ascii="Times New Roman" w:eastAsia="Times New Roman" w:hAnsi="Times New Roman" w:cs="Times New Roman"/>
+          <w:i/>
+          <w:sz w:val="24"/>
+          <w:szCs w:val="24"/>
+        </w:rPr>
+        <w:t>Micah</w:t>
+      </w:r>
+      <w:r>
+        <w:rPr>
+          <w:rFonts w:ascii="Times New Roman" w:eastAsia="Times New Roman" w:hAnsi="Times New Roman" w:cs="Times New Roman"/>
+          <w:sz w:val="24"/>
+          <w:szCs w:val="24"/>
+        </w:rPr>
+        <w:t>: I would definitely say choosing the difficulty level because I only had three choices to choose from. I didn’t have to navigate anywhere else I just had to make the choice.</w:t>
+      </w:r>
+    </w:p>
+    <w:p>
+      <w:pPr>
+        <w:pStyle w:val="Normal1"/>
+        <w:spacing w:after="120"/>
+        <w:rPr>
+          <w:rFonts w:ascii="Times New Roman" w:eastAsia="Times New Roman" w:hAnsi="Times New Roman" w:cs="Times New Roman"/>
+          <w:b/>
+          <w:sz w:val="24"/>
+          <w:szCs w:val="24"/>
+        </w:rPr>
+      </w:pPr>
+      <w:r>
+        <w:rPr>
+          <w:rFonts w:ascii="Times New Roman" w:eastAsia="Times New Roman" w:hAnsi="Times New Roman" w:cs="Times New Roman"/>
+          <w:b/>
+          <w:sz w:val="24"/>
+          <w:szCs w:val="24"/>
+        </w:rPr>
+        <w:t xml:space="preserve">Which step did you find to be the </w:t>
+      </w:r>
+      <w:r>
+        <w:rPr>
+          <w:rFonts w:ascii="Times New Roman" w:eastAsia="Times New Roman" w:hAnsi="Times New Roman" w:cs="Times New Roman"/>
+          <w:b/>
+          <w:i/>
+          <w:sz w:val="24"/>
+          <w:szCs w:val="24"/>
+        </w:rPr>
+        <w:t>hardest</w:t>
+      </w:r>
+      <w:r>
+        <w:rPr>
+          <w:rFonts w:ascii="Times New Roman" w:eastAsia="Times New Roman" w:hAnsi="Times New Roman" w:cs="Times New Roman"/>
+          <w:b/>
+          <w:sz w:val="24"/>
+          <w:szCs w:val="24"/>
+        </w:rPr>
+        <w:t xml:space="preserve"> with the task?</w:t>
+      </w:r>
+    </w:p>
+    <w:p>
+      <w:pPr>
+        <w:pStyle w:val="Normal1"/>
+        <w:spacing w:after="120"/>
+        <w:rPr>
+          <w:rFonts w:ascii="Times New Roman" w:eastAsia="Times New Roman" w:hAnsi="Times New Roman" w:cs="Times New Roman"/>
+          <w:sz w:val="24"/>
+          <w:szCs w:val="24"/>
+        </w:rPr>
+      </w:pPr>
+      <w:r>
+        <w:rPr>
+          <w:rFonts w:ascii="Times New Roman" w:eastAsia="Times New Roman" w:hAnsi="Times New Roman" w:cs="Times New Roman"/>
+          <w:i/>
+          <w:sz w:val="24"/>
+          <w:szCs w:val="24"/>
+        </w:rPr>
+        <w:t>Micah</w:t>
+      </w:r>
+      <w:r>
+        <w:rPr>
+          <w:rFonts w:ascii="Times New Roman" w:eastAsia="Times New Roman" w:hAnsi="Times New Roman" w:cs="Times New Roman"/>
+          <w:sz w:val="24"/>
+          <w:szCs w:val="24"/>
+        </w:rPr>
+        <w:t>: Finding the difficulty option but even then that wasn’t difficult either because like I said before it seemed like the ‘settings’ option was the obvious choice from looking at all of the other options.</w:t>
+      </w:r>
+    </w:p>
+    <w:p>
+      <w:pPr>
+        <w:pStyle w:val="Normal10"/>
+        <w:spacing w:after="120"/>
+        <w:rPr>
+          <w:rFonts w:ascii="Times New Roman" w:eastAsia="Times New Roman" w:hAnsi="Times New Roman" w:cs="Times New Roman"/>
+          <w:b/>
+          <w:sz w:val="24"/>
+          <w:szCs w:val="24"/>
+        </w:rPr>
+      </w:pPr>
+      <w:r>
+        <w:rPr>
+          <w:rFonts w:ascii="Times New Roman" w:eastAsia="Times New Roman" w:hAnsi="Times New Roman" w:cs="Times New Roman"/>
+          <w:b/>
+          <w:sz w:val="24"/>
+          <w:szCs w:val="24"/>
+        </w:rPr>
+        <w:t>If you could change one aspect of the task, what would it be?</w:t>
+      </w:r>
+    </w:p>
+    <w:p>
+      <w:pPr>
+        <w:pStyle w:val="Normal10"/>
+        <w:spacing w:after="120"/>
+        <w:rPr>
+          <w:rFonts w:ascii="Times New Roman" w:eastAsia="Times New Roman" w:hAnsi="Times New Roman" w:cs="Times New Roman"/>
+          <w:color w:val="4F81BD" w:themeColor="accent1"/>
+          <w:sz w:val="24"/>
+          <w:szCs w:val="24"/>
+        </w:rPr>
+      </w:pPr>
+      <w:r>
+        <w:rPr>
+          <w:rFonts w:ascii="Times New Roman" w:eastAsia="Times New Roman" w:hAnsi="Times New Roman" w:cs="Times New Roman"/>
+          <w:i/>
+          <w:sz w:val="24"/>
+          <w:szCs w:val="24"/>
+        </w:rPr>
+        <w:t>Micah</w:t>
+      </w:r>
+      <w:r>
+        <w:rPr>
+          <w:rFonts w:ascii="Times New Roman" w:eastAsia="Times New Roman" w:hAnsi="Times New Roman" w:cs="Times New Roman"/>
+          <w:sz w:val="24"/>
+          <w:szCs w:val="24"/>
+        </w:rPr>
+        <w:t>: I would say add the ability to change the difficulty when you’re in the menu where you choose levels. It would save more time than having to backtrack to the main menu and going from there.</w:t>
+      </w:r>
+    </w:p>
+    <w:p>
+      <w:pPr>
+        <w:pStyle w:val="Normal1"/>
+        <w:spacing w:after="120" w:line="240" w:lineRule="auto"/>
+        <w:rPr>
+          <w:rFonts w:ascii="Times New Roman" w:eastAsia="Times New Roman" w:hAnsi="Times New Roman" w:cs="Times New Roman"/>
+          <w:sz w:val="24"/>
+          <w:szCs w:val="24"/>
+        </w:rPr>
+      </w:pPr>
+      <w:r>
+        <w:rPr>
+          <w:rFonts w:ascii="Times New Roman" w:eastAsia="Times New Roman" w:hAnsi="Times New Roman" w:cs="Times New Roman"/>
+          <w:sz w:val="24"/>
+          <w:szCs w:val="24"/>
+        </w:rPr>
+        <w:t>Summary: It would seem that Micah enjoyed navigating the menus with ease and that</w:t>
+      </w:r>
+      <w:r>
+        <w:rPr>
+          <w:rFonts w:ascii="Times New Roman" w:eastAsia="Times New Roman" w:hAnsi="Times New Roman" w:cs="Times New Roman"/>
+          <w:sz w:val="24"/>
+          <w:szCs w:val="24"/>
+        </w:rPr>
+        <w:t xml:space="preserve"> he didn’t have any trouble at all with changing the difficulty. His suggestion of adding the ability of changing the difficulty from the ‘level select’ menu was a good idea and we may take that idea into consideration. Overall he said it was easier to change the difficulty than some other applications he uses and that it was just easy in general to do on our application.</w:t>
+      </w:r>
+      <w:r>
+        <w:rPr>
+          <w:rFonts w:ascii="Times New Roman" w:eastAsia="Times New Roman" w:hAnsi="Times New Roman" w:cs="Times New Roman"/>
+          <w:sz w:val="24"/>
+          <w:szCs w:val="24"/>
+        </w:rPr>
+        <w:t xml:space="preserve"> </w:t>
+      </w:r>
+    </w:p>
+    <w:p>
+      <w:pPr>
+        <w:pStyle w:val="Normal1"/>
+        <w:spacing w:after="120" w:line="240" w:lineRule="auto"/>
+        <w:rPr>
+          <w:rFonts w:ascii="Times New Roman" w:eastAsia="Times New Roman" w:hAnsi="Times New Roman" w:cs="Times New Roman"/>
+          <w:sz w:val="28"/>
+          <w:szCs w:val="28"/>
+        </w:rPr>
+      </w:pPr>
+    </w:p>
+    <w:p>
+      <w:pPr>
+        <w:pStyle w:val="Normal1"/>
+        <w:spacing w:after="120" w:line="240" w:lineRule="auto"/>
+        <w:rPr>
+          <w:rFonts w:ascii="Times New Roman" w:eastAsia="Times New Roman" w:hAnsi="Times New Roman" w:cs="Times New Roman"/>
+          <w:sz w:val="24"/>
+          <w:szCs w:val="24"/>
+        </w:rPr>
+      </w:pPr>
+      <w:r>
+        <w:rPr>
+          <w:rFonts w:ascii="Times New Roman" w:eastAsia="Times New Roman" w:hAnsi="Times New Roman" w:cs="Times New Roman"/>
+          <w:sz w:val="24"/>
+          <w:szCs w:val="28"/>
+        </w:rPr>
+        <w:t xml:space="preserve">[EVERYONE ELSE SHOULD ADD 1 RESULTS ENTRY USING THE </w:t>
+      </w:r>
+      <w:r>
+        <w:rPr>
+          <w:rFonts w:ascii="Times New Roman" w:eastAsia="Times New Roman" w:hAnsi="Times New Roman" w:cs="Times New Roman"/>
+          <w:sz w:val="24"/>
+          <w:szCs w:val="24"/>
+        </w:rPr>
+        <w:t>USER EVALUATION TEMPLATE ON EITHER A REAL USER OR YOUR SELF (PICK A TASK SUCH AS “LOG-ON AS TEACHER” OR “VIEW STUDENTS AS TEACHER” AND RECORD THEIR/YOUR ANSWERS TO THE QUESTIONS)]</w:t>
+      </w:r>
+    </w:p>
+    <w:p>
+      <w:pPr>
+        <w:pStyle w:val="Normal1"/>
+        <w:spacing w:after="120" w:line="240" w:lineRule="auto"/>
+        <w:rPr>
+          <w:rFonts w:ascii="Times New Roman" w:eastAsia="Times New Roman" w:hAnsi="Times New Roman" w:cs="Times New Roman"/>
+          <w:b/>
+          <w:sz w:val="24"/>
+          <w:szCs w:val="24"/>
+        </w:rPr>
+      </w:pPr>
+    </w:p>
+    <w:p>
+      <w:pPr>
+        <w:pStyle w:val="Normal1"/>
+        <w:spacing w:after="120" w:line="240" w:lineRule="auto"/>
+        <w:rPr>
+          <w:rFonts w:ascii="Times New Roman" w:eastAsia="Times New Roman" w:hAnsi="Times New Roman" w:cs="Times New Roman"/>
+          <w:b/>
+          <w:sz w:val="24"/>
+          <w:szCs w:val="24"/>
+        </w:rPr>
+      </w:pPr>
+    </w:p>
+    <w:p>
+      <w:pPr>
+        <w:pStyle w:val="Normal1"/>
         <w:rPr>
           <w:rFonts w:ascii="Times New Roman" w:eastAsia="Times New Roman" w:hAnsi="Times New Roman" w:cs="Times New Roman"/>
           <w:b/>
           <w:sz w:val="28"/>
           <w:szCs w:val="28"/>
         </w:rPr>
-        <w:t>Results:</w:t>
-      </w:r>
-    </w:p>
-    <w:p>
-      <w:pPr>
-        <w:pStyle w:val="Normal1"/>
-        <w:spacing w:after="120" w:line="240" w:lineRule="auto"/>
-        <w:rPr>
-          <w:rFonts w:ascii="Times New Roman" w:eastAsia="Times New Roman" w:hAnsi="Times New Roman" w:cs="Times New Roman"/>
-          <w:sz w:val="28"/>
-          <w:szCs w:val="28"/>
-        </w:rPr>
-      </w:pPr>
-    </w:p>
-    <w:p>
-      <w:pPr>
-        <w:pStyle w:val="Normal1"/>
-        <w:spacing w:after="120" w:line="240" w:lineRule="auto"/>
-        <w:rPr>
-          <w:rFonts w:ascii="Times New Roman" w:eastAsia="Times New Roman" w:hAnsi="Times New Roman" w:cs="Times New Roman"/>
-          <w:sz w:val="24"/>
-          <w:szCs w:val="28"/>
-        </w:rPr>
-      </w:pPr>
-      <w:r>
-        <w:rPr>
-          <w:rFonts w:ascii="Times New Roman" w:eastAsia="Times New Roman" w:hAnsi="Times New Roman" w:cs="Times New Roman"/>
-          <w:i/>
-          <w:sz w:val="24"/>
-          <w:szCs w:val="28"/>
-        </w:rPr>
-        <w:t>Micah Mossman</w:t>
-      </w:r>
-      <w:r>
-        <w:rPr>
-          <w:rFonts w:ascii="Times New Roman" w:eastAsia="Times New Roman" w:hAnsi="Times New Roman" w:cs="Times New Roman"/>
-          <w:sz w:val="24"/>
-          <w:szCs w:val="28"/>
-        </w:rPr>
-        <w:t xml:space="preserve"> was the user given the task to change the difficulty level from the main menu:</w:t>
-      </w:r>
-    </w:p>
-    <w:tbl>
-      <w:tblPr>
-        <w:tblStyle w:val="TableGrid"/>
-        <w:tblW w:w="0" w:type="auto"/>
-        <w:tblLook w:val="04A0" w:firstRow="1" w:lastRow="0" w:firstColumn="1" w:lastColumn="0" w:noHBand="0" w:noVBand="1"/>
-      </w:tblPr>
-      <w:tblGrid>
-        <w:gridCol w:w="9576"/>
-      </w:tblGrid>
-      <w:tr>
-        <w:tc>
-          <w:tcPr>
-            <w:tcW w:w="9576" w:type="dxa"/>
-          </w:tcPr>
-          <w:p>
-            <w:pPr>
-              <w:pStyle w:val="Normal1"/>
-              <w:spacing w:after="120"/>
-              <w:rPr>
-                <w:rFonts w:ascii="Times New Roman" w:eastAsia="Times New Roman" w:hAnsi="Times New Roman" w:cs="Times New Roman"/>
-                <w:b/>
-                <w:sz w:val="24"/>
-                <w:szCs w:val="24"/>
-              </w:rPr>
-            </w:pPr>
-            <w:r>
-              <w:rPr>
-                <w:rFonts w:ascii="Times New Roman" w:eastAsia="Times New Roman" w:hAnsi="Times New Roman" w:cs="Times New Roman"/>
-                <w:b/>
-                <w:sz w:val="24"/>
-                <w:szCs w:val="24"/>
-              </w:rPr>
-              <w:t>How did you find the experience overall?</w:t>
-            </w:r>
-          </w:p>
-          <w:p>
-            <w:pPr>
-              <w:pStyle w:val="Normal1"/>
-              <w:spacing w:after="120"/>
-              <w:rPr>
-                <w:rFonts w:ascii="Times New Roman" w:eastAsia="Times New Roman" w:hAnsi="Times New Roman" w:cs="Times New Roman"/>
-                <w:sz w:val="24"/>
-                <w:szCs w:val="24"/>
-              </w:rPr>
-            </w:pPr>
-            <w:r>
-              <w:rPr>
-                <w:rFonts w:ascii="Times New Roman" w:eastAsia="Times New Roman" w:hAnsi="Times New Roman" w:cs="Times New Roman"/>
-                <w:i/>
-                <w:sz w:val="24"/>
-                <w:szCs w:val="24"/>
-              </w:rPr>
-              <w:t>Micah</w:t>
-            </w:r>
-            <w:r>
-              <w:rPr>
-                <w:rFonts w:ascii="Times New Roman" w:eastAsia="Times New Roman" w:hAnsi="Times New Roman" w:cs="Times New Roman"/>
-                <w:sz w:val="24"/>
-                <w:szCs w:val="24"/>
-              </w:rPr>
-              <w:t>: It was pretty easy to find out where I could change the difficulty because I had three real options because I knew the logout page wasn’t it. It took me a few seconds but I went with what I thought the obvious choice after that and went with the ‘settings’ option and from there it was self explanatory.</w:t>
-            </w:r>
-          </w:p>
-        </w:tc>
-      </w:tr>
-      <w:tr>
-        <w:tc>
-          <w:tcPr>
-            <w:tcW w:w="9576" w:type="dxa"/>
-          </w:tcPr>
-          <w:p>
-            <w:pPr>
-              <w:pStyle w:val="Normal1"/>
-              <w:spacing w:after="120"/>
-              <w:rPr>
-                <w:rFonts w:ascii="Times New Roman" w:eastAsia="Times New Roman" w:hAnsi="Times New Roman" w:cs="Times New Roman"/>
-                <w:b/>
-                <w:sz w:val="24"/>
-                <w:szCs w:val="24"/>
-              </w:rPr>
-            </w:pPr>
-            <w:r>
-              <w:rPr>
-                <w:rFonts w:ascii="Times New Roman" w:eastAsia="Times New Roman" w:hAnsi="Times New Roman" w:cs="Times New Roman"/>
-                <w:b/>
-                <w:sz w:val="24"/>
-                <w:szCs w:val="24"/>
-              </w:rPr>
-              <w:t>How difficult did you find it to complete the task?</w:t>
-            </w:r>
-          </w:p>
-          <w:p>
-            <w:pPr>
-              <w:pStyle w:val="Normal1"/>
-              <w:spacing w:after="120"/>
-              <w:rPr>
-                <w:rFonts w:ascii="Times New Roman" w:eastAsia="Times New Roman" w:hAnsi="Times New Roman" w:cs="Times New Roman"/>
-                <w:sz w:val="24"/>
-                <w:szCs w:val="24"/>
-              </w:rPr>
-            </w:pPr>
-            <w:r>
-              <w:rPr>
-                <w:rFonts w:ascii="Times New Roman" w:eastAsia="Times New Roman" w:hAnsi="Times New Roman" w:cs="Times New Roman"/>
-                <w:i/>
-                <w:sz w:val="24"/>
-                <w:szCs w:val="24"/>
-              </w:rPr>
-              <w:t>Micah</w:t>
-            </w:r>
-            <w:r>
-              <w:rPr>
-                <w:rFonts w:ascii="Times New Roman" w:eastAsia="Times New Roman" w:hAnsi="Times New Roman" w:cs="Times New Roman"/>
-                <w:sz w:val="24"/>
-                <w:szCs w:val="24"/>
-              </w:rPr>
-              <w:t>: On a scale from one to ten, I would have to say a two and I am only saying that because it took me a few seconds to choose the ‘settings’ option so even a score of two is pushing it.</w:t>
-            </w:r>
-          </w:p>
-        </w:tc>
-      </w:tr>
-      <w:tr>
-        <w:tc>
-          <w:tcPr>
-            <w:tcW w:w="9576" w:type="dxa"/>
-          </w:tcPr>
-          <w:p>
-            <w:pPr>
-              <w:pStyle w:val="Normal1"/>
-              <w:spacing w:after="120"/>
-              <w:rPr>
-                <w:rFonts w:ascii="Times New Roman" w:eastAsia="Times New Roman" w:hAnsi="Times New Roman" w:cs="Times New Roman"/>
-                <w:b/>
-                <w:sz w:val="24"/>
-                <w:szCs w:val="24"/>
-              </w:rPr>
-            </w:pPr>
-            <w:r>
-              <w:rPr>
-                <w:rFonts w:ascii="Times New Roman" w:eastAsia="Times New Roman" w:hAnsi="Times New Roman" w:cs="Times New Roman"/>
-                <w:b/>
-                <w:sz w:val="24"/>
-                <w:szCs w:val="24"/>
-              </w:rPr>
-              <w:t>How would you compare this difficulty to other similar tasks in other, similar programs?</w:t>
-            </w:r>
-          </w:p>
-          <w:p>
-            <w:pPr>
-              <w:pStyle w:val="Normal1"/>
-              <w:spacing w:after="120"/>
-              <w:rPr>
-                <w:rFonts w:ascii="Times New Roman" w:eastAsia="Times New Roman" w:hAnsi="Times New Roman" w:cs="Times New Roman"/>
-                <w:sz w:val="24"/>
-                <w:szCs w:val="24"/>
-              </w:rPr>
-            </w:pPr>
-            <w:r>
-              <w:rPr>
-                <w:rFonts w:ascii="Times New Roman" w:eastAsia="Times New Roman" w:hAnsi="Times New Roman" w:cs="Times New Roman"/>
-                <w:i/>
-                <w:sz w:val="24"/>
-                <w:szCs w:val="24"/>
-              </w:rPr>
-              <w:t>Micah</w:t>
-            </w:r>
-            <w:r>
-              <w:rPr>
-                <w:rFonts w:ascii="Times New Roman" w:eastAsia="Times New Roman" w:hAnsi="Times New Roman" w:cs="Times New Roman"/>
-                <w:sz w:val="24"/>
-                <w:szCs w:val="24"/>
-              </w:rPr>
-              <w:t xml:space="preserve">: Compared to other programs I’d say this is extremely easy compared to many other apps I use. Usually you have to jump through so many hoops to adjust a setting that may or may not even be adjustable. Overall, it is very simple to change the difficulty level compared to other apps. </w:t>
-            </w:r>
-          </w:p>
-        </w:tc>
-      </w:tr>
-      <w:tr>
-        <w:tc>
-          <w:tcPr>
-            <w:tcW w:w="9576" w:type="dxa"/>
-          </w:tcPr>
-          <w:p>
-            <w:pPr>
-              <w:pStyle w:val="Normal1"/>
-              <w:spacing w:after="120"/>
-              <w:rPr>
-                <w:rFonts w:ascii="Times New Roman" w:eastAsia="Times New Roman" w:hAnsi="Times New Roman" w:cs="Times New Roman"/>
-                <w:b/>
-                <w:sz w:val="24"/>
-                <w:szCs w:val="24"/>
-              </w:rPr>
-            </w:pPr>
-            <w:r>
-              <w:rPr>
-                <w:rFonts w:ascii="Times New Roman" w:eastAsia="Times New Roman" w:hAnsi="Times New Roman" w:cs="Times New Roman"/>
-                <w:b/>
-                <w:sz w:val="24"/>
-                <w:szCs w:val="24"/>
-              </w:rPr>
-              <w:t xml:space="preserve">Which step did you find to be the </w:t>
-            </w:r>
-            <w:r>
-              <w:rPr>
-                <w:rFonts w:ascii="Times New Roman" w:eastAsia="Times New Roman" w:hAnsi="Times New Roman" w:cs="Times New Roman"/>
-                <w:b/>
-                <w:i/>
-                <w:sz w:val="24"/>
-                <w:szCs w:val="24"/>
-              </w:rPr>
-              <w:t>easiest</w:t>
-            </w:r>
-            <w:r>
-              <w:rPr>
-                <w:rFonts w:ascii="Times New Roman" w:eastAsia="Times New Roman" w:hAnsi="Times New Roman" w:cs="Times New Roman"/>
-                <w:b/>
-                <w:sz w:val="24"/>
-                <w:szCs w:val="24"/>
-              </w:rPr>
-              <w:t xml:space="preserve"> with the task?</w:t>
-            </w:r>
-          </w:p>
-          <w:p>
-            <w:pPr>
-              <w:pStyle w:val="Normal1"/>
-              <w:spacing w:after="120"/>
-              <w:rPr>
-                <w:rFonts w:ascii="Times New Roman" w:eastAsia="Times New Roman" w:hAnsi="Times New Roman" w:cs="Times New Roman"/>
-                <w:sz w:val="24"/>
-                <w:szCs w:val="24"/>
-              </w:rPr>
-            </w:pPr>
-            <w:r>
-              <w:rPr>
-                <w:rFonts w:ascii="Times New Roman" w:eastAsia="Times New Roman" w:hAnsi="Times New Roman" w:cs="Times New Roman"/>
-                <w:i/>
-                <w:sz w:val="24"/>
-                <w:szCs w:val="24"/>
-              </w:rPr>
-              <w:t>Micah</w:t>
-            </w:r>
-            <w:r>
-              <w:rPr>
-                <w:rFonts w:ascii="Times New Roman" w:eastAsia="Times New Roman" w:hAnsi="Times New Roman" w:cs="Times New Roman"/>
-                <w:sz w:val="24"/>
-                <w:szCs w:val="24"/>
-              </w:rPr>
-              <w:t>: I would definitely say choosing the difficulty level because I only had three choices to choose from. I didn’t have to navigate anywhere else I just had to make the choice.</w:t>
-            </w:r>
-          </w:p>
-        </w:tc>
-      </w:tr>
-      <w:tr>
-        <w:tc>
-          <w:tcPr>
-            <w:tcW w:w="9576" w:type="dxa"/>
-          </w:tcPr>
-          <w:p>
-            <w:pPr>
-              <w:pStyle w:val="Normal1"/>
-              <w:spacing w:after="120"/>
-              <w:rPr>
-                <w:rFonts w:ascii="Times New Roman" w:eastAsia="Times New Roman" w:hAnsi="Times New Roman" w:cs="Times New Roman"/>
-                <w:b/>
-                <w:sz w:val="24"/>
-                <w:szCs w:val="24"/>
-              </w:rPr>
-            </w:pPr>
-            <w:r>
-              <w:rPr>
-                <w:rFonts w:ascii="Times New Roman" w:eastAsia="Times New Roman" w:hAnsi="Times New Roman" w:cs="Times New Roman"/>
-                <w:b/>
-                <w:sz w:val="24"/>
-                <w:szCs w:val="24"/>
-              </w:rPr>
-              <w:t xml:space="preserve">Which step did you find to be the </w:t>
-            </w:r>
-            <w:r>
-              <w:rPr>
-                <w:rFonts w:ascii="Times New Roman" w:eastAsia="Times New Roman" w:hAnsi="Times New Roman" w:cs="Times New Roman"/>
-                <w:b/>
-                <w:i/>
-                <w:sz w:val="24"/>
-                <w:szCs w:val="24"/>
-              </w:rPr>
-              <w:t>hardest</w:t>
-            </w:r>
-            <w:r>
-              <w:rPr>
-                <w:rFonts w:ascii="Times New Roman" w:eastAsia="Times New Roman" w:hAnsi="Times New Roman" w:cs="Times New Roman"/>
-                <w:b/>
-                <w:sz w:val="24"/>
-                <w:szCs w:val="24"/>
-              </w:rPr>
-              <w:t xml:space="preserve"> with the task?</w:t>
-            </w:r>
-          </w:p>
-          <w:p>
-            <w:pPr>
-              <w:pStyle w:val="Normal1"/>
-              <w:spacing w:after="120"/>
-              <w:rPr>
-                <w:rFonts w:ascii="Times New Roman" w:eastAsia="Times New Roman" w:hAnsi="Times New Roman" w:cs="Times New Roman"/>
-                <w:sz w:val="24"/>
-                <w:szCs w:val="24"/>
-              </w:rPr>
-            </w:pPr>
-            <w:r>
-              <w:rPr>
-                <w:rFonts w:ascii="Times New Roman" w:eastAsia="Times New Roman" w:hAnsi="Times New Roman" w:cs="Times New Roman"/>
-                <w:i/>
-                <w:sz w:val="24"/>
-                <w:szCs w:val="24"/>
-              </w:rPr>
-              <w:t>Micah</w:t>
-            </w:r>
-            <w:r>
-              <w:rPr>
-                <w:rFonts w:ascii="Times New Roman" w:eastAsia="Times New Roman" w:hAnsi="Times New Roman" w:cs="Times New Roman"/>
-                <w:sz w:val="24"/>
-                <w:szCs w:val="24"/>
-              </w:rPr>
-              <w:t>: Finding the difficulty option but even then that wasn’t difficult either because like I said before it seemed like the ‘settings’ option was the obvious choice from looking at all of the other options.</w:t>
-            </w:r>
-          </w:p>
-        </w:tc>
-      </w:tr>
-      <w:tr>
-        <w:tc>
-          <w:tcPr>
-            <w:tcW w:w="9576" w:type="dxa"/>
-          </w:tcPr>
-          <w:p>
-            <w:pPr>
-              <w:pStyle w:val="Normal10"/>
-              <w:spacing w:after="120"/>
-              <w:rPr>
-                <w:rFonts w:ascii="Times New Roman" w:eastAsia="Times New Roman" w:hAnsi="Times New Roman" w:cs="Times New Roman"/>
-                <w:b/>
-                <w:sz w:val="24"/>
-                <w:szCs w:val="24"/>
-              </w:rPr>
-            </w:pPr>
-            <w:r>
-              <w:rPr>
-                <w:rFonts w:ascii="Times New Roman" w:eastAsia="Times New Roman" w:hAnsi="Times New Roman" w:cs="Times New Roman"/>
-                <w:b/>
-                <w:sz w:val="24"/>
-                <w:szCs w:val="24"/>
-              </w:rPr>
-              <w:t>If you could change one aspect of the task, what would it be?</w:t>
-            </w:r>
-          </w:p>
-          <w:p>
-            <w:pPr>
-              <w:pStyle w:val="Normal10"/>
-              <w:spacing w:after="120"/>
-              <w:rPr>
-                <w:rFonts w:ascii="Times New Roman" w:eastAsia="Times New Roman" w:hAnsi="Times New Roman" w:cs="Times New Roman"/>
-                <w:color w:val="4F81BD" w:themeColor="accent1"/>
-                <w:sz w:val="24"/>
-                <w:szCs w:val="24"/>
-              </w:rPr>
-            </w:pPr>
-            <w:r>
-              <w:rPr>
-                <w:rFonts w:ascii="Times New Roman" w:eastAsia="Times New Roman" w:hAnsi="Times New Roman" w:cs="Times New Roman"/>
-                <w:i/>
-                <w:sz w:val="24"/>
-                <w:szCs w:val="24"/>
-              </w:rPr>
-              <w:t>Micah</w:t>
-            </w:r>
-            <w:r>
-              <w:rPr>
-                <w:rFonts w:ascii="Times New Roman" w:eastAsia="Times New Roman" w:hAnsi="Times New Roman" w:cs="Times New Roman"/>
-                <w:sz w:val="24"/>
-                <w:szCs w:val="24"/>
-              </w:rPr>
-              <w:t>: I would say add the ability to change the difficulty when you’re in the menu where you choose levels. It would save more time than having to backtrack to the main menu and going from there.</w:t>
-            </w:r>
-          </w:p>
-        </w:tc>
-      </w:tr>
-      <w:tr>
-        <w:tc>
-          <w:tcPr>
-            <w:tcW w:w="9576" w:type="dxa"/>
-          </w:tcPr>
-          <w:p>
-            <w:pPr>
-              <w:pStyle w:val="Normal1"/>
-              <w:spacing w:after="120"/>
-              <w:rPr>
-                <w:rFonts w:ascii="Times New Roman" w:eastAsia="Times New Roman" w:hAnsi="Times New Roman" w:cs="Times New Roman"/>
-                <w:sz w:val="24"/>
-                <w:szCs w:val="24"/>
-              </w:rPr>
-            </w:pPr>
-            <w:r>
-              <w:rPr>
-                <w:rFonts w:ascii="Times New Roman" w:eastAsia="Times New Roman" w:hAnsi="Times New Roman" w:cs="Times New Roman"/>
-                <w:b/>
-                <w:sz w:val="24"/>
-                <w:szCs w:val="24"/>
-              </w:rPr>
-              <w:lastRenderedPageBreak/>
-              <w:t>Evaluation Summary:</w:t>
-            </w:r>
-          </w:p>
-          <w:p>
-            <w:pPr>
-              <w:pStyle w:val="Normal1"/>
-              <w:spacing w:after="120"/>
-              <w:rPr>
-                <w:rFonts w:ascii="Times New Roman" w:eastAsia="Times New Roman" w:hAnsi="Times New Roman" w:cs="Times New Roman"/>
-                <w:sz w:val="24"/>
-                <w:szCs w:val="24"/>
-              </w:rPr>
-            </w:pPr>
-            <w:r>
-              <w:rPr>
-                <w:rFonts w:ascii="Times New Roman" w:eastAsia="Times New Roman" w:hAnsi="Times New Roman" w:cs="Times New Roman"/>
-                <w:sz w:val="24"/>
-                <w:szCs w:val="24"/>
-              </w:rPr>
-              <w:t>It would seem that Micah enjoyed navigating the menus with ease and that</w:t>
-            </w:r>
-            <w:r>
-              <w:rPr>
-                <w:rFonts w:ascii="Times New Roman" w:eastAsia="Times New Roman" w:hAnsi="Times New Roman" w:cs="Times New Roman"/>
-                <w:sz w:val="24"/>
-                <w:szCs w:val="24"/>
-              </w:rPr>
-              <w:t xml:space="preserve"> he didn’t have any trouble at all with changing the difficulty. His suggestion of adding the ability of changing the difficulty from the ‘level select’ menu was a good idea and we may take that idea into consideration. Overall he said it was easier to change the difficulty than some other applications he uses and that it was just easy in general to do on our application.</w:t>
-            </w:r>
-            <w:r>
-              <w:rPr>
-                <w:rFonts w:ascii="Times New Roman" w:eastAsia="Times New Roman" w:hAnsi="Times New Roman" w:cs="Times New Roman"/>
-                <w:sz w:val="24"/>
-                <w:szCs w:val="24"/>
-              </w:rPr>
-              <w:t xml:space="preserve"> </w:t>
-            </w:r>
-          </w:p>
-        </w:tc>
-      </w:tr>
-    </w:tbl>
-    <w:p>
-      <w:pPr>
-        <w:pStyle w:val="Normal1"/>
-        <w:spacing w:after="120" w:line="240" w:lineRule="auto"/>
-        <w:rPr>
-          <w:rFonts w:ascii="Times New Roman" w:eastAsia="Times New Roman" w:hAnsi="Times New Roman" w:cs="Times New Roman"/>
-          <w:sz w:val="24"/>
-          <w:szCs w:val="28"/>
-        </w:rPr>
-      </w:pPr>
-    </w:p>
-    <w:p>
-      <w:pPr>
-        <w:pStyle w:val="Normal1"/>
-        <w:spacing w:after="120" w:line="240" w:lineRule="auto"/>
-        <w:rPr>
-          <w:rFonts w:ascii="Times New Roman" w:eastAsia="Times New Roman" w:hAnsi="Times New Roman" w:cs="Times New Roman"/>
-          <w:sz w:val="24"/>
-          <w:szCs w:val="28"/>
-        </w:rPr>
-      </w:pPr>
-      <w:r>
-        <w:rPr>
-          <w:rFonts w:ascii="Times New Roman" w:eastAsia="Times New Roman" w:hAnsi="Times New Roman" w:cs="Times New Roman"/>
-          <w:i/>
-          <w:sz w:val="24"/>
-          <w:szCs w:val="28"/>
-        </w:rPr>
-        <w:t>Bryce Chalmer</w:t>
-      </w:r>
-      <w:r>
-        <w:rPr>
-          <w:rFonts w:ascii="Times New Roman" w:eastAsia="Times New Roman" w:hAnsi="Times New Roman" w:cs="Times New Roman"/>
-          <w:i/>
-          <w:sz w:val="24"/>
-          <w:szCs w:val="28"/>
-        </w:rPr>
-        <w:t>s</w:t>
-      </w:r>
-      <w:r>
-        <w:rPr>
-          <w:rFonts w:ascii="Times New Roman" w:eastAsia="Times New Roman" w:hAnsi="Times New Roman" w:cs="Times New Roman"/>
-          <w:sz w:val="24"/>
-          <w:szCs w:val="28"/>
-        </w:rPr>
-        <w:t xml:space="preserve"> was the user </w:t>
-      </w:r>
-      <w:r>
-        <w:rPr>
-          <w:rFonts w:ascii="Times New Roman" w:eastAsia="Times New Roman" w:hAnsi="Times New Roman" w:cs="Times New Roman"/>
-          <w:sz w:val="24"/>
-          <w:szCs w:val="28"/>
-        </w:rPr>
-        <w:t>given the task to</w:t>
-      </w:r>
-      <w:r>
-        <w:rPr>
-          <w:rFonts w:ascii="Times New Roman" w:eastAsia="Times New Roman" w:hAnsi="Times New Roman" w:cs="Times New Roman"/>
-          <w:sz w:val="24"/>
-          <w:szCs w:val="28"/>
-        </w:rPr>
-        <w:t xml:space="preserve"> select level 3 from the main menu</w:t>
-      </w:r>
-      <w:r>
-        <w:rPr>
-          <w:rFonts w:ascii="Times New Roman" w:eastAsia="Times New Roman" w:hAnsi="Times New Roman" w:cs="Times New Roman"/>
-          <w:sz w:val="24"/>
-          <w:szCs w:val="28"/>
-        </w:rPr>
-        <w:t>:</w:t>
-      </w:r>
-    </w:p>
-    <w:tbl>
-      <w:tblPr>
-        <w:tblStyle w:val="TableGrid"/>
-        <w:tblW w:w="0" w:type="auto"/>
-        <w:tblLook w:val="04A0" w:firstRow="1" w:lastRow="0" w:firstColumn="1" w:lastColumn="0" w:noHBand="0" w:noVBand="1"/>
-      </w:tblPr>
-      <w:tblGrid>
-        <w:gridCol w:w="9576"/>
-      </w:tblGrid>
-      <w:tr>
-        <w:tc>
-          <w:tcPr>
-            <w:tcW w:w="9576" w:type="dxa"/>
-          </w:tcPr>
-          <w:p>
-            <w:pPr>
-              <w:pStyle w:val="Normal1"/>
-              <w:spacing w:after="120"/>
-              <w:rPr>
-                <w:rFonts w:ascii="Times New Roman" w:eastAsia="Times New Roman" w:hAnsi="Times New Roman" w:cs="Times New Roman"/>
-                <w:b/>
-                <w:sz w:val="24"/>
-                <w:szCs w:val="24"/>
-              </w:rPr>
-            </w:pPr>
-            <w:r>
-              <w:rPr>
-                <w:rFonts w:ascii="Times New Roman" w:eastAsia="Times New Roman" w:hAnsi="Times New Roman" w:cs="Times New Roman"/>
-                <w:b/>
-                <w:sz w:val="24"/>
-                <w:szCs w:val="24"/>
-              </w:rPr>
-              <w:t>How did you find the experience overall?</w:t>
-            </w:r>
-          </w:p>
-          <w:p>
-            <w:pPr>
-              <w:pStyle w:val="Normal1"/>
-              <w:spacing w:after="120"/>
-              <w:rPr>
-                <w:rFonts w:ascii="Times New Roman" w:eastAsia="Times New Roman" w:hAnsi="Times New Roman" w:cs="Times New Roman"/>
-                <w:sz w:val="24"/>
-                <w:szCs w:val="24"/>
-              </w:rPr>
-            </w:pPr>
-            <w:r>
-              <w:rPr>
-                <w:rFonts w:ascii="Times New Roman" w:eastAsia="Times New Roman" w:hAnsi="Times New Roman" w:cs="Times New Roman"/>
-                <w:i/>
-                <w:sz w:val="24"/>
-                <w:szCs w:val="24"/>
-              </w:rPr>
-              <w:t>Bryce</w:t>
-            </w:r>
-            <w:r>
-              <w:rPr>
-                <w:rFonts w:ascii="Times New Roman" w:eastAsia="Times New Roman" w:hAnsi="Times New Roman" w:cs="Times New Roman"/>
-                <w:sz w:val="24"/>
-                <w:szCs w:val="24"/>
-              </w:rPr>
-              <w:t>: Short. From the page you had me start on the only thing I was unsure about was whether you wanted me to do the ‘single player’ button or the ‘multiplayer’ button. I chose the ‘single player’ button because I realized that I’m the only one using it so that makes sense. From there it was a cakewalk.</w:t>
-            </w:r>
-          </w:p>
-        </w:tc>
-      </w:tr>
-      <w:tr>
-        <w:tc>
-          <w:tcPr>
-            <w:tcW w:w="9576" w:type="dxa"/>
-          </w:tcPr>
-          <w:p>
-            <w:pPr>
-              <w:pStyle w:val="Normal1"/>
-              <w:spacing w:after="120"/>
-              <w:rPr>
-                <w:rFonts w:ascii="Times New Roman" w:eastAsia="Times New Roman" w:hAnsi="Times New Roman" w:cs="Times New Roman"/>
-                <w:b/>
-                <w:sz w:val="24"/>
-                <w:szCs w:val="24"/>
-              </w:rPr>
-            </w:pPr>
-            <w:r>
-              <w:rPr>
-                <w:rFonts w:ascii="Times New Roman" w:eastAsia="Times New Roman" w:hAnsi="Times New Roman" w:cs="Times New Roman"/>
-                <w:b/>
-                <w:sz w:val="24"/>
-                <w:szCs w:val="24"/>
-              </w:rPr>
-              <w:t>How difficult did you find it to complete the task?</w:t>
-            </w:r>
-          </w:p>
-          <w:p>
-            <w:pPr>
-              <w:pStyle w:val="Normal1"/>
-              <w:spacing w:after="120"/>
-              <w:rPr>
-                <w:rFonts w:ascii="Times New Roman" w:eastAsia="Times New Roman" w:hAnsi="Times New Roman" w:cs="Times New Roman"/>
-                <w:sz w:val="24"/>
-                <w:szCs w:val="24"/>
-              </w:rPr>
-            </w:pPr>
-            <w:r>
-              <w:rPr>
-                <w:rFonts w:ascii="Times New Roman" w:eastAsia="Times New Roman" w:hAnsi="Times New Roman" w:cs="Times New Roman"/>
-                <w:i/>
-                <w:sz w:val="24"/>
-                <w:szCs w:val="24"/>
-              </w:rPr>
-              <w:t>Bryce</w:t>
-            </w:r>
-            <w:r>
-              <w:rPr>
-                <w:rFonts w:ascii="Times New Roman" w:eastAsia="Times New Roman" w:hAnsi="Times New Roman" w:cs="Times New Roman"/>
-                <w:sz w:val="24"/>
-                <w:szCs w:val="24"/>
-              </w:rPr>
-              <w:t>: I didn’t find it difficult actually. It seemed pretty straightforward to me so no difficulty here.</w:t>
-            </w:r>
-          </w:p>
-        </w:tc>
-      </w:tr>
-      <w:tr>
-        <w:tc>
-          <w:tcPr>
-            <w:tcW w:w="9576" w:type="dxa"/>
-          </w:tcPr>
-          <w:p>
-            <w:pPr>
-              <w:pStyle w:val="Normal1"/>
-              <w:spacing w:after="120"/>
-              <w:rPr>
-                <w:rFonts w:ascii="Times New Roman" w:eastAsia="Times New Roman" w:hAnsi="Times New Roman" w:cs="Times New Roman"/>
-                <w:b/>
-                <w:sz w:val="24"/>
-                <w:szCs w:val="24"/>
-              </w:rPr>
-            </w:pPr>
-            <w:r>
-              <w:rPr>
-                <w:rFonts w:ascii="Times New Roman" w:eastAsia="Times New Roman" w:hAnsi="Times New Roman" w:cs="Times New Roman"/>
-                <w:b/>
-                <w:sz w:val="24"/>
-                <w:szCs w:val="24"/>
-              </w:rPr>
-              <w:t>How would you compare this difficulty to other similar tasks in other, similar programs?</w:t>
-            </w:r>
-          </w:p>
-          <w:p>
-            <w:pPr>
-              <w:pStyle w:val="Normal1"/>
-              <w:spacing w:after="120"/>
-              <w:rPr>
-                <w:rFonts w:ascii="Times New Roman" w:eastAsia="Times New Roman" w:hAnsi="Times New Roman" w:cs="Times New Roman"/>
-                <w:sz w:val="24"/>
-                <w:szCs w:val="24"/>
-              </w:rPr>
-            </w:pPr>
-            <w:r>
-              <w:rPr>
-                <w:rFonts w:ascii="Times New Roman" w:eastAsia="Times New Roman" w:hAnsi="Times New Roman" w:cs="Times New Roman"/>
-                <w:i/>
-                <w:sz w:val="24"/>
-                <w:szCs w:val="24"/>
-              </w:rPr>
-              <w:t>Bryce</w:t>
-            </w:r>
-            <w:r>
-              <w:rPr>
-                <w:rFonts w:ascii="Times New Roman" w:eastAsia="Times New Roman" w:hAnsi="Times New Roman" w:cs="Times New Roman"/>
-                <w:sz w:val="24"/>
-                <w:szCs w:val="24"/>
-              </w:rPr>
-              <w:t xml:space="preserve">: I found it to be similar to some other apps I have used because most apps like to get you right into the game, which is what yours did too. The apps I use are pretty easy to use so I would have to say that the difficulty was very similar, with the exception of some apps that require a few more options before you get into the game. </w:t>
-            </w:r>
-          </w:p>
-        </w:tc>
-      </w:tr>
-      <w:tr>
-        <w:tc>
-          <w:tcPr>
-            <w:tcW w:w="9576" w:type="dxa"/>
-          </w:tcPr>
-          <w:p>
-            <w:pPr>
-              <w:pStyle w:val="Normal1"/>
-              <w:spacing w:after="120"/>
-              <w:rPr>
-                <w:rFonts w:ascii="Times New Roman" w:eastAsia="Times New Roman" w:hAnsi="Times New Roman" w:cs="Times New Roman"/>
-                <w:b/>
-                <w:sz w:val="24"/>
-                <w:szCs w:val="24"/>
-              </w:rPr>
-            </w:pPr>
-            <w:r>
-              <w:rPr>
-                <w:rFonts w:ascii="Times New Roman" w:eastAsia="Times New Roman" w:hAnsi="Times New Roman" w:cs="Times New Roman"/>
-                <w:b/>
-                <w:sz w:val="24"/>
-                <w:szCs w:val="24"/>
-              </w:rPr>
-              <w:t xml:space="preserve">Which step did you find to be the </w:t>
-            </w:r>
-            <w:r>
-              <w:rPr>
-                <w:rFonts w:ascii="Times New Roman" w:eastAsia="Times New Roman" w:hAnsi="Times New Roman" w:cs="Times New Roman"/>
-                <w:b/>
-                <w:i/>
-                <w:sz w:val="24"/>
-                <w:szCs w:val="24"/>
-              </w:rPr>
-              <w:t>easiest</w:t>
-            </w:r>
-            <w:r>
-              <w:rPr>
-                <w:rFonts w:ascii="Times New Roman" w:eastAsia="Times New Roman" w:hAnsi="Times New Roman" w:cs="Times New Roman"/>
-                <w:b/>
-                <w:sz w:val="24"/>
-                <w:szCs w:val="24"/>
-              </w:rPr>
-              <w:t xml:space="preserve"> with the task?</w:t>
-            </w:r>
-          </w:p>
-          <w:p>
-            <w:pPr>
-              <w:pStyle w:val="Normal1"/>
-              <w:spacing w:after="120"/>
-              <w:rPr>
-                <w:rFonts w:ascii="Times New Roman" w:eastAsia="Times New Roman" w:hAnsi="Times New Roman" w:cs="Times New Roman"/>
-                <w:sz w:val="24"/>
-                <w:szCs w:val="24"/>
-              </w:rPr>
-            </w:pPr>
-            <w:r>
-              <w:rPr>
-                <w:rFonts w:ascii="Times New Roman" w:eastAsia="Times New Roman" w:hAnsi="Times New Roman" w:cs="Times New Roman"/>
-                <w:i/>
-                <w:sz w:val="24"/>
-                <w:szCs w:val="24"/>
-              </w:rPr>
-              <w:t>Bryce</w:t>
-            </w:r>
-            <w:r>
-              <w:rPr>
-                <w:rFonts w:ascii="Times New Roman" w:eastAsia="Times New Roman" w:hAnsi="Times New Roman" w:cs="Times New Roman"/>
-                <w:sz w:val="24"/>
-                <w:szCs w:val="24"/>
-              </w:rPr>
-              <w:t>: Clicking the level because once I had gotten past the ‘single player’ button I only had to pick the third one, which was extremely easy.</w:t>
-            </w:r>
-          </w:p>
-        </w:tc>
-      </w:tr>
-      <w:tr>
-        <w:tc>
-          <w:tcPr>
-            <w:tcW w:w="9576" w:type="dxa"/>
-          </w:tcPr>
-          <w:p>
-            <w:pPr>
-              <w:pStyle w:val="Normal1"/>
-              <w:spacing w:after="120"/>
-              <w:rPr>
-                <w:rFonts w:ascii="Times New Roman" w:eastAsia="Times New Roman" w:hAnsi="Times New Roman" w:cs="Times New Roman"/>
-                <w:b/>
-                <w:sz w:val="24"/>
-                <w:szCs w:val="24"/>
-              </w:rPr>
-            </w:pPr>
-            <w:r>
-              <w:rPr>
-                <w:rFonts w:ascii="Times New Roman" w:eastAsia="Times New Roman" w:hAnsi="Times New Roman" w:cs="Times New Roman"/>
-                <w:b/>
-                <w:sz w:val="24"/>
-                <w:szCs w:val="24"/>
-              </w:rPr>
-              <w:t xml:space="preserve">Which step did you find to be the </w:t>
-            </w:r>
-            <w:r>
-              <w:rPr>
-                <w:rFonts w:ascii="Times New Roman" w:eastAsia="Times New Roman" w:hAnsi="Times New Roman" w:cs="Times New Roman"/>
-                <w:b/>
-                <w:i/>
-                <w:sz w:val="24"/>
-                <w:szCs w:val="24"/>
-              </w:rPr>
-              <w:t>hardest</w:t>
-            </w:r>
-            <w:r>
-              <w:rPr>
-                <w:rFonts w:ascii="Times New Roman" w:eastAsia="Times New Roman" w:hAnsi="Times New Roman" w:cs="Times New Roman"/>
-                <w:b/>
-                <w:sz w:val="24"/>
-                <w:szCs w:val="24"/>
-              </w:rPr>
-              <w:t xml:space="preserve"> with the task?</w:t>
-            </w:r>
-          </w:p>
-          <w:p>
-            <w:pPr>
-              <w:pStyle w:val="Normal1"/>
-              <w:spacing w:after="120"/>
-              <w:rPr>
-                <w:rFonts w:ascii="Times New Roman" w:eastAsia="Times New Roman" w:hAnsi="Times New Roman" w:cs="Times New Roman"/>
-                <w:sz w:val="24"/>
-                <w:szCs w:val="24"/>
-              </w:rPr>
-            </w:pPr>
-            <w:r>
-              <w:rPr>
-                <w:rFonts w:ascii="Times New Roman" w:eastAsia="Times New Roman" w:hAnsi="Times New Roman" w:cs="Times New Roman"/>
-                <w:i/>
-                <w:sz w:val="24"/>
-                <w:szCs w:val="24"/>
-              </w:rPr>
-              <w:t>Bryce</w:t>
-            </w:r>
-            <w:r>
-              <w:rPr>
-                <w:rFonts w:ascii="Times New Roman" w:eastAsia="Times New Roman" w:hAnsi="Times New Roman" w:cs="Times New Roman"/>
-                <w:sz w:val="24"/>
-                <w:szCs w:val="24"/>
-              </w:rPr>
-              <w:t>: Choosing between ‘single player’ and ‘multiplayer’ because the task wasn’t specific to which one you wanted me to do but I guess I chose the right one anyway.</w:t>
-            </w:r>
-          </w:p>
-        </w:tc>
-      </w:tr>
-      <w:tr>
-        <w:tc>
-          <w:tcPr>
-            <w:tcW w:w="9576" w:type="dxa"/>
-          </w:tcPr>
-          <w:p>
-            <w:pPr>
-              <w:pStyle w:val="Normal10"/>
-              <w:spacing w:after="120"/>
-              <w:rPr>
-                <w:rFonts w:ascii="Times New Roman" w:eastAsia="Times New Roman" w:hAnsi="Times New Roman" w:cs="Times New Roman"/>
-                <w:b/>
-                <w:sz w:val="24"/>
-                <w:szCs w:val="24"/>
-              </w:rPr>
-            </w:pPr>
-            <w:r>
-              <w:rPr>
-                <w:rFonts w:ascii="Times New Roman" w:eastAsia="Times New Roman" w:hAnsi="Times New Roman" w:cs="Times New Roman"/>
-                <w:b/>
-                <w:sz w:val="24"/>
-                <w:szCs w:val="24"/>
-              </w:rPr>
-              <w:t>If you could change one aspect of the task, what would it be?</w:t>
-            </w:r>
-          </w:p>
-          <w:p>
-            <w:pPr>
-              <w:pStyle w:val="Normal10"/>
-              <w:spacing w:after="120"/>
-              <w:rPr>
-                <w:rFonts w:ascii="Times New Roman" w:eastAsia="Times New Roman" w:hAnsi="Times New Roman" w:cs="Times New Roman"/>
-                <w:color w:val="4F81BD" w:themeColor="accent1"/>
-                <w:sz w:val="24"/>
-                <w:szCs w:val="24"/>
-              </w:rPr>
-            </w:pPr>
-            <w:r>
-              <w:rPr>
-                <w:rFonts w:ascii="Times New Roman" w:eastAsia="Times New Roman" w:hAnsi="Times New Roman" w:cs="Times New Roman"/>
-                <w:i/>
-                <w:sz w:val="24"/>
-                <w:szCs w:val="24"/>
-              </w:rPr>
-              <w:t>Bryce</w:t>
-            </w:r>
-            <w:r>
-              <w:rPr>
-                <w:rFonts w:ascii="Times New Roman" w:eastAsia="Times New Roman" w:hAnsi="Times New Roman" w:cs="Times New Roman"/>
-                <w:sz w:val="24"/>
-                <w:szCs w:val="24"/>
-              </w:rPr>
-              <w:t>: I’m going to base this off what I said on the last answer. I would say that for the task you should say which option I should choose so I won’t be stuck trying to figure out which one you wanted. Other than that the task was straightforward and</w:t>
-            </w:r>
-            <w:r>
-              <w:rPr>
-                <w:rFonts w:ascii="Times New Roman" w:eastAsia="Times New Roman" w:hAnsi="Times New Roman" w:cs="Times New Roman"/>
-                <w:sz w:val="24"/>
-                <w:szCs w:val="24"/>
-              </w:rPr>
-              <w:t xml:space="preserve"> simple to complete.</w:t>
-            </w:r>
-          </w:p>
-        </w:tc>
-      </w:tr>
-      <w:tr>
-        <w:tc>
-          <w:tcPr>
-            <w:tcW w:w="9576" w:type="dxa"/>
-          </w:tcPr>
-          <w:p>
-            <w:pPr>
-              <w:pStyle w:val="Normal1"/>
-              <w:spacing w:after="120"/>
-              <w:rPr>
-                <w:rFonts w:ascii="Times New Roman" w:eastAsia="Times New Roman" w:hAnsi="Times New Roman" w:cs="Times New Roman"/>
-                <w:sz w:val="24"/>
-                <w:szCs w:val="24"/>
-              </w:rPr>
-            </w:pPr>
-            <w:r>
-              <w:rPr>
-                <w:rFonts w:ascii="Times New Roman" w:eastAsia="Times New Roman" w:hAnsi="Times New Roman" w:cs="Times New Roman"/>
-                <w:b/>
-                <w:sz w:val="24"/>
-                <w:szCs w:val="24"/>
-              </w:rPr>
-              <w:t>Evaluation Summary:</w:t>
-            </w:r>
-          </w:p>
-          <w:p>
-            <w:pPr>
-              <w:pStyle w:val="Normal1"/>
-              <w:spacing w:after="120"/>
-              <w:rPr>
-                <w:rFonts w:ascii="Times New Roman" w:eastAsia="Times New Roman" w:hAnsi="Times New Roman" w:cs="Times New Roman"/>
-                <w:sz w:val="24"/>
-                <w:szCs w:val="24"/>
-              </w:rPr>
-            </w:pPr>
-            <w:r>
-              <w:rPr>
-                <w:rFonts w:ascii="Times New Roman" w:eastAsia="Times New Roman" w:hAnsi="Times New Roman" w:cs="Times New Roman"/>
-                <w:sz w:val="24"/>
-                <w:szCs w:val="24"/>
-              </w:rPr>
-              <w:t>Bryce found his way through the task very easily, which is great to see even though we were in the wrong for not specifying which option we wanted to go through initially. His suggestion to include that information in the task is a good one and we will definitely have to include it in the future. Other than that Bryce enjoyed the parts he got to work with a</w:t>
-            </w:r>
-            <w:r>
-              <w:rPr>
-                <w:rFonts w:ascii="Times New Roman" w:eastAsia="Times New Roman" w:hAnsi="Times New Roman" w:cs="Times New Roman"/>
-                <w:sz w:val="24"/>
-                <w:szCs w:val="24"/>
-              </w:rPr>
-              <w:t>nd how simple it was for him as well</w:t>
-            </w:r>
-            <w:bookmarkStart w:id="0" w:name="_GoBack"/>
-            <w:bookmarkEnd w:id="0"/>
-            <w:r>
-              <w:rPr>
-                <w:rFonts w:ascii="Times New Roman" w:eastAsia="Times New Roman" w:hAnsi="Times New Roman" w:cs="Times New Roman"/>
-                <w:sz w:val="24"/>
-                <w:szCs w:val="24"/>
-              </w:rPr>
-              <w:t>.</w:t>
-            </w:r>
-          </w:p>
-        </w:tc>
-      </w:tr>
-    </w:tbl>
-    <w:p>
-      <w:pPr>
-        <w:pStyle w:val="Normal1"/>
-        <w:spacing w:after="120" w:line="240" w:lineRule="auto"/>
-        <w:rPr>
-          <w:rFonts w:ascii="Times New Roman" w:eastAsia="Times New Roman" w:hAnsi="Times New Roman" w:cs="Times New Roman"/>
-          <w:sz w:val="24"/>
-          <w:szCs w:val="28"/>
-        </w:rPr>
-      </w:pPr>
-    </w:p>
-    <w:p>
-      <w:pPr>
-        <w:pStyle w:val="Normal1"/>
-        <w:spacing w:after="120" w:line="240" w:lineRule="auto"/>
-        <w:rPr>
-          <w:rFonts w:ascii="Times New Roman" w:eastAsia="Times New Roman" w:hAnsi="Times New Roman" w:cs="Times New Roman"/>
-          <w:sz w:val="24"/>
-          <w:szCs w:val="28"/>
-        </w:rPr>
-      </w:pPr>
-      <w:r>
-        <w:rPr>
-          <w:rFonts w:ascii="Times New Roman" w:eastAsia="Times New Roman" w:hAnsi="Times New Roman" w:cs="Times New Roman"/>
-          <w:i/>
-          <w:sz w:val="24"/>
-          <w:szCs w:val="28"/>
-        </w:rPr>
-        <w:lastRenderedPageBreak/>
-        <w:t>Stefanie F</w:t>
-      </w:r>
-      <w:r>
-        <w:rPr>
-          <w:rFonts w:ascii="Times New Roman" w:eastAsia="Times New Roman" w:hAnsi="Times New Roman" w:cs="Times New Roman"/>
-          <w:i/>
-          <w:sz w:val="24"/>
-          <w:szCs w:val="28"/>
-        </w:rPr>
-        <w:t>leischman</w:t>
-      </w:r>
-      <w:r>
-        <w:rPr>
-          <w:rFonts w:ascii="Times New Roman" w:eastAsia="Times New Roman" w:hAnsi="Times New Roman" w:cs="Times New Roman"/>
-          <w:sz w:val="24"/>
-          <w:szCs w:val="28"/>
-        </w:rPr>
-        <w:t xml:space="preserve"> </w:t>
-      </w:r>
-      <w:r>
-        <w:rPr>
-          <w:rFonts w:ascii="Times New Roman" w:eastAsia="Times New Roman" w:hAnsi="Times New Roman" w:cs="Times New Roman"/>
-          <w:sz w:val="24"/>
-          <w:szCs w:val="28"/>
-        </w:rPr>
-        <w:t xml:space="preserve">was the user given the task to </w:t>
-      </w:r>
-      <w:r>
-        <w:rPr>
-          <w:rFonts w:ascii="Times New Roman" w:eastAsia="Times New Roman" w:hAnsi="Times New Roman" w:cs="Times New Roman"/>
-          <w:sz w:val="24"/>
-          <w:szCs w:val="28"/>
-        </w:rPr>
-        <w:t>login as a teacher</w:t>
-      </w:r>
-      <w:r>
-        <w:rPr>
-          <w:rFonts w:ascii="Times New Roman" w:eastAsia="Times New Roman" w:hAnsi="Times New Roman" w:cs="Times New Roman"/>
-          <w:sz w:val="24"/>
-          <w:szCs w:val="28"/>
-        </w:rPr>
-        <w:t>:</w:t>
-      </w:r>
-    </w:p>
-    <w:tbl>
-      <w:tblPr>
-        <w:tblStyle w:val="TableGrid"/>
-        <w:tblW w:w="0" w:type="auto"/>
-        <w:tblLook w:val="04A0" w:firstRow="1" w:lastRow="0" w:firstColumn="1" w:lastColumn="0" w:noHBand="0" w:noVBand="1"/>
-      </w:tblPr>
-      <w:tblGrid>
-        <w:gridCol w:w="9576"/>
-      </w:tblGrid>
-      <w:tr>
-        <w:tc>
-          <w:tcPr>
-            <w:tcW w:w="9576" w:type="dxa"/>
-          </w:tcPr>
-          <w:p>
-            <w:pPr>
-              <w:pStyle w:val="Normal1"/>
-              <w:spacing w:after="120"/>
-              <w:rPr>
-                <w:rFonts w:ascii="Times New Roman" w:eastAsia="Times New Roman" w:hAnsi="Times New Roman" w:cs="Times New Roman"/>
-                <w:sz w:val="24"/>
-                <w:szCs w:val="28"/>
-              </w:rPr>
-            </w:pPr>
-            <w:r>
-              <w:rPr>
-                <w:rFonts w:ascii="Times New Roman" w:eastAsia="Times New Roman" w:hAnsi="Times New Roman" w:cs="Times New Roman"/>
-                <w:b/>
-                <w:sz w:val="24"/>
-                <w:szCs w:val="28"/>
-              </w:rPr>
-              <w:t>Evaluation Summary:</w:t>
-            </w:r>
-            <w:r>
-              <w:rPr>
-                <w:rFonts w:ascii="Times New Roman" w:eastAsia="Times New Roman" w:hAnsi="Times New Roman" w:cs="Times New Roman"/>
-                <w:sz w:val="24"/>
-                <w:szCs w:val="28"/>
-              </w:rPr>
-              <w:t xml:space="preserve"> </w:t>
-            </w:r>
-          </w:p>
-          <w:p>
-            <w:pPr>
-              <w:pStyle w:val="Normal1"/>
-              <w:spacing w:after="120"/>
-              <w:rPr>
-                <w:rFonts w:ascii="Times New Roman" w:eastAsia="Times New Roman" w:hAnsi="Times New Roman" w:cs="Times New Roman"/>
-                <w:sz w:val="24"/>
-                <w:szCs w:val="28"/>
-              </w:rPr>
-            </w:pPr>
-            <w:r>
-              <w:rPr>
-                <w:rFonts w:ascii="Times New Roman" w:eastAsia="Times New Roman" w:hAnsi="Times New Roman" w:cs="Times New Roman"/>
-                <w:sz w:val="24"/>
-                <w:szCs w:val="28"/>
-              </w:rPr>
-              <w:t xml:space="preserve">Overall the experience to login as a teacher worked at well. I could login with easy and not have to worry about the computer forgetting my password for the login section. Also, as soon as I logged in I could see all the information about my students right away. The only issue that I had was that when I had an incorrect password, I could not see if the computer was still loading or if the password was incorrect. Other than that it worked at well. </w:t>
-            </w:r>
-          </w:p>
-        </w:tc>
-      </w:tr>
-    </w:tbl>
-    <w:p>
-      <w:pPr>
-        <w:pStyle w:val="Normal1"/>
-        <w:spacing w:after="120" w:line="240" w:lineRule="auto"/>
-        <w:rPr>
-          <w:rFonts w:ascii="Times New Roman" w:eastAsia="Times New Roman" w:hAnsi="Times New Roman" w:cs="Times New Roman"/>
-          <w:b/>
-          <w:sz w:val="24"/>
-          <w:szCs w:val="24"/>
-        </w:rPr>
-      </w:pPr>
-    </w:p>
-    <w:p>
-      <w:pPr>
-        <w:pStyle w:val="Normal1"/>
-        <w:spacing w:after="120" w:line="240" w:lineRule="auto"/>
-        <w:rPr>
-          <w:rFonts w:ascii="Times New Roman" w:eastAsia="Times New Roman" w:hAnsi="Times New Roman" w:cs="Times New Roman"/>
-          <w:b/>
-          <w:sz w:val="24"/>
-          <w:szCs w:val="24"/>
-        </w:rPr>
-      </w:pPr>
-    </w:p>
-    <w:p>
-      <w:pPr>
-        <w:pStyle w:val="Normal1"/>
+      </w:pPr>
+      <w:r>
         <w:rPr>
           <w:rFonts w:ascii="Times New Roman" w:eastAsia="Times New Roman" w:hAnsi="Times New Roman" w:cs="Times New Roman"/>
           <w:b/>
           <w:sz w:val="28"/>
           <w:szCs w:val="28"/>
         </w:rPr>
-      </w:pPr>
-      <w:r>
-        <w:rPr>
-          <w:rFonts w:ascii="Times New Roman" w:eastAsia="Times New Roman" w:hAnsi="Times New Roman" w:cs="Times New Roman"/>
-          <w:b/>
-          <w:sz w:val="28"/>
-          <w:szCs w:val="28"/>
-        </w:rPr>
         <w:t>Group Participation:</w:t>
       </w:r>
     </w:p>
@@ -2353,15 +1912,7 @@
           <w:sz w:val="24"/>
           <w:szCs w:val="24"/>
         </w:rPr>
-        <w:t>Peter – Improved the template and created</w:t>
-      </w:r>
-      <w:r>
-        <w:rPr>
-          <w:rFonts w:ascii="Times New Roman" w:eastAsia="Times New Roman" w:hAnsi="Times New Roman" w:cs="Times New Roman"/>
-          <w:sz w:val="24"/>
-          <w:szCs w:val="24"/>
-        </w:rPr>
-        <w:t>/filled in the script, formatted and cleaned up evaluation results.</w:t>
+        <w:t>Peter – Improved the template and created the script.</w:t>
       </w:r>
     </w:p>
     <w:p>
@@ -2381,14 +1932,6 @@
         </w:rPr>
         <w:t xml:space="preserve">Hayden – </w:t>
       </w:r>
-      <w:r>
-        <w:rPr>
-          <w:rFonts w:ascii="Times New Roman" w:eastAsia="Times New Roman" w:hAnsi="Times New Roman" w:cs="Times New Roman"/>
-          <w:sz w:val="24"/>
-          <w:szCs w:val="24"/>
-        </w:rPr>
-        <w:t>Added an evaluation result.</w:t>
-      </w:r>
     </w:p>
     <w:p>
       <w:pPr>
@@ -2413,49 +1956,25 @@
           <w:sz w:val="24"/>
           <w:szCs w:val="24"/>
         </w:rPr>
-        <w:t xml:space="preserve"> Added an evaluation </w:t>
-      </w:r>
-      <w:r>
-        <w:rPr>
-          <w:rFonts w:ascii="Times New Roman" w:eastAsia="Times New Roman" w:hAnsi="Times New Roman" w:cs="Times New Roman"/>
-          <w:sz w:val="24"/>
-          <w:szCs w:val="24"/>
-        </w:rPr>
-        <w:t>result</w:t>
-      </w:r>
-    </w:p>
-    <w:p>
-      <w:pPr>
-        <w:pStyle w:val="Normal1"/>
-        <w:rPr>
-          <w:rFonts w:ascii="Times New Roman" w:eastAsia="Times New Roman" w:hAnsi="Times New Roman" w:cs="Times New Roman"/>
-          <w:sz w:val="24"/>
-          <w:szCs w:val="24"/>
-        </w:rPr>
-      </w:pPr>
-      <w:r>
-        <w:rPr>
-          <w:rFonts w:ascii="Times New Roman" w:eastAsia="Times New Roman" w:hAnsi="Times New Roman" w:cs="Times New Roman"/>
-          <w:sz w:val="24"/>
-          <w:szCs w:val="24"/>
-        </w:rPr>
-        <w:t>Gage – Filled in the script “instructions re</w:t>
-      </w:r>
-      <w:r>
-        <w:rPr>
-          <w:rFonts w:ascii="Times New Roman" w:eastAsia="Times New Roman" w:hAnsi="Times New Roman" w:cs="Times New Roman"/>
-          <w:sz w:val="24"/>
-          <w:szCs w:val="24"/>
-        </w:rPr>
-        <w:t>garding the evaluation process.”</w:t>
-      </w:r>
-      <w:r>
-        <w:rPr>
-          <w:rFonts w:ascii="Times New Roman" w:eastAsia="Times New Roman" w:hAnsi="Times New Roman" w:cs="Times New Roman"/>
-          <w:sz w:val="24"/>
-          <w:szCs w:val="24"/>
-        </w:rPr>
-        <w:t xml:space="preserve"> And did an evaluation result.</w:t>
+        <w:t xml:space="preserve"> Add teacher result</w:t>
+      </w:r>
+    </w:p>
+    <w:p>
+      <w:pPr>
+        <w:pStyle w:val="Normal1"/>
+        <w:rPr>
+          <w:rFonts w:ascii="Times New Roman" w:eastAsia="Times New Roman" w:hAnsi="Times New Roman" w:cs="Times New Roman"/>
+          <w:sz w:val="24"/>
+          <w:szCs w:val="24"/>
+        </w:rPr>
+      </w:pPr>
+      <w:r>
+        <w:rPr>
+          <w:rFonts w:ascii="Times New Roman" w:eastAsia="Times New Roman" w:hAnsi="Times New Roman" w:cs="Times New Roman"/>
+          <w:sz w:val="24"/>
+          <w:szCs w:val="24"/>
+        </w:rPr>
+        <w:t>Gage – Filled in the script “instructions regarding the evaluation process”.</w:t>
       </w:r>
     </w:p>
     <w:p>
@@ -2535,6 +2054,15 @@
     <w:lsdException w:name="Strong" w:semiHidden="0" w:uiPriority="22" w:unhideWhenUsed="0" w:qFormat="1"/>
     <w:lsdException w:name="Emphasis" w:semiHidden="0" w:uiPriority="20" w:unhideWhenUsed="0" w:qFormat="1"/>
     <w:lsdException w:name="Table Grid" w:uiPriority="39"/>
+    <w:lsdException w:name="Note Level 1" w:semiHidden="0" w:unhideWhenUsed="0"/>
+    <w:lsdException w:name="Note Level 2" w:semiHidden="0" w:unhideWhenUsed="0"/>
+    <w:lsdException w:name="Note Level 3" w:semiHidden="0" w:unhideWhenUsed="0"/>
+    <w:lsdException w:name="Note Level 4" w:semiHidden="0" w:unhideWhenUsed="0"/>
+    <w:lsdException w:name="Note Level 5" w:semiHidden="0" w:unhideWhenUsed="0"/>
+    <w:lsdException w:name="Note Level 6" w:semiHidden="0" w:unhideWhenUsed="0"/>
+    <w:lsdException w:name="Note Level 7" w:semiHidden="0" w:unhideWhenUsed="0"/>
+    <w:lsdException w:name="Note Level 8" w:semiHidden="0" w:unhideWhenUsed="0"/>
+    <w:lsdException w:name="Note Level 9" w:semiHidden="0" w:unhideWhenUsed="0"/>
     <w:lsdException w:name="Placeholder Text" w:unhideWhenUsed="0"/>
     <w:lsdException w:name="No Spacing" w:semiHidden="0" w:uiPriority="1" w:unhideWhenUsed="0" w:qFormat="1"/>
     <w:lsdException w:name="Light Shading" w:semiHidden="0" w:uiPriority="60" w:unhideWhenUsed="0"/>
@@ -2957,6 +2485,15 @@
     <w:lsdException w:name="Strong" w:semiHidden="0" w:uiPriority="22" w:unhideWhenUsed="0" w:qFormat="1"/>
     <w:lsdException w:name="Emphasis" w:semiHidden="0" w:uiPriority="20" w:unhideWhenUsed="0" w:qFormat="1"/>
     <w:lsdException w:name="Table Grid" w:uiPriority="39"/>
+    <w:lsdException w:name="Note Level 1" w:semiHidden="0" w:unhideWhenUsed="0"/>
+    <w:lsdException w:name="Note Level 2" w:semiHidden="0" w:unhideWhenUsed="0"/>
+    <w:lsdException w:name="Note Level 3" w:semiHidden="0" w:unhideWhenUsed="0"/>
+    <w:lsdException w:name="Note Level 4" w:semiHidden="0" w:unhideWhenUsed="0"/>
+    <w:lsdException w:name="Note Level 5" w:semiHidden="0" w:unhideWhenUsed="0"/>
+    <w:lsdException w:name="Note Level 6" w:semiHidden="0" w:unhideWhenUsed="0"/>
+    <w:lsdException w:name="Note Level 7" w:semiHidden="0" w:unhideWhenUsed="0"/>
+    <w:lsdException w:name="Note Level 8" w:semiHidden="0" w:unhideWhenUsed="0"/>
+    <w:lsdException w:name="Note Level 9" w:semiHidden="0" w:unhideWhenUsed="0"/>
     <w:lsdException w:name="Placeholder Text" w:unhideWhenUsed="0"/>
     <w:lsdException w:name="No Spacing" w:semiHidden="0" w:uiPriority="1" w:unhideWhenUsed="0" w:qFormat="1"/>
     <w:lsdException w:name="Light Shading" w:semiHidden="0" w:uiPriority="60" w:unhideWhenUsed="0"/>

</xml_diff>